<commit_message>
on promptUser in report
</commit_message>
<xml_diff>
--- a/project/report.docx
+++ b/project/report.docx
@@ -5,29 +5,1322 @@
     <w:p>
       <w:pPr>
         <w:pStyle w:val="Default"/>
-      </w:pPr>
-    </w:p>
-    <w:p>
-      <w:pPr>
-        <w:pStyle w:val="Default"/>
-        <w:rPr>
-          <w:sz w:val="23"/>
-          <w:szCs w:val="23"/>
-        </w:rPr>
-      </w:pPr>
-      <w:r>
-        <w:rPr>
-          <w:sz w:val="23"/>
-          <w:szCs w:val="23"/>
-        </w:rPr>
-        <w:t xml:space="preserve">A report document (report.doc/report.pdf/…) containing an introduction and an overview of the project, then a comprehensive description of the design and the implementation of your project. </w:t>
-      </w:r>
-    </w:p>
-    <w:p>
+        <w:jc w:val="center"/>
+        <w:rPr>
+          <w:rFonts w:asciiTheme="minorHAnsi" w:hAnsiTheme="minorHAnsi" w:cstheme="minorHAnsi"/>
+          <w:sz w:val="22"/>
+          <w:szCs w:val="22"/>
+        </w:rPr>
+      </w:pPr>
+      <w:r>
+        <w:rPr>
+          <w:rFonts w:asciiTheme="minorHAnsi" w:hAnsiTheme="minorHAnsi" w:cstheme="minorHAnsi"/>
+          <w:sz w:val="22"/>
+          <w:szCs w:val="22"/>
+        </w:rPr>
+        <w:t xml:space="preserve">Report Document – </w:t>
+      </w:r>
+      <w:r>
+        <w:rPr>
+          <w:rFonts w:asciiTheme="minorHAnsi" w:hAnsiTheme="minorHAnsi" w:cstheme="minorHAnsi"/>
+          <w:sz w:val="22"/>
+          <w:szCs w:val="22"/>
+        </w:rPr>
+        <w:t>DemandPagingSimulator</w:t>
+      </w:r>
+    </w:p>
+    <w:p>
+      <w:pPr>
+        <w:pStyle w:val="Default"/>
+        <w:jc w:val="both"/>
+        <w:rPr>
+          <w:rFonts w:asciiTheme="minorHAnsi" w:hAnsiTheme="minorHAnsi" w:cstheme="minorHAnsi"/>
+          <w:sz w:val="22"/>
+          <w:szCs w:val="22"/>
+        </w:rPr>
+      </w:pPr>
+    </w:p>
+    <w:p>
+      <w:pPr>
+        <w:pStyle w:val="Default"/>
+        <w:jc w:val="both"/>
+        <w:rPr>
+          <w:rFonts w:asciiTheme="minorHAnsi" w:hAnsiTheme="minorHAnsi" w:cstheme="minorHAnsi"/>
+          <w:sz w:val="28"/>
+          <w:szCs w:val="28"/>
+        </w:rPr>
+      </w:pPr>
+      <w:r>
+        <w:rPr>
+          <w:rFonts w:asciiTheme="minorHAnsi" w:hAnsiTheme="minorHAnsi" w:cstheme="minorHAnsi"/>
+          <w:sz w:val="28"/>
+          <w:szCs w:val="28"/>
+        </w:rPr>
+        <w:t>Overview</w:t>
+      </w:r>
+    </w:p>
+    <w:p>
+      <w:pPr>
+        <w:pStyle w:val="Default"/>
+        <w:jc w:val="both"/>
+        <w:rPr>
+          <w:rFonts w:asciiTheme="minorHAnsi" w:hAnsiTheme="minorHAnsi" w:cstheme="minorHAnsi"/>
+          <w:sz w:val="28"/>
+          <w:szCs w:val="28"/>
+        </w:rPr>
+      </w:pPr>
+    </w:p>
+    <w:p>
+      <w:pPr>
+        <w:pStyle w:val="Default"/>
+        <w:jc w:val="both"/>
+        <w:rPr>
+          <w:rFonts w:asciiTheme="minorHAnsi" w:hAnsiTheme="minorHAnsi" w:cstheme="minorHAnsi"/>
+          <w:sz w:val="22"/>
+          <w:szCs w:val="22"/>
+        </w:rPr>
+      </w:pPr>
+      <w:r>
+        <w:rPr>
+          <w:rFonts w:asciiTheme="minorHAnsi" w:hAnsiTheme="minorHAnsi" w:cstheme="minorHAnsi"/>
+          <w:sz w:val="22"/>
+          <w:szCs w:val="22"/>
+        </w:rPr>
+        <w:t>This program is a demand paging virtual memory simulator implemented with Java. It simulates four different page replacement schemes:</w:t>
+      </w:r>
+    </w:p>
+    <w:p>
+      <w:pPr>
+        <w:pStyle w:val="Default"/>
+        <w:numPr>
+          <w:ilvl w:val="0"/>
+          <w:numId w:val="1"/>
+        </w:numPr>
+        <w:jc w:val="both"/>
+        <w:rPr>
+          <w:rFonts w:asciiTheme="minorHAnsi" w:hAnsiTheme="minorHAnsi" w:cstheme="minorHAnsi"/>
+          <w:sz w:val="22"/>
+          <w:szCs w:val="22"/>
+        </w:rPr>
+      </w:pPr>
+      <w:r>
+        <w:rPr>
+          <w:rFonts w:asciiTheme="minorHAnsi" w:hAnsiTheme="minorHAnsi" w:cstheme="minorHAnsi"/>
+          <w:b/>
+          <w:sz w:val="22"/>
+          <w:szCs w:val="22"/>
+        </w:rPr>
+        <w:t>FIFO</w:t>
+      </w:r>
+      <w:r>
+        <w:rPr>
+          <w:rFonts w:asciiTheme="minorHAnsi" w:hAnsiTheme="minorHAnsi" w:cstheme="minorHAnsi"/>
+          <w:sz w:val="22"/>
+          <w:szCs w:val="22"/>
+        </w:rPr>
+        <w:t xml:space="preserve"> – next page to replace is the first one in among the current pages</w:t>
+      </w:r>
+    </w:p>
+    <w:p>
+      <w:pPr>
+        <w:pStyle w:val="Default"/>
+        <w:numPr>
+          <w:ilvl w:val="0"/>
+          <w:numId w:val="1"/>
+        </w:numPr>
+        <w:jc w:val="both"/>
+        <w:rPr>
+          <w:rFonts w:asciiTheme="minorHAnsi" w:hAnsiTheme="minorHAnsi" w:cstheme="minorHAnsi"/>
+          <w:sz w:val="22"/>
+          <w:szCs w:val="22"/>
+        </w:rPr>
+      </w:pPr>
+      <w:r>
+        <w:rPr>
+          <w:rFonts w:asciiTheme="minorHAnsi" w:hAnsiTheme="minorHAnsi" w:cstheme="minorHAnsi"/>
+          <w:b/>
+          <w:sz w:val="22"/>
+          <w:szCs w:val="22"/>
+        </w:rPr>
+        <w:t>OPT</w:t>
+      </w:r>
+      <w:r>
+        <w:rPr>
+          <w:rFonts w:asciiTheme="minorHAnsi" w:hAnsiTheme="minorHAnsi" w:cstheme="minorHAnsi"/>
+          <w:sz w:val="22"/>
+          <w:szCs w:val="22"/>
+        </w:rPr>
+        <w:t xml:space="preserve"> – next page to replace is the one that will not be used for the longest amount of time</w:t>
+      </w:r>
+    </w:p>
+    <w:p>
+      <w:pPr>
+        <w:pStyle w:val="Default"/>
+        <w:numPr>
+          <w:ilvl w:val="0"/>
+          <w:numId w:val="1"/>
+        </w:numPr>
+        <w:jc w:val="both"/>
+        <w:rPr>
+          <w:rFonts w:asciiTheme="minorHAnsi" w:hAnsiTheme="minorHAnsi" w:cstheme="minorHAnsi"/>
+          <w:sz w:val="22"/>
+          <w:szCs w:val="22"/>
+        </w:rPr>
+      </w:pPr>
+      <w:r>
+        <w:rPr>
+          <w:rFonts w:asciiTheme="minorHAnsi" w:hAnsiTheme="minorHAnsi" w:cstheme="minorHAnsi"/>
+          <w:b/>
+          <w:sz w:val="22"/>
+          <w:szCs w:val="22"/>
+        </w:rPr>
+        <w:t>LRU</w:t>
+      </w:r>
+      <w:r>
+        <w:rPr>
+          <w:rFonts w:asciiTheme="minorHAnsi" w:hAnsiTheme="minorHAnsi" w:cstheme="minorHAnsi"/>
+          <w:sz w:val="22"/>
+          <w:szCs w:val="22"/>
+        </w:rPr>
+        <w:t xml:space="preserve"> – next page to replace has been last used least recently among current pages</w:t>
+      </w:r>
+    </w:p>
+    <w:p>
+      <w:pPr>
+        <w:pStyle w:val="Default"/>
+        <w:numPr>
+          <w:ilvl w:val="0"/>
+          <w:numId w:val="1"/>
+        </w:numPr>
+        <w:jc w:val="both"/>
+        <w:rPr>
+          <w:rFonts w:asciiTheme="minorHAnsi" w:hAnsiTheme="minorHAnsi" w:cstheme="minorHAnsi"/>
+          <w:sz w:val="22"/>
+          <w:szCs w:val="22"/>
+        </w:rPr>
+      </w:pPr>
+      <w:r>
+        <w:rPr>
+          <w:rFonts w:asciiTheme="minorHAnsi" w:hAnsiTheme="minorHAnsi" w:cstheme="minorHAnsi"/>
+          <w:b/>
+          <w:sz w:val="22"/>
+          <w:szCs w:val="22"/>
+        </w:rPr>
+        <w:t>LFU</w:t>
+      </w:r>
+      <w:r>
+        <w:rPr>
+          <w:rFonts w:asciiTheme="minorHAnsi" w:hAnsiTheme="minorHAnsi" w:cstheme="minorHAnsi"/>
+          <w:sz w:val="22"/>
+          <w:szCs w:val="22"/>
+        </w:rPr>
+        <w:t xml:space="preserve"> – next page to replace has been used the least in the past among current pages</w:t>
+      </w:r>
+    </w:p>
+    <w:p>
+      <w:pPr>
+        <w:pStyle w:val="Default"/>
+        <w:jc w:val="both"/>
+        <w:rPr>
+          <w:rFonts w:asciiTheme="minorHAnsi" w:hAnsiTheme="minorHAnsi" w:cstheme="minorHAnsi"/>
+          <w:sz w:val="22"/>
+          <w:szCs w:val="22"/>
+        </w:rPr>
+      </w:pPr>
+      <w:r>
+        <w:rPr>
+          <w:rFonts w:asciiTheme="minorHAnsi" w:hAnsiTheme="minorHAnsi" w:cstheme="minorHAnsi"/>
+          <w:sz w:val="22"/>
+          <w:szCs w:val="22"/>
+        </w:rPr>
+        <w:t>T</w:t>
+      </w:r>
+      <w:r>
+        <w:rPr>
+          <w:rFonts w:asciiTheme="minorHAnsi" w:hAnsiTheme="minorHAnsi" w:cstheme="minorHAnsi"/>
+          <w:sz w:val="22"/>
+          <w:szCs w:val="22"/>
+        </w:rPr>
+        <w:t xml:space="preserve">he </w:t>
+      </w:r>
+      <w:r>
+        <w:rPr>
+          <w:rFonts w:asciiTheme="minorHAnsi" w:hAnsiTheme="minorHAnsi" w:cstheme="minorHAnsi"/>
+          <w:sz w:val="22"/>
+          <w:szCs w:val="22"/>
+        </w:rPr>
+        <w:t xml:space="preserve">user, within a range of one to seven, can dictate the amount of physical frames in this simulator.  The simulated single process that is running will always have a virtual memory of ten frames which means that the reference string values will range from zero to nine. </w:t>
+      </w:r>
+    </w:p>
+    <w:p>
+      <w:pPr>
+        <w:pStyle w:val="Default"/>
+        <w:jc w:val="both"/>
+        <w:rPr>
+          <w:rFonts w:asciiTheme="minorHAnsi" w:hAnsiTheme="minorHAnsi" w:cstheme="minorHAnsi"/>
+          <w:sz w:val="22"/>
+          <w:szCs w:val="22"/>
+        </w:rPr>
+      </w:pPr>
+    </w:p>
+    <w:p>
+      <w:pPr>
+        <w:pStyle w:val="Default"/>
+        <w:jc w:val="both"/>
+        <w:rPr>
+          <w:rFonts w:asciiTheme="minorHAnsi" w:hAnsiTheme="minorHAnsi" w:cstheme="minorHAnsi"/>
+          <w:sz w:val="22"/>
+          <w:szCs w:val="22"/>
+        </w:rPr>
+      </w:pPr>
+      <w:r>
+        <w:rPr>
+          <w:rFonts w:asciiTheme="minorHAnsi" w:hAnsiTheme="minorHAnsi" w:cstheme="minorHAnsi"/>
+          <w:sz w:val="22"/>
+          <w:szCs w:val="22"/>
+        </w:rPr>
+        <w:t>After the program starts, a menu prompts the user with ei</w:t>
+      </w:r>
+      <w:r>
+        <w:rPr>
+          <w:rFonts w:asciiTheme="minorHAnsi" w:hAnsiTheme="minorHAnsi" w:cstheme="minorHAnsi"/>
+          <w:sz w:val="22"/>
+          <w:szCs w:val="22"/>
+        </w:rPr>
+        <w:t xml:space="preserve">ght different options. This menu will continue to prompt the user after executing the option chosen by the user until the user selects the </w:t>
+      </w:r>
+      <w:r>
+        <w:rPr>
+          <w:rFonts w:asciiTheme="minorHAnsi" w:hAnsiTheme="minorHAnsi" w:cstheme="minorHAnsi"/>
+          <w:i/>
+          <w:sz w:val="22"/>
+          <w:szCs w:val="22"/>
+        </w:rPr>
+        <w:t>exit</w:t>
+      </w:r>
+      <w:r>
+        <w:rPr>
+          <w:rFonts w:asciiTheme="minorHAnsi" w:hAnsiTheme="minorHAnsi" w:cstheme="minorHAnsi"/>
+          <w:sz w:val="22"/>
+          <w:szCs w:val="22"/>
+        </w:rPr>
+        <w:t xml:space="preserve"> option. In addition to </w:t>
+      </w:r>
+      <w:r>
+        <w:rPr>
+          <w:rFonts w:asciiTheme="minorHAnsi" w:hAnsiTheme="minorHAnsi" w:cstheme="minorHAnsi"/>
+          <w:i/>
+          <w:sz w:val="22"/>
+          <w:szCs w:val="22"/>
+        </w:rPr>
+        <w:t>exit</w:t>
+      </w:r>
+      <w:r>
+        <w:rPr>
+          <w:rFonts w:asciiTheme="minorHAnsi" w:hAnsiTheme="minorHAnsi" w:cstheme="minorHAnsi"/>
+          <w:sz w:val="22"/>
+          <w:szCs w:val="22"/>
+        </w:rPr>
+        <w:t xml:space="preserve"> and an option for each of the four paging algorithms, the other three options on the menu prompt are:</w:t>
+      </w:r>
+    </w:p>
+    <w:p>
+      <w:pPr>
+        <w:pStyle w:val="Default"/>
+        <w:numPr>
+          <w:ilvl w:val="0"/>
+          <w:numId w:val="2"/>
+        </w:numPr>
+        <w:jc w:val="both"/>
+        <w:rPr>
+          <w:rFonts w:asciiTheme="minorHAnsi" w:hAnsiTheme="minorHAnsi" w:cstheme="minorHAnsi"/>
+          <w:sz w:val="22"/>
+          <w:szCs w:val="22"/>
+        </w:rPr>
+      </w:pPr>
+      <w:r>
+        <w:rPr>
+          <w:rFonts w:asciiTheme="minorHAnsi" w:hAnsiTheme="minorHAnsi" w:cstheme="minorHAnsi"/>
+          <w:i/>
+          <w:sz w:val="22"/>
+          <w:szCs w:val="22"/>
+        </w:rPr>
+        <w:t>Read reference string</w:t>
+      </w:r>
+      <w:r>
+        <w:rPr>
+          <w:rFonts w:asciiTheme="minorHAnsi" w:hAnsiTheme="minorHAnsi" w:cstheme="minorHAnsi"/>
+          <w:sz w:val="22"/>
+          <w:szCs w:val="22"/>
+        </w:rPr>
+        <w:t xml:space="preserve"> – reads user input for the reference string from the keyboard</w:t>
+      </w:r>
+    </w:p>
+    <w:p>
+      <w:pPr>
+        <w:pStyle w:val="Default"/>
+        <w:numPr>
+          <w:ilvl w:val="0"/>
+          <w:numId w:val="2"/>
+        </w:numPr>
+        <w:jc w:val="both"/>
+        <w:rPr>
+          <w:rFonts w:asciiTheme="minorHAnsi" w:hAnsiTheme="minorHAnsi" w:cstheme="minorHAnsi"/>
+          <w:sz w:val="22"/>
+          <w:szCs w:val="22"/>
+        </w:rPr>
+      </w:pPr>
+      <w:r>
+        <w:rPr>
+          <w:rFonts w:asciiTheme="minorHAnsi" w:hAnsiTheme="minorHAnsi" w:cstheme="minorHAnsi"/>
+          <w:i/>
+          <w:sz w:val="22"/>
+          <w:szCs w:val="22"/>
+        </w:rPr>
+        <w:t>Generate reference string</w:t>
+      </w:r>
+      <w:r>
+        <w:rPr>
+          <w:rFonts w:asciiTheme="minorHAnsi" w:hAnsiTheme="minorHAnsi" w:cstheme="minorHAnsi"/>
+          <w:sz w:val="22"/>
+          <w:szCs w:val="22"/>
+        </w:rPr>
+        <w:t xml:space="preserve"> – randomly generates a reference string</w:t>
+      </w:r>
+    </w:p>
+    <w:p>
+      <w:pPr>
+        <w:pStyle w:val="Default"/>
+        <w:numPr>
+          <w:ilvl w:val="1"/>
+          <w:numId w:val="2"/>
+        </w:numPr>
+        <w:jc w:val="both"/>
+        <w:rPr>
+          <w:rFonts w:asciiTheme="minorHAnsi" w:hAnsiTheme="minorHAnsi" w:cstheme="minorHAnsi"/>
+          <w:sz w:val="22"/>
+          <w:szCs w:val="22"/>
+        </w:rPr>
+      </w:pPr>
+      <w:r>
+        <w:rPr>
+          <w:rFonts w:asciiTheme="minorHAnsi" w:hAnsiTheme="minorHAnsi" w:cstheme="minorHAnsi"/>
+          <w:sz w:val="22"/>
+          <w:szCs w:val="22"/>
+        </w:rPr>
+        <w:t>Reference string length is given by the user</w:t>
+      </w:r>
+    </w:p>
+    <w:p>
+      <w:pPr>
+        <w:pStyle w:val="Default"/>
+        <w:numPr>
+          <w:ilvl w:val="0"/>
+          <w:numId w:val="2"/>
+        </w:numPr>
+        <w:jc w:val="both"/>
+        <w:rPr>
+          <w:rFonts w:asciiTheme="minorHAnsi" w:hAnsiTheme="minorHAnsi" w:cstheme="minorHAnsi"/>
+          <w:sz w:val="22"/>
+          <w:szCs w:val="22"/>
+        </w:rPr>
+      </w:pPr>
+      <w:r>
+        <w:rPr>
+          <w:rFonts w:asciiTheme="minorHAnsi" w:hAnsiTheme="minorHAnsi" w:cstheme="minorHAnsi"/>
+          <w:i/>
+          <w:sz w:val="22"/>
+          <w:szCs w:val="22"/>
+        </w:rPr>
+        <w:t>Display reference string</w:t>
+      </w:r>
+      <w:r>
+        <w:rPr>
+          <w:rFonts w:asciiTheme="minorHAnsi" w:hAnsiTheme="minorHAnsi" w:cstheme="minorHAnsi"/>
+          <w:sz w:val="22"/>
+          <w:szCs w:val="22"/>
+        </w:rPr>
+        <w:t xml:space="preserve"> – simply outputs the current reference string</w:t>
+      </w:r>
+    </w:p>
+    <w:p>
+      <w:pPr>
+        <w:pStyle w:val="Default"/>
+        <w:jc w:val="both"/>
+        <w:rPr>
+          <w:rFonts w:asciiTheme="minorHAnsi" w:hAnsiTheme="minorHAnsi" w:cstheme="minorHAnsi"/>
+          <w:sz w:val="22"/>
+          <w:szCs w:val="22"/>
+        </w:rPr>
+      </w:pPr>
+    </w:p>
+    <w:p>
+      <w:pPr>
+        <w:pStyle w:val="Default"/>
+        <w:jc w:val="both"/>
+        <w:rPr>
+          <w:rFonts w:asciiTheme="minorHAnsi" w:hAnsiTheme="minorHAnsi" w:cstheme="minorHAnsi"/>
+          <w:sz w:val="22"/>
+          <w:szCs w:val="22"/>
+        </w:rPr>
+      </w:pPr>
+      <w:r>
+        <w:rPr>
+          <w:rFonts w:asciiTheme="minorHAnsi" w:hAnsiTheme="minorHAnsi" w:cstheme="minorHAnsi"/>
+          <w:sz w:val="22"/>
+          <w:szCs w:val="22"/>
+        </w:rPr>
+        <w:t xml:space="preserve">The reference string can only contain integers and white space. A reference string value can only be from zero to nine. Therefore, the reference string “12 3” is effectively the same as “1 2 3” as “12” in the first reference string will be evaluated as two separate numbers, not as twelve (since this is out of range of the virtual memory frames.) If a reference string input given by the user contains any characters other than white space, which </w:t>
+      </w:r>
+      <w:proofErr w:type="gramStart"/>
+      <w:r>
+        <w:rPr>
+          <w:rFonts w:asciiTheme="minorHAnsi" w:hAnsiTheme="minorHAnsi" w:cstheme="minorHAnsi"/>
+          <w:sz w:val="22"/>
+          <w:szCs w:val="22"/>
+        </w:rPr>
+        <w:t>is ignored</w:t>
+      </w:r>
+      <w:proofErr w:type="gramEnd"/>
+      <w:r>
+        <w:rPr>
+          <w:rFonts w:asciiTheme="minorHAnsi" w:hAnsiTheme="minorHAnsi" w:cstheme="minorHAnsi"/>
+          <w:sz w:val="22"/>
+          <w:szCs w:val="22"/>
+        </w:rPr>
+        <w:t>, or integers then the user is notified and prompted to provi</w:t>
+      </w:r>
+      <w:r>
+        <w:rPr>
+          <w:rFonts w:asciiTheme="minorHAnsi" w:hAnsiTheme="minorHAnsi" w:cstheme="minorHAnsi"/>
+          <w:sz w:val="22"/>
+          <w:szCs w:val="22"/>
+        </w:rPr>
+        <w:t xml:space="preserve">de a new reference string. This </w:t>
+      </w:r>
+      <w:proofErr w:type="gramStart"/>
+      <w:r>
+        <w:rPr>
+          <w:rFonts w:asciiTheme="minorHAnsi" w:hAnsiTheme="minorHAnsi" w:cstheme="minorHAnsi"/>
+          <w:sz w:val="22"/>
+          <w:szCs w:val="22"/>
+        </w:rPr>
+        <w:t>is done</w:t>
+      </w:r>
+      <w:proofErr w:type="gramEnd"/>
+      <w:r>
+        <w:rPr>
+          <w:rFonts w:asciiTheme="minorHAnsi" w:hAnsiTheme="minorHAnsi" w:cstheme="minorHAnsi"/>
+          <w:sz w:val="22"/>
+          <w:szCs w:val="22"/>
+        </w:rPr>
+        <w:t xml:space="preserve"> as opposed to ignoring invalid characters in case the user made a mistake by entering a non-valid character.</w:t>
+      </w:r>
+    </w:p>
+    <w:p>
+      <w:pPr>
+        <w:pStyle w:val="Default"/>
+        <w:jc w:val="both"/>
+        <w:rPr>
+          <w:rFonts w:asciiTheme="minorHAnsi" w:hAnsiTheme="minorHAnsi" w:cstheme="minorHAnsi"/>
+          <w:sz w:val="22"/>
+          <w:szCs w:val="22"/>
+        </w:rPr>
+      </w:pPr>
+    </w:p>
+    <w:p>
+      <w:pPr>
+        <w:pStyle w:val="Default"/>
+        <w:jc w:val="both"/>
+        <w:rPr>
+          <w:rFonts w:asciiTheme="minorHAnsi" w:hAnsiTheme="minorHAnsi" w:cstheme="minorHAnsi"/>
+          <w:sz w:val="22"/>
+          <w:szCs w:val="22"/>
+        </w:rPr>
+      </w:pPr>
+      <w:r>
+        <w:rPr>
+          <w:rFonts w:asciiTheme="minorHAnsi" w:hAnsiTheme="minorHAnsi" w:cstheme="minorHAnsi"/>
+          <w:sz w:val="22"/>
+          <w:szCs w:val="22"/>
+        </w:rPr>
+        <w:t xml:space="preserve">There is no GUI for this program. All output and input </w:t>
+      </w:r>
+      <w:proofErr w:type="gramStart"/>
+      <w:r>
+        <w:rPr>
+          <w:rFonts w:asciiTheme="minorHAnsi" w:hAnsiTheme="minorHAnsi" w:cstheme="minorHAnsi"/>
+          <w:sz w:val="22"/>
+          <w:szCs w:val="22"/>
+        </w:rPr>
+        <w:t>are done</w:t>
+      </w:r>
+      <w:proofErr w:type="gramEnd"/>
+      <w:r>
+        <w:rPr>
+          <w:rFonts w:asciiTheme="minorHAnsi" w:hAnsiTheme="minorHAnsi" w:cstheme="minorHAnsi"/>
+          <w:sz w:val="22"/>
+          <w:szCs w:val="22"/>
+        </w:rPr>
+        <w:t xml:space="preserve"> via the console or command line. </w:t>
+      </w:r>
+    </w:p>
+    <w:p>
+      <w:pPr>
+        <w:pStyle w:val="Default"/>
+        <w:jc w:val="both"/>
+        <w:rPr>
+          <w:rFonts w:asciiTheme="minorHAnsi" w:hAnsiTheme="minorHAnsi" w:cstheme="minorHAnsi"/>
+          <w:sz w:val="22"/>
+          <w:szCs w:val="22"/>
+        </w:rPr>
+      </w:pPr>
+    </w:p>
+    <w:p>
+      <w:pPr>
+        <w:pStyle w:val="Default"/>
+        <w:jc w:val="both"/>
+        <w:rPr>
+          <w:rFonts w:asciiTheme="minorHAnsi" w:hAnsiTheme="minorHAnsi" w:cstheme="minorHAnsi"/>
+          <w:b/>
+          <w:sz w:val="22"/>
+          <w:szCs w:val="22"/>
+        </w:rPr>
+      </w:pPr>
+    </w:p>
+    <w:p>
+      <w:pPr>
+        <w:pStyle w:val="Default"/>
+        <w:jc w:val="both"/>
+        <w:rPr>
+          <w:rFonts w:asciiTheme="minorHAnsi" w:hAnsiTheme="minorHAnsi" w:cstheme="minorHAnsi"/>
+          <w:b/>
+          <w:sz w:val="22"/>
+          <w:szCs w:val="22"/>
+        </w:rPr>
+      </w:pPr>
+    </w:p>
+    <w:p>
+      <w:pPr>
+        <w:pStyle w:val="Default"/>
+        <w:jc w:val="both"/>
+        <w:rPr>
+          <w:rFonts w:asciiTheme="minorHAnsi" w:hAnsiTheme="minorHAnsi" w:cstheme="minorHAnsi"/>
+          <w:b/>
+          <w:sz w:val="28"/>
+          <w:szCs w:val="28"/>
+        </w:rPr>
+      </w:pPr>
+      <w:proofErr w:type="gramStart"/>
+      <w:r>
+        <w:rPr>
+          <w:rFonts w:asciiTheme="minorHAnsi" w:hAnsiTheme="minorHAnsi" w:cstheme="minorHAnsi"/>
+          <w:b/>
+          <w:sz w:val="28"/>
+          <w:szCs w:val="28"/>
+        </w:rPr>
+        <w:t>main</w:t>
+      </w:r>
+      <w:proofErr w:type="gramEnd"/>
+      <w:r>
+        <w:rPr>
+          <w:rFonts w:asciiTheme="minorHAnsi" w:hAnsiTheme="minorHAnsi" w:cstheme="minorHAnsi"/>
+          <w:b/>
+          <w:sz w:val="28"/>
+          <w:szCs w:val="28"/>
+        </w:rPr>
+        <w:t xml:space="preserve"> – </w:t>
+      </w:r>
+      <w:r>
+        <w:rPr>
+          <w:rFonts w:asciiTheme="minorHAnsi" w:hAnsiTheme="minorHAnsi" w:cstheme="minorHAnsi"/>
+          <w:b/>
+          <w:sz w:val="28"/>
+          <w:szCs w:val="28"/>
+        </w:rPr>
+        <w:t>Starting the</w:t>
+      </w:r>
+      <w:r>
+        <w:rPr>
+          <w:rFonts w:asciiTheme="minorHAnsi" w:hAnsiTheme="minorHAnsi" w:cstheme="minorHAnsi"/>
+          <w:b/>
+          <w:sz w:val="28"/>
+          <w:szCs w:val="28"/>
+        </w:rPr>
+        <w:t xml:space="preserve"> DemandPagingSimulator</w:t>
+      </w:r>
+    </w:p>
+    <w:p>
+      <w:pPr>
+        <w:pStyle w:val="Default"/>
+        <w:rPr>
+          <w:rFonts w:asciiTheme="minorHAnsi" w:hAnsiTheme="minorHAnsi" w:cstheme="minorHAnsi"/>
+          <w:sz w:val="22"/>
+          <w:szCs w:val="22"/>
+        </w:rPr>
+      </w:pPr>
+    </w:p>
+    <w:p>
+      <w:pPr>
+        <w:pStyle w:val="Default"/>
+        <w:rPr>
+          <w:rFonts w:asciiTheme="minorHAnsi" w:hAnsiTheme="minorHAnsi" w:cstheme="minorHAnsi"/>
+          <w:sz w:val="22"/>
+          <w:szCs w:val="22"/>
+        </w:rPr>
+      </w:pPr>
+      <w:r>
+        <w:rPr>
+          <w:rFonts w:asciiTheme="minorHAnsi" w:hAnsiTheme="minorHAnsi" w:cstheme="minorHAnsi"/>
+          <w:sz w:val="22"/>
+          <w:szCs w:val="22"/>
+        </w:rPr>
+        <w:t>An integer</w:t>
+      </w:r>
+      <w:r>
+        <w:rPr>
+          <w:rFonts w:asciiTheme="minorHAnsi" w:hAnsiTheme="minorHAnsi" w:cstheme="minorHAnsi"/>
+          <w:sz w:val="22"/>
+          <w:szCs w:val="22"/>
+        </w:rPr>
+        <w:t>,</w:t>
+      </w:r>
+      <w:r>
+        <w:rPr>
+          <w:rFonts w:asciiTheme="minorHAnsi" w:hAnsiTheme="minorHAnsi" w:cstheme="minorHAnsi"/>
+          <w:sz w:val="22"/>
+          <w:szCs w:val="22"/>
+        </w:rPr>
+        <w:t xml:space="preserve"> from </w:t>
+      </w:r>
+      <w:r>
+        <w:rPr>
+          <w:rFonts w:asciiTheme="minorHAnsi" w:hAnsiTheme="minorHAnsi" w:cstheme="minorHAnsi"/>
+          <w:sz w:val="22"/>
+          <w:szCs w:val="22"/>
+        </w:rPr>
+        <w:t xml:space="preserve">one to seven, </w:t>
+      </w:r>
+      <w:proofErr w:type="gramStart"/>
+      <w:r>
+        <w:rPr>
+          <w:rFonts w:asciiTheme="minorHAnsi" w:hAnsiTheme="minorHAnsi" w:cstheme="minorHAnsi"/>
+          <w:sz w:val="22"/>
+          <w:szCs w:val="22"/>
+        </w:rPr>
+        <w:t>is expected</w:t>
+      </w:r>
+      <w:proofErr w:type="gramEnd"/>
+      <w:r>
+        <w:rPr>
+          <w:rFonts w:asciiTheme="minorHAnsi" w:hAnsiTheme="minorHAnsi" w:cstheme="minorHAnsi"/>
+          <w:sz w:val="22"/>
+          <w:szCs w:val="22"/>
+        </w:rPr>
+        <w:t xml:space="preserve"> as a</w:t>
+      </w:r>
+      <w:r>
+        <w:rPr>
+          <w:rFonts w:asciiTheme="minorHAnsi" w:hAnsiTheme="minorHAnsi" w:cstheme="minorHAnsi"/>
+          <w:sz w:val="22"/>
+          <w:szCs w:val="22"/>
+        </w:rPr>
+        <w:t xml:space="preserve"> command line argument </w:t>
+      </w:r>
+      <w:r>
+        <w:rPr>
+          <w:rFonts w:asciiTheme="minorHAnsi" w:hAnsiTheme="minorHAnsi" w:cstheme="minorHAnsi"/>
+          <w:sz w:val="22"/>
+          <w:szCs w:val="22"/>
+        </w:rPr>
+        <w:t xml:space="preserve">by the program. </w:t>
+      </w:r>
+    </w:p>
+    <w:p>
+      <w:pPr>
+        <w:pStyle w:val="Default"/>
+        <w:rPr>
+          <w:rFonts w:ascii="Courier New" w:hAnsi="Courier New" w:cs="Courier New"/>
+          <w:i/>
+          <w:sz w:val="22"/>
+          <w:szCs w:val="22"/>
+        </w:rPr>
+      </w:pPr>
+    </w:p>
+    <w:p>
+      <w:pPr>
+        <w:pStyle w:val="Default"/>
+        <w:rPr>
+          <w:rFonts w:ascii="Courier New" w:hAnsi="Courier New" w:cs="Courier New"/>
+          <w:sz w:val="22"/>
+          <w:szCs w:val="22"/>
+          <w:u w:val="single"/>
+        </w:rPr>
+      </w:pPr>
+      <w:proofErr w:type="spellStart"/>
+      <w:proofErr w:type="gramStart"/>
+      <w:r>
+        <w:rPr>
+          <w:rFonts w:ascii="Courier New" w:hAnsi="Courier New" w:cs="Courier New"/>
+          <w:sz w:val="22"/>
+          <w:szCs w:val="22"/>
+          <w:u w:val="single"/>
+        </w:rPr>
+        <w:t>setFrameCount</w:t>
+      </w:r>
+      <w:proofErr w:type="spellEnd"/>
+      <w:r>
+        <w:rPr>
+          <w:rFonts w:ascii="Courier New" w:hAnsi="Courier New" w:cs="Courier New"/>
+          <w:sz w:val="22"/>
+          <w:szCs w:val="22"/>
+          <w:u w:val="single"/>
+        </w:rPr>
+        <w:t>(</w:t>
+      </w:r>
+      <w:proofErr w:type="gramEnd"/>
+      <w:r>
+        <w:rPr>
+          <w:rFonts w:ascii="Courier New" w:hAnsi="Courier New" w:cs="Courier New"/>
+          <w:sz w:val="22"/>
+          <w:szCs w:val="22"/>
+          <w:u w:val="single"/>
+        </w:rPr>
+        <w:t>int count)</w:t>
+      </w:r>
+    </w:p>
+    <w:p>
+      <w:pPr>
+        <w:pStyle w:val="Default"/>
+        <w:jc w:val="both"/>
+        <w:rPr>
+          <w:rFonts w:asciiTheme="minorHAnsi" w:hAnsiTheme="minorHAnsi" w:cstheme="minorHAnsi"/>
+          <w:sz w:val="22"/>
+          <w:szCs w:val="22"/>
+        </w:rPr>
+      </w:pPr>
+      <w:r>
+        <w:rPr>
+          <w:rFonts w:asciiTheme="minorHAnsi" w:hAnsiTheme="minorHAnsi" w:cstheme="minorHAnsi"/>
+          <w:sz w:val="22"/>
+          <w:szCs w:val="22"/>
+        </w:rPr>
+        <w:t xml:space="preserve">This method sets the physical frame count. After the command line argument(s) </w:t>
+      </w:r>
+      <w:proofErr w:type="gramStart"/>
+      <w:r>
+        <w:rPr>
+          <w:rFonts w:asciiTheme="minorHAnsi" w:hAnsiTheme="minorHAnsi" w:cstheme="minorHAnsi"/>
+          <w:sz w:val="22"/>
+          <w:szCs w:val="22"/>
+        </w:rPr>
+        <w:t>are evaluated</w:t>
+      </w:r>
+      <w:proofErr w:type="gramEnd"/>
+      <w:r>
+        <w:rPr>
+          <w:rFonts w:asciiTheme="minorHAnsi" w:hAnsiTheme="minorHAnsi" w:cstheme="minorHAnsi"/>
+          <w:sz w:val="22"/>
+          <w:szCs w:val="22"/>
+        </w:rPr>
+        <w:t xml:space="preserve">, if an argument has been provided, the argument is passed to this method as an integer. If no argument provided in command line, then this method </w:t>
+      </w:r>
+      <w:proofErr w:type="gramStart"/>
+      <w:r>
+        <w:rPr>
+          <w:rFonts w:asciiTheme="minorHAnsi" w:hAnsiTheme="minorHAnsi" w:cstheme="minorHAnsi"/>
+          <w:sz w:val="22"/>
+          <w:szCs w:val="22"/>
+        </w:rPr>
+        <w:t>is called</w:t>
+      </w:r>
+      <w:proofErr w:type="gramEnd"/>
+      <w:r>
+        <w:rPr>
+          <w:rFonts w:asciiTheme="minorHAnsi" w:hAnsiTheme="minorHAnsi" w:cstheme="minorHAnsi"/>
+          <w:sz w:val="22"/>
+          <w:szCs w:val="22"/>
+        </w:rPr>
+        <w:t xml:space="preserve"> with the maximum amount of physical frames allowed by default for convenience (especially if testing/using with an IDE.) </w:t>
+      </w:r>
+      <w:r>
+        <w:rPr>
+          <w:rFonts w:asciiTheme="minorHAnsi" w:hAnsiTheme="minorHAnsi" w:cstheme="minorHAnsi"/>
+          <w:sz w:val="22"/>
+          <w:szCs w:val="22"/>
+        </w:rPr>
+        <w:t xml:space="preserve">This method calls </w:t>
+      </w:r>
+      <w:proofErr w:type="spellStart"/>
+      <w:proofErr w:type="gramStart"/>
+      <w:r>
+        <w:rPr>
+          <w:rFonts w:ascii="Courier New" w:hAnsi="Courier New" w:cs="Courier New"/>
+          <w:sz w:val="22"/>
+          <w:szCs w:val="22"/>
+        </w:rPr>
+        <w:t>validFrameCount</w:t>
+      </w:r>
+      <w:proofErr w:type="spellEnd"/>
+      <w:r>
+        <w:rPr>
+          <w:rFonts w:ascii="Courier New" w:hAnsi="Courier New" w:cs="Courier New"/>
+          <w:sz w:val="22"/>
+          <w:szCs w:val="22"/>
+        </w:rPr>
+        <w:t>(</w:t>
+      </w:r>
+      <w:proofErr w:type="gramEnd"/>
+      <w:r>
+        <w:rPr>
+          <w:rFonts w:ascii="Courier New" w:hAnsi="Courier New" w:cs="Courier New"/>
+          <w:sz w:val="22"/>
+          <w:szCs w:val="22"/>
+        </w:rPr>
+        <w:t>int count)</w:t>
+      </w:r>
+      <w:r>
+        <w:rPr>
+          <w:rFonts w:asciiTheme="minorHAnsi" w:hAnsiTheme="minorHAnsi" w:cstheme="minorHAnsi"/>
+          <w:sz w:val="22"/>
+          <w:szCs w:val="22"/>
+        </w:rPr>
+        <w:t xml:space="preserve"> to see if the count given is in the valid range. If not, then the default amount is used. </w:t>
+      </w:r>
+    </w:p>
+    <w:p>
+      <w:pPr>
+        <w:pStyle w:val="Default"/>
+        <w:jc w:val="both"/>
+        <w:rPr>
+          <w:rFonts w:asciiTheme="minorHAnsi" w:hAnsiTheme="minorHAnsi" w:cstheme="minorHAnsi"/>
+          <w:sz w:val="22"/>
+          <w:szCs w:val="22"/>
+        </w:rPr>
+      </w:pPr>
+    </w:p>
+    <w:p>
+      <w:pPr>
+        <w:pStyle w:val="Default"/>
+        <w:jc w:val="both"/>
+        <w:rPr>
+          <w:rFonts w:ascii="Courier New" w:hAnsi="Courier New" w:cs="Courier New"/>
+          <w:sz w:val="22"/>
+          <w:szCs w:val="22"/>
+        </w:rPr>
+      </w:pPr>
+      <w:proofErr w:type="spellStart"/>
+      <w:proofErr w:type="gramStart"/>
+      <w:r>
+        <w:rPr>
+          <w:rFonts w:ascii="Courier New" w:hAnsi="Courier New" w:cs="Courier New"/>
+          <w:sz w:val="22"/>
+          <w:szCs w:val="22"/>
+          <w:u w:val="single"/>
+        </w:rPr>
+        <w:lastRenderedPageBreak/>
+        <w:t>validFrameCount</w:t>
+      </w:r>
+      <w:proofErr w:type="spellEnd"/>
+      <w:r>
+        <w:rPr>
+          <w:rFonts w:ascii="Courier New" w:hAnsi="Courier New" w:cs="Courier New"/>
+          <w:sz w:val="22"/>
+          <w:szCs w:val="22"/>
+          <w:u w:val="single"/>
+        </w:rPr>
+        <w:t>(</w:t>
+      </w:r>
+      <w:proofErr w:type="gramEnd"/>
+      <w:r>
+        <w:rPr>
+          <w:rFonts w:ascii="Courier New" w:hAnsi="Courier New" w:cs="Courier New"/>
+          <w:sz w:val="22"/>
+          <w:szCs w:val="22"/>
+          <w:u w:val="single"/>
+        </w:rPr>
+        <w:t>int count)</w:t>
+      </w:r>
+    </w:p>
+    <w:p>
+      <w:pPr>
+        <w:pStyle w:val="Default"/>
+        <w:jc w:val="both"/>
+        <w:rPr>
+          <w:rFonts w:asciiTheme="minorHAnsi" w:hAnsiTheme="minorHAnsi" w:cstheme="minorHAnsi"/>
+          <w:sz w:val="22"/>
+          <w:szCs w:val="22"/>
+        </w:rPr>
+      </w:pPr>
+      <w:r>
+        <w:rPr>
+          <w:rFonts w:asciiTheme="minorHAnsi" w:hAnsiTheme="minorHAnsi" w:cstheme="minorHAnsi"/>
+          <w:sz w:val="22"/>
+          <w:szCs w:val="22"/>
+        </w:rPr>
+        <w:t>This simply returns a Boolean on whether count is within the valid physical frame count range (</w:t>
+      </w:r>
+      <w:proofErr w:type="gramStart"/>
+      <w:r>
+        <w:rPr>
+          <w:rFonts w:asciiTheme="minorHAnsi" w:hAnsiTheme="minorHAnsi" w:cstheme="minorHAnsi"/>
+          <w:sz w:val="22"/>
+          <w:szCs w:val="22"/>
+        </w:rPr>
+        <w:t>0</w:t>
+      </w:r>
+      <w:proofErr w:type="gramEnd"/>
+      <w:r>
+        <w:rPr>
+          <w:rFonts w:asciiTheme="minorHAnsi" w:hAnsiTheme="minorHAnsi" w:cstheme="minorHAnsi"/>
+          <w:sz w:val="22"/>
+          <w:szCs w:val="22"/>
+        </w:rPr>
+        <w:t xml:space="preserve"> – 7). </w:t>
+      </w:r>
+    </w:p>
+    <w:p>
+      <w:pPr>
+        <w:pStyle w:val="Default"/>
+        <w:jc w:val="both"/>
+        <w:rPr>
+          <w:rFonts w:asciiTheme="minorHAnsi" w:hAnsiTheme="minorHAnsi" w:cstheme="minorHAnsi"/>
+          <w:sz w:val="22"/>
+          <w:szCs w:val="22"/>
+        </w:rPr>
+      </w:pPr>
+    </w:p>
+    <w:p>
+      <w:pPr>
+        <w:pStyle w:val="Default"/>
+        <w:jc w:val="both"/>
+        <w:rPr>
+          <w:rFonts w:asciiTheme="minorHAnsi" w:hAnsiTheme="minorHAnsi" w:cstheme="minorHAnsi"/>
+          <w:sz w:val="22"/>
+          <w:szCs w:val="22"/>
+        </w:rPr>
+      </w:pPr>
+      <w:r>
+        <w:rPr>
+          <w:rFonts w:asciiTheme="minorHAnsi" w:hAnsiTheme="minorHAnsi" w:cstheme="minorHAnsi"/>
+          <w:sz w:val="22"/>
+          <w:szCs w:val="22"/>
+        </w:rPr>
+        <w:t xml:space="preserve">At this point, the frame count has been set and </w:t>
+      </w:r>
+      <w:proofErr w:type="gramStart"/>
+      <w:r>
+        <w:rPr>
+          <w:rFonts w:asciiTheme="minorHAnsi" w:hAnsiTheme="minorHAnsi" w:cstheme="minorHAnsi"/>
+          <w:sz w:val="22"/>
+          <w:szCs w:val="22"/>
+        </w:rPr>
+        <w:t>is displayed</w:t>
+      </w:r>
+      <w:proofErr w:type="gramEnd"/>
+      <w:r>
+        <w:rPr>
+          <w:rFonts w:asciiTheme="minorHAnsi" w:hAnsiTheme="minorHAnsi" w:cstheme="minorHAnsi"/>
+          <w:sz w:val="22"/>
+          <w:szCs w:val="22"/>
+        </w:rPr>
+        <w:t xml:space="preserve"> as confirmation to the user. Next, the </w:t>
+      </w:r>
+      <w:proofErr w:type="spellStart"/>
+      <w:r>
+        <w:rPr>
+          <w:rFonts w:asciiTheme="minorHAnsi" w:hAnsiTheme="minorHAnsi" w:cstheme="minorHAnsi"/>
+          <w:sz w:val="22"/>
+          <w:szCs w:val="22"/>
+        </w:rPr>
+        <w:t>referenceString</w:t>
+      </w:r>
+      <w:proofErr w:type="spellEnd"/>
+      <w:r>
+        <w:rPr>
+          <w:rFonts w:asciiTheme="minorHAnsi" w:hAnsiTheme="minorHAnsi" w:cstheme="minorHAnsi"/>
+          <w:sz w:val="22"/>
+          <w:szCs w:val="22"/>
+        </w:rPr>
+        <w:t xml:space="preserve"> and frames class variables </w:t>
+      </w:r>
+      <w:proofErr w:type="gramStart"/>
+      <w:r>
+        <w:rPr>
+          <w:rFonts w:asciiTheme="minorHAnsi" w:hAnsiTheme="minorHAnsi" w:cstheme="minorHAnsi"/>
+          <w:sz w:val="22"/>
+          <w:szCs w:val="22"/>
+        </w:rPr>
+        <w:t>are initialized</w:t>
+      </w:r>
+      <w:proofErr w:type="gramEnd"/>
+      <w:r>
+        <w:rPr>
+          <w:rFonts w:asciiTheme="minorHAnsi" w:hAnsiTheme="minorHAnsi" w:cstheme="minorHAnsi"/>
+          <w:sz w:val="22"/>
+          <w:szCs w:val="22"/>
+        </w:rPr>
+        <w:t xml:space="preserve"> as empty </w:t>
+      </w:r>
+      <w:proofErr w:type="spellStart"/>
+      <w:r>
+        <w:rPr>
+          <w:rFonts w:asciiTheme="minorHAnsi" w:hAnsiTheme="minorHAnsi" w:cstheme="minorHAnsi"/>
+          <w:sz w:val="22"/>
+          <w:szCs w:val="22"/>
+        </w:rPr>
+        <w:t>ArrayList</w:t>
+      </w:r>
+      <w:proofErr w:type="spellEnd"/>
+      <w:r>
+        <w:rPr>
+          <w:rFonts w:asciiTheme="minorHAnsi" w:hAnsiTheme="minorHAnsi" w:cstheme="minorHAnsi"/>
+          <w:sz w:val="22"/>
+          <w:szCs w:val="22"/>
+        </w:rPr>
+        <w:t xml:space="preserve"> and </w:t>
+      </w:r>
+      <w:proofErr w:type="spellStart"/>
+      <w:r>
+        <w:rPr>
+          <w:rFonts w:asciiTheme="minorHAnsi" w:hAnsiTheme="minorHAnsi" w:cstheme="minorHAnsi"/>
+          <w:sz w:val="22"/>
+          <w:szCs w:val="22"/>
+        </w:rPr>
+        <w:t>LinkedList</w:t>
+      </w:r>
+      <w:proofErr w:type="spellEnd"/>
+      <w:r>
+        <w:rPr>
+          <w:rFonts w:asciiTheme="minorHAnsi" w:hAnsiTheme="minorHAnsi" w:cstheme="minorHAnsi"/>
+          <w:sz w:val="22"/>
+          <w:szCs w:val="22"/>
+        </w:rPr>
+        <w:t xml:space="preserve">, respectively. </w:t>
+      </w:r>
+      <w:r>
+        <w:rPr>
+          <w:rFonts w:asciiTheme="minorHAnsi" w:hAnsiTheme="minorHAnsi" w:cstheme="minorHAnsi"/>
+          <w:sz w:val="22"/>
+          <w:szCs w:val="22"/>
+        </w:rPr>
+        <w:t xml:space="preserve">Finally, </w:t>
+      </w:r>
+      <w:proofErr w:type="gramStart"/>
+      <w:r>
+        <w:rPr>
+          <w:rFonts w:ascii="Courier New" w:hAnsi="Courier New" w:cs="Courier New"/>
+          <w:sz w:val="22"/>
+          <w:szCs w:val="22"/>
+        </w:rPr>
+        <w:t>promptUser(</w:t>
+      </w:r>
+      <w:proofErr w:type="gramEnd"/>
+      <w:r>
+        <w:rPr>
+          <w:rFonts w:ascii="Courier New" w:hAnsi="Courier New" w:cs="Courier New"/>
+          <w:sz w:val="22"/>
+          <w:szCs w:val="22"/>
+        </w:rPr>
+        <w:t>)</w:t>
+      </w:r>
+      <w:r>
+        <w:rPr>
+          <w:rFonts w:asciiTheme="minorHAnsi" w:hAnsiTheme="minorHAnsi" w:cstheme="minorHAnsi"/>
+          <w:sz w:val="22"/>
+          <w:szCs w:val="22"/>
+        </w:rPr>
+        <w:t xml:space="preserve"> is called.</w:t>
+      </w:r>
+    </w:p>
+    <w:p>
+      <w:pPr>
+        <w:pStyle w:val="Default"/>
+        <w:jc w:val="both"/>
+        <w:rPr>
+          <w:rFonts w:asciiTheme="minorHAnsi" w:hAnsiTheme="minorHAnsi" w:cstheme="minorHAnsi"/>
+          <w:sz w:val="22"/>
+          <w:szCs w:val="22"/>
+        </w:rPr>
+      </w:pPr>
+    </w:p>
+    <w:p>
+      <w:pPr>
+        <w:pStyle w:val="Default"/>
+        <w:jc w:val="both"/>
+        <w:rPr>
+          <w:rFonts w:asciiTheme="minorHAnsi" w:hAnsiTheme="minorHAnsi" w:cstheme="minorHAnsi"/>
+          <w:sz w:val="22"/>
+          <w:szCs w:val="22"/>
+        </w:rPr>
+      </w:pPr>
+    </w:p>
+    <w:p>
+      <w:pPr>
+        <w:pStyle w:val="Default"/>
+        <w:jc w:val="both"/>
+        <w:rPr>
+          <w:rFonts w:asciiTheme="minorHAnsi" w:hAnsiTheme="minorHAnsi" w:cstheme="minorHAnsi"/>
+          <w:sz w:val="22"/>
+          <w:szCs w:val="22"/>
+        </w:rPr>
+      </w:pPr>
+    </w:p>
+    <w:p>
+      <w:pPr>
+        <w:pStyle w:val="Default"/>
+        <w:jc w:val="both"/>
+        <w:rPr>
+          <w:rFonts w:asciiTheme="minorHAnsi" w:hAnsiTheme="minorHAnsi" w:cstheme="minorHAnsi"/>
+          <w:b/>
+          <w:sz w:val="28"/>
+          <w:szCs w:val="28"/>
+        </w:rPr>
+      </w:pPr>
+      <w:r>
+        <w:rPr>
+          <w:rFonts w:ascii="Courier New" w:hAnsi="Courier New" w:cs="Courier New"/>
+          <w:b/>
+          <w:sz w:val="28"/>
+          <w:szCs w:val="28"/>
+        </w:rPr>
+        <w:t>promptUser()</w:t>
+      </w:r>
+      <w:r>
+        <w:rPr>
+          <w:rFonts w:asciiTheme="minorHAnsi" w:hAnsiTheme="minorHAnsi" w:cstheme="minorHAnsi"/>
+          <w:b/>
+          <w:sz w:val="28"/>
+          <w:szCs w:val="28"/>
+        </w:rPr>
+        <w:t xml:space="preserve"> – DemandPagingSimulator in Action</w:t>
+      </w:r>
+    </w:p>
+    <w:p>
+      <w:pPr>
+        <w:pStyle w:val="Default"/>
+        <w:jc w:val="both"/>
+        <w:rPr>
+          <w:rFonts w:asciiTheme="minorHAnsi" w:hAnsiTheme="minorHAnsi" w:cstheme="minorHAnsi"/>
+          <w:sz w:val="22"/>
+          <w:szCs w:val="22"/>
+        </w:rPr>
+      </w:pPr>
+    </w:p>
+    <w:p>
+      <w:pPr>
+        <w:pStyle w:val="Default"/>
+        <w:jc w:val="both"/>
+        <w:rPr>
+          <w:rFonts w:ascii="Courier New" w:hAnsi="Courier New" w:cs="Courier New"/>
+          <w:sz w:val="22"/>
+          <w:szCs w:val="22"/>
+          <w:u w:val="single"/>
+        </w:rPr>
+      </w:pPr>
+      <w:r>
+        <w:rPr>
+          <w:rFonts w:ascii="Courier New" w:hAnsi="Courier New" w:cs="Courier New"/>
+          <w:sz w:val="22"/>
+          <w:szCs w:val="22"/>
+          <w:u w:val="single"/>
+        </w:rPr>
+        <w:t>promptUser()</w:t>
+      </w:r>
+    </w:p>
+    <w:p>
+      <w:pPr>
+        <w:pStyle w:val="Default"/>
+        <w:jc w:val="both"/>
+        <w:rPr>
+          <w:rFonts w:asciiTheme="minorHAnsi" w:hAnsiTheme="minorHAnsi" w:cstheme="minorHAnsi"/>
+          <w:sz w:val="22"/>
+          <w:szCs w:val="22"/>
+        </w:rPr>
+      </w:pPr>
+      <w:r>
+        <w:rPr>
+          <w:rFonts w:asciiTheme="minorHAnsi" w:hAnsiTheme="minorHAnsi" w:cstheme="minorHAnsi"/>
+          <w:sz w:val="22"/>
+          <w:szCs w:val="22"/>
+        </w:rPr>
+        <w:t xml:space="preserve">This method displays the menu of options, captures the user’s selection and calls the </w:t>
+      </w:r>
+      <w:r>
+        <w:rPr>
+          <w:rFonts w:ascii="Courier New" w:hAnsi="Courier New" w:cs="Courier New"/>
+          <w:sz w:val="22"/>
+          <w:szCs w:val="22"/>
+        </w:rPr>
+        <w:t>processSelection</w:t>
+      </w:r>
+      <w:r>
+        <w:rPr>
+          <w:rFonts w:asciiTheme="minorHAnsi" w:hAnsiTheme="minorHAnsi" w:cstheme="minorHAnsi"/>
+          <w:sz w:val="22"/>
+          <w:szCs w:val="22"/>
+        </w:rPr>
+        <w:t xml:space="preserve"> method with this selection. This is all in a try/catch block to catch any invalid input given by the user. The try/catch also has a finally block which recursively calls this method to keep it in a loop until the user explicitly exits the program by choosing the exit option.</w:t>
+      </w:r>
+    </w:p>
+    <w:p>
+      <w:pPr>
+        <w:pStyle w:val="Default"/>
+        <w:jc w:val="both"/>
+        <w:rPr>
+          <w:rFonts w:asciiTheme="minorHAnsi" w:hAnsiTheme="minorHAnsi" w:cstheme="minorHAnsi"/>
+          <w:sz w:val="22"/>
+          <w:szCs w:val="22"/>
+        </w:rPr>
+      </w:pPr>
+    </w:p>
+    <w:p>
+      <w:pPr>
+        <w:pStyle w:val="Default"/>
+        <w:jc w:val="both"/>
+        <w:rPr>
+          <w:rFonts w:ascii="Courier New" w:hAnsi="Courier New" w:cs="Courier New"/>
+          <w:sz w:val="22"/>
+          <w:szCs w:val="22"/>
+          <w:u w:val="single"/>
+        </w:rPr>
+      </w:pPr>
+      <w:proofErr w:type="gramStart"/>
+      <w:r>
+        <w:rPr>
+          <w:rFonts w:ascii="Courier New" w:hAnsi="Courier New" w:cs="Courier New"/>
+          <w:sz w:val="22"/>
+          <w:szCs w:val="22"/>
+          <w:u w:val="single"/>
+        </w:rPr>
+        <w:t>processSelection(</w:t>
+      </w:r>
+      <w:proofErr w:type="gramEnd"/>
+      <w:r>
+        <w:rPr>
+          <w:rFonts w:ascii="Courier New" w:hAnsi="Courier New" w:cs="Courier New"/>
+          <w:sz w:val="22"/>
+          <w:szCs w:val="22"/>
+          <w:u w:val="single"/>
+        </w:rPr>
+        <w:t>int selection)</w:t>
+      </w:r>
+    </w:p>
+    <w:p>
+      <w:pPr>
+        <w:pStyle w:val="Default"/>
+        <w:jc w:val="both"/>
+        <w:rPr>
+          <w:rFonts w:asciiTheme="minorHAnsi" w:hAnsiTheme="minorHAnsi" w:cstheme="minorHAnsi"/>
+          <w:sz w:val="22"/>
+          <w:szCs w:val="22"/>
+        </w:rPr>
+      </w:pPr>
       <w:bookmarkStart w:id="0" w:name="_GoBack"/>
       <w:bookmarkEnd w:id="0"/>
     </w:p>
     <w:sectPr>
+      <w:headerReference w:type="default" r:id="rId7"/>
       <w:pgSz w:w="12240" w:h="16340"/>
       <w:pgMar w:top="1858" w:right="1176" w:bottom="1440" w:left="1569" w:header="720" w:footer="720" w:gutter="0"/>
       <w:cols w:space="720"/>
@@ -35,6 +1328,321 @@
     </w:sectPr>
   </w:body>
 </w:document>
+</file>
+
+<file path=word/endnotes.xml><?xml version="1.0" encoding="utf-8"?>
+<w:endnotes xmlns:wpc="http://schemas.microsoft.com/office/word/2010/wordprocessingCanvas" xmlns:mc="http://schemas.openxmlformats.org/markup-compatibility/2006" xmlns:o="urn:schemas-microsoft-com:office:office" xmlns:r="http://schemas.openxmlformats.org/officeDocument/2006/relationships" xmlns:m="http://schemas.openxmlformats.org/officeDocument/2006/math" xmlns:v="urn:schemas-microsoft-com:vml" xmlns:wp14="http://schemas.microsoft.com/office/word/2010/wordprocessingDrawing" xmlns:wp="http://schemas.openxmlformats.org/drawingml/2006/wordprocessingDrawing" xmlns:w10="urn:schemas-microsoft-com:office:word" xmlns:w="http://schemas.openxmlformats.org/wordprocessingml/2006/main" xmlns:w14="http://schemas.microsoft.com/office/word/2010/wordml" xmlns:w15="http://schemas.microsoft.com/office/word/2012/wordml" xmlns:wpg="http://schemas.microsoft.com/office/word/2010/wordprocessingGroup" xmlns:wpi="http://schemas.microsoft.com/office/word/2010/wordprocessingInk" xmlns:wne="http://schemas.microsoft.com/office/word/2006/wordml" xmlns:wps="http://schemas.microsoft.com/office/word/2010/wordprocessingShape" mc:Ignorable="w14 w15 wp14">
+  <w:endnote w:type="separator" w:id="-1">
+    <w:p>
+      <w:pPr>
+        <w:spacing w:after="0" w:line="240" w:lineRule="auto"/>
+      </w:pPr>
+      <w:r>
+        <w:separator/>
+      </w:r>
+    </w:p>
+  </w:endnote>
+  <w:endnote w:type="continuationSeparator" w:id="0">
+    <w:p>
+      <w:pPr>
+        <w:spacing w:after="0" w:line="240" w:lineRule="auto"/>
+      </w:pPr>
+      <w:r>
+        <w:continuationSeparator/>
+      </w:r>
+    </w:p>
+  </w:endnote>
+</w:endnotes>
+</file>
+
+<file path=word/footnotes.xml><?xml version="1.0" encoding="utf-8"?>
+<w:footnotes xmlns:wpc="http://schemas.microsoft.com/office/word/2010/wordprocessingCanvas" xmlns:mc="http://schemas.openxmlformats.org/markup-compatibility/2006" xmlns:o="urn:schemas-microsoft-com:office:office" xmlns:r="http://schemas.openxmlformats.org/officeDocument/2006/relationships" xmlns:m="http://schemas.openxmlformats.org/officeDocument/2006/math" xmlns:v="urn:schemas-microsoft-com:vml" xmlns:wp14="http://schemas.microsoft.com/office/word/2010/wordprocessingDrawing" xmlns:wp="http://schemas.openxmlformats.org/drawingml/2006/wordprocessingDrawing" xmlns:w10="urn:schemas-microsoft-com:office:word" xmlns:w="http://schemas.openxmlformats.org/wordprocessingml/2006/main" xmlns:w14="http://schemas.microsoft.com/office/word/2010/wordml" xmlns:w15="http://schemas.microsoft.com/office/word/2012/wordml" xmlns:wpg="http://schemas.microsoft.com/office/word/2010/wordprocessingGroup" xmlns:wpi="http://schemas.microsoft.com/office/word/2010/wordprocessingInk" xmlns:wne="http://schemas.microsoft.com/office/word/2006/wordml" xmlns:wps="http://schemas.microsoft.com/office/word/2010/wordprocessingShape" mc:Ignorable="w14 w15 wp14">
+  <w:footnote w:type="separator" w:id="-1">
+    <w:p>
+      <w:pPr>
+        <w:spacing w:after="0" w:line="240" w:lineRule="auto"/>
+      </w:pPr>
+      <w:r>
+        <w:separator/>
+      </w:r>
+    </w:p>
+  </w:footnote>
+  <w:footnote w:type="continuationSeparator" w:id="0">
+    <w:p>
+      <w:pPr>
+        <w:spacing w:after="0" w:line="240" w:lineRule="auto"/>
+      </w:pPr>
+      <w:r>
+        <w:continuationSeparator/>
+      </w:r>
+    </w:p>
+  </w:footnote>
+</w:footnotes>
+</file>
+
+<file path=word/header1.xml><?xml version="1.0" encoding="utf-8"?>
+<w:hdr xmlns:wpc="http://schemas.microsoft.com/office/word/2010/wordprocessingCanvas" xmlns:mc="http://schemas.openxmlformats.org/markup-compatibility/2006" xmlns:o="urn:schemas-microsoft-com:office:office" xmlns:r="http://schemas.openxmlformats.org/officeDocument/2006/relationships" xmlns:m="http://schemas.openxmlformats.org/officeDocument/2006/math" xmlns:v="urn:schemas-microsoft-com:vml" xmlns:wp14="http://schemas.microsoft.com/office/word/2010/wordprocessingDrawing" xmlns:wp="http://schemas.openxmlformats.org/drawingml/2006/wordprocessingDrawing" xmlns:w10="urn:schemas-microsoft-com:office:word" xmlns:w="http://schemas.openxmlformats.org/wordprocessingml/2006/main" xmlns:w14="http://schemas.microsoft.com/office/word/2010/wordml" xmlns:w15="http://schemas.microsoft.com/office/word/2012/wordml" xmlns:wpg="http://schemas.microsoft.com/office/word/2010/wordprocessingGroup" xmlns:wpi="http://schemas.microsoft.com/office/word/2010/wordprocessingInk" xmlns:wne="http://schemas.microsoft.com/office/word/2006/wordml" xmlns:wps="http://schemas.microsoft.com/office/word/2010/wordprocessingShape" mc:Ignorable="w14 w15 wp14">
+  <w:p>
+    <w:pPr>
+      <w:pStyle w:val="Header"/>
+      <w:jc w:val="right"/>
+    </w:pPr>
+    <w:r>
+      <w:t>Matthew Towles</w:t>
+    </w:r>
+  </w:p>
+  <w:p>
+    <w:pPr>
+      <w:pStyle w:val="Header"/>
+      <w:jc w:val="right"/>
+    </w:pPr>
+    <w:r>
+      <w:t>CMSC 412 – Operating Systems</w:t>
+    </w:r>
+  </w:p>
+  <w:p>
+    <w:pPr>
+      <w:pStyle w:val="Header"/>
+    </w:pPr>
+  </w:p>
+</w:hdr>
+</file>
+
+<file path=word/numbering.xml><?xml version="1.0" encoding="utf-8"?>
+<w:numbering xmlns:wpc="http://schemas.microsoft.com/office/word/2010/wordprocessingCanvas" xmlns:mc="http://schemas.openxmlformats.org/markup-compatibility/2006" xmlns:o="urn:schemas-microsoft-com:office:office" xmlns:r="http://schemas.openxmlformats.org/officeDocument/2006/relationships" xmlns:m="http://schemas.openxmlformats.org/officeDocument/2006/math" xmlns:v="urn:schemas-microsoft-com:vml" xmlns:wp14="http://schemas.microsoft.com/office/word/2010/wordprocessingDrawing" xmlns:wp="http://schemas.openxmlformats.org/drawingml/2006/wordprocessingDrawing" xmlns:w10="urn:schemas-microsoft-com:office:word" xmlns:w="http://schemas.openxmlformats.org/wordprocessingml/2006/main" xmlns:w14="http://schemas.microsoft.com/office/word/2010/wordml" xmlns:w15="http://schemas.microsoft.com/office/word/2012/wordml" xmlns:wpg="http://schemas.microsoft.com/office/word/2010/wordprocessingGroup" xmlns:wpi="http://schemas.microsoft.com/office/word/2010/wordprocessingInk" xmlns:wne="http://schemas.microsoft.com/office/word/2006/wordml" xmlns:wps="http://schemas.microsoft.com/office/word/2010/wordprocessingShape" mc:Ignorable="w14 w15 wp14">
+  <w:abstractNum w:abstractNumId="0" w15:restartNumberingAfterBreak="0">
+    <w:nsid w:val="515D31EC"/>
+    <w:multiLevelType w:val="hybridMultilevel"/>
+    <w:tmpl w:val="ADA4F2EC"/>
+    <w:lvl w:ilvl="0" w:tplc="04090001">
+      <w:start w:val="1"/>
+      <w:numFmt w:val="bullet"/>
+      <w:lvlText w:val=""/>
+      <w:lvlJc w:val="left"/>
+      <w:pPr>
+        <w:ind w:left="720" w:hanging="360"/>
+      </w:pPr>
+      <w:rPr>
+        <w:rFonts w:ascii="Symbol" w:hAnsi="Symbol" w:hint="default"/>
+      </w:rPr>
+    </w:lvl>
+    <w:lvl w:ilvl="1" w:tplc="04090003">
+      <w:start w:val="1"/>
+      <w:numFmt w:val="bullet"/>
+      <w:lvlText w:val="o"/>
+      <w:lvlJc w:val="left"/>
+      <w:pPr>
+        <w:ind w:left="1440" w:hanging="360"/>
+      </w:pPr>
+      <w:rPr>
+        <w:rFonts w:ascii="Courier New" w:hAnsi="Courier New" w:cs="Courier New" w:hint="default"/>
+      </w:rPr>
+    </w:lvl>
+    <w:lvl w:ilvl="2" w:tplc="04090005">
+      <w:start w:val="1"/>
+      <w:numFmt w:val="bullet"/>
+      <w:lvlText w:val=""/>
+      <w:lvlJc w:val="left"/>
+      <w:pPr>
+        <w:ind w:left="2160" w:hanging="360"/>
+      </w:pPr>
+      <w:rPr>
+        <w:rFonts w:ascii="Wingdings" w:hAnsi="Wingdings" w:hint="default"/>
+      </w:rPr>
+    </w:lvl>
+    <w:lvl w:ilvl="3" w:tplc="04090001" w:tentative="1">
+      <w:start w:val="1"/>
+      <w:numFmt w:val="bullet"/>
+      <w:lvlText w:val=""/>
+      <w:lvlJc w:val="left"/>
+      <w:pPr>
+        <w:ind w:left="2880" w:hanging="360"/>
+      </w:pPr>
+      <w:rPr>
+        <w:rFonts w:ascii="Symbol" w:hAnsi="Symbol" w:hint="default"/>
+      </w:rPr>
+    </w:lvl>
+    <w:lvl w:ilvl="4" w:tplc="04090003" w:tentative="1">
+      <w:start w:val="1"/>
+      <w:numFmt w:val="bullet"/>
+      <w:lvlText w:val="o"/>
+      <w:lvlJc w:val="left"/>
+      <w:pPr>
+        <w:ind w:left="3600" w:hanging="360"/>
+      </w:pPr>
+      <w:rPr>
+        <w:rFonts w:ascii="Courier New" w:hAnsi="Courier New" w:cs="Courier New" w:hint="default"/>
+      </w:rPr>
+    </w:lvl>
+    <w:lvl w:ilvl="5" w:tplc="04090005" w:tentative="1">
+      <w:start w:val="1"/>
+      <w:numFmt w:val="bullet"/>
+      <w:lvlText w:val=""/>
+      <w:lvlJc w:val="left"/>
+      <w:pPr>
+        <w:ind w:left="4320" w:hanging="360"/>
+      </w:pPr>
+      <w:rPr>
+        <w:rFonts w:ascii="Wingdings" w:hAnsi="Wingdings" w:hint="default"/>
+      </w:rPr>
+    </w:lvl>
+    <w:lvl w:ilvl="6" w:tplc="04090001" w:tentative="1">
+      <w:start w:val="1"/>
+      <w:numFmt w:val="bullet"/>
+      <w:lvlText w:val=""/>
+      <w:lvlJc w:val="left"/>
+      <w:pPr>
+        <w:ind w:left="5040" w:hanging="360"/>
+      </w:pPr>
+      <w:rPr>
+        <w:rFonts w:ascii="Symbol" w:hAnsi="Symbol" w:hint="default"/>
+      </w:rPr>
+    </w:lvl>
+    <w:lvl w:ilvl="7" w:tplc="04090003" w:tentative="1">
+      <w:start w:val="1"/>
+      <w:numFmt w:val="bullet"/>
+      <w:lvlText w:val="o"/>
+      <w:lvlJc w:val="left"/>
+      <w:pPr>
+        <w:ind w:left="5760" w:hanging="360"/>
+      </w:pPr>
+      <w:rPr>
+        <w:rFonts w:ascii="Courier New" w:hAnsi="Courier New" w:cs="Courier New" w:hint="default"/>
+      </w:rPr>
+    </w:lvl>
+    <w:lvl w:ilvl="8" w:tplc="04090005" w:tentative="1">
+      <w:start w:val="1"/>
+      <w:numFmt w:val="bullet"/>
+      <w:lvlText w:val=""/>
+      <w:lvlJc w:val="left"/>
+      <w:pPr>
+        <w:ind w:left="6480" w:hanging="360"/>
+      </w:pPr>
+      <w:rPr>
+        <w:rFonts w:ascii="Wingdings" w:hAnsi="Wingdings" w:hint="default"/>
+      </w:rPr>
+    </w:lvl>
+  </w:abstractNum>
+  <w:abstractNum w:abstractNumId="1" w15:restartNumberingAfterBreak="0">
+    <w:nsid w:val="5E5F2153"/>
+    <w:multiLevelType w:val="hybridMultilevel"/>
+    <w:tmpl w:val="6B507840"/>
+    <w:lvl w:ilvl="0" w:tplc="04090001">
+      <w:start w:val="1"/>
+      <w:numFmt w:val="bullet"/>
+      <w:lvlText w:val=""/>
+      <w:lvlJc w:val="left"/>
+      <w:pPr>
+        <w:ind w:left="720" w:hanging="360"/>
+      </w:pPr>
+      <w:rPr>
+        <w:rFonts w:ascii="Symbol" w:hAnsi="Symbol" w:hint="default"/>
+      </w:rPr>
+    </w:lvl>
+    <w:lvl w:ilvl="1" w:tplc="04090003" w:tentative="1">
+      <w:start w:val="1"/>
+      <w:numFmt w:val="bullet"/>
+      <w:lvlText w:val="o"/>
+      <w:lvlJc w:val="left"/>
+      <w:pPr>
+        <w:ind w:left="1440" w:hanging="360"/>
+      </w:pPr>
+      <w:rPr>
+        <w:rFonts w:ascii="Courier New" w:hAnsi="Courier New" w:cs="Courier New" w:hint="default"/>
+      </w:rPr>
+    </w:lvl>
+    <w:lvl w:ilvl="2" w:tplc="04090005" w:tentative="1">
+      <w:start w:val="1"/>
+      <w:numFmt w:val="bullet"/>
+      <w:lvlText w:val=""/>
+      <w:lvlJc w:val="left"/>
+      <w:pPr>
+        <w:ind w:left="2160" w:hanging="360"/>
+      </w:pPr>
+      <w:rPr>
+        <w:rFonts w:ascii="Wingdings" w:hAnsi="Wingdings" w:hint="default"/>
+      </w:rPr>
+    </w:lvl>
+    <w:lvl w:ilvl="3" w:tplc="04090001" w:tentative="1">
+      <w:start w:val="1"/>
+      <w:numFmt w:val="bullet"/>
+      <w:lvlText w:val=""/>
+      <w:lvlJc w:val="left"/>
+      <w:pPr>
+        <w:ind w:left="2880" w:hanging="360"/>
+      </w:pPr>
+      <w:rPr>
+        <w:rFonts w:ascii="Symbol" w:hAnsi="Symbol" w:hint="default"/>
+      </w:rPr>
+    </w:lvl>
+    <w:lvl w:ilvl="4" w:tplc="04090003" w:tentative="1">
+      <w:start w:val="1"/>
+      <w:numFmt w:val="bullet"/>
+      <w:lvlText w:val="o"/>
+      <w:lvlJc w:val="left"/>
+      <w:pPr>
+        <w:ind w:left="3600" w:hanging="360"/>
+      </w:pPr>
+      <w:rPr>
+        <w:rFonts w:ascii="Courier New" w:hAnsi="Courier New" w:cs="Courier New" w:hint="default"/>
+      </w:rPr>
+    </w:lvl>
+    <w:lvl w:ilvl="5" w:tplc="04090005" w:tentative="1">
+      <w:start w:val="1"/>
+      <w:numFmt w:val="bullet"/>
+      <w:lvlText w:val=""/>
+      <w:lvlJc w:val="left"/>
+      <w:pPr>
+        <w:ind w:left="4320" w:hanging="360"/>
+      </w:pPr>
+      <w:rPr>
+        <w:rFonts w:ascii="Wingdings" w:hAnsi="Wingdings" w:hint="default"/>
+      </w:rPr>
+    </w:lvl>
+    <w:lvl w:ilvl="6" w:tplc="04090001" w:tentative="1">
+      <w:start w:val="1"/>
+      <w:numFmt w:val="bullet"/>
+      <w:lvlText w:val=""/>
+      <w:lvlJc w:val="left"/>
+      <w:pPr>
+        <w:ind w:left="5040" w:hanging="360"/>
+      </w:pPr>
+      <w:rPr>
+        <w:rFonts w:ascii="Symbol" w:hAnsi="Symbol" w:hint="default"/>
+      </w:rPr>
+    </w:lvl>
+    <w:lvl w:ilvl="7" w:tplc="04090003" w:tentative="1">
+      <w:start w:val="1"/>
+      <w:numFmt w:val="bullet"/>
+      <w:lvlText w:val="o"/>
+      <w:lvlJc w:val="left"/>
+      <w:pPr>
+        <w:ind w:left="5760" w:hanging="360"/>
+      </w:pPr>
+      <w:rPr>
+        <w:rFonts w:ascii="Courier New" w:hAnsi="Courier New" w:cs="Courier New" w:hint="default"/>
+      </w:rPr>
+    </w:lvl>
+    <w:lvl w:ilvl="8" w:tplc="04090005" w:tentative="1">
+      <w:start w:val="1"/>
+      <w:numFmt w:val="bullet"/>
+      <w:lvlText w:val=""/>
+      <w:lvlJc w:val="left"/>
+      <w:pPr>
+        <w:ind w:left="6480" w:hanging="360"/>
+      </w:pPr>
+      <w:rPr>
+        <w:rFonts w:ascii="Wingdings" w:hAnsi="Wingdings" w:hint="default"/>
+      </w:rPr>
+    </w:lvl>
+  </w:abstractNum>
+  <w:num w:numId="1">
+    <w:abstractNumId w:val="1"/>
+  </w:num>
+  <w:num w:numId="2">
+    <w:abstractNumId w:val="0"/>
+  </w:num>
+</w:numbering>
 </file>
 
 <file path=word/styles.xml><?xml version="1.0" encoding="utf-8"?>
@@ -474,6 +2082,50 @@
       <w:szCs w:val="24"/>
     </w:rPr>
   </w:style>
+  <w:style w:type="paragraph" w:styleId="Header">
+    <w:name w:val="header"/>
+    <w:basedOn w:val="Normal"/>
+    <w:link w:val="HeaderChar"/>
+    <w:uiPriority w:val="99"/>
+    <w:unhideWhenUsed/>
+    <w:rsid w:val="00BD2917"/>
+    <w:pPr>
+      <w:tabs>
+        <w:tab w:val="center" w:pos="4680"/>
+        <w:tab w:val="right" w:pos="9360"/>
+      </w:tabs>
+      <w:spacing w:after="0" w:line="240" w:lineRule="auto"/>
+    </w:pPr>
+  </w:style>
+  <w:style w:type="character" w:customStyle="1" w:styleId="HeaderChar">
+    <w:name w:val="Header Char"/>
+    <w:basedOn w:val="DefaultParagraphFont"/>
+    <w:link w:val="Header"/>
+    <w:uiPriority w:val="99"/>
+    <w:rsid w:val="00BD2917"/>
+  </w:style>
+  <w:style w:type="paragraph" w:styleId="Footer">
+    <w:name w:val="footer"/>
+    <w:basedOn w:val="Normal"/>
+    <w:link w:val="FooterChar"/>
+    <w:uiPriority w:val="99"/>
+    <w:unhideWhenUsed/>
+    <w:rsid w:val="00BD2917"/>
+    <w:pPr>
+      <w:tabs>
+        <w:tab w:val="center" w:pos="4680"/>
+        <w:tab w:val="right" w:pos="9360"/>
+      </w:tabs>
+      <w:spacing w:after="0" w:line="240" w:lineRule="auto"/>
+    </w:pPr>
+  </w:style>
+  <w:style w:type="character" w:customStyle="1" w:styleId="FooterChar">
+    <w:name w:val="Footer Char"/>
+    <w:basedOn w:val="DefaultParagraphFont"/>
+    <w:link w:val="Footer"/>
+    <w:uiPriority w:val="99"/>
+    <w:rsid w:val="00BD2917"/>
+  </w:style>
 </w:styles>
 </file>
 

</xml_diff>

<commit_message>
final project program, reports, tests - complete
</commit_message>
<xml_diff>
--- a/project/report.docx
+++ b/project/report.docx
@@ -10,13 +10,15 @@
           <w:rFonts w:asciiTheme="minorHAnsi" w:hAnsiTheme="minorHAnsi" w:cstheme="minorHAnsi"/>
           <w:sz w:val="22"/>
           <w:szCs w:val="22"/>
-        </w:rPr>
-      </w:pPr>
-      <w:r>
-        <w:rPr>
-          <w:rFonts w:asciiTheme="minorHAnsi" w:hAnsiTheme="minorHAnsi" w:cstheme="minorHAnsi"/>
-          <w:sz w:val="22"/>
-          <w:szCs w:val="22"/>
+          <w:u w:val="single"/>
+        </w:rPr>
+      </w:pPr>
+      <w:r>
+        <w:rPr>
+          <w:rFonts w:asciiTheme="minorHAnsi" w:hAnsiTheme="minorHAnsi" w:cstheme="minorHAnsi"/>
+          <w:sz w:val="22"/>
+          <w:szCs w:val="22"/>
+          <w:u w:val="single"/>
         </w:rPr>
         <w:t xml:space="preserve">Report Document – </w:t>
       </w:r>
@@ -25,6 +27,7 @@
           <w:rFonts w:asciiTheme="minorHAnsi" w:hAnsiTheme="minorHAnsi" w:cstheme="minorHAnsi"/>
           <w:sz w:val="22"/>
           <w:szCs w:val="22"/>
+          <w:u w:val="single"/>
         </w:rPr>
         <w:t>DemandPagingSimulator</w:t>
       </w:r>
@@ -35,24 +38,27 @@
         <w:jc w:val="both"/>
         <w:rPr>
           <w:rFonts w:asciiTheme="minorHAnsi" w:hAnsiTheme="minorHAnsi" w:cstheme="minorHAnsi"/>
-          <w:sz w:val="22"/>
-          <w:szCs w:val="22"/>
-        </w:rPr>
-      </w:pPr>
-    </w:p>
-    <w:p>
-      <w:pPr>
-        <w:pStyle w:val="Default"/>
-        <w:jc w:val="both"/>
-        <w:rPr>
-          <w:rFonts w:asciiTheme="minorHAnsi" w:hAnsiTheme="minorHAnsi" w:cstheme="minorHAnsi"/>
+          <w:b/>
           <w:sz w:val="28"/>
           <w:szCs w:val="28"/>
         </w:rPr>
       </w:pPr>
-      <w:r>
-        <w:rPr>
-          <w:rFonts w:asciiTheme="minorHAnsi" w:hAnsiTheme="minorHAnsi" w:cstheme="minorHAnsi"/>
+    </w:p>
+    <w:p>
+      <w:pPr>
+        <w:pStyle w:val="Default"/>
+        <w:jc w:val="both"/>
+        <w:rPr>
+          <w:rFonts w:asciiTheme="minorHAnsi" w:hAnsiTheme="minorHAnsi" w:cstheme="minorHAnsi"/>
+          <w:b/>
+          <w:sz w:val="28"/>
+          <w:szCs w:val="28"/>
+        </w:rPr>
+      </w:pPr>
+      <w:r>
+        <w:rPr>
+          <w:rFonts w:asciiTheme="minorHAnsi" w:hAnsiTheme="minorHAnsi" w:cstheme="minorHAnsi"/>
+          <w:b/>
           <w:sz w:val="28"/>
           <w:szCs w:val="28"/>
         </w:rPr>
@@ -470,99 +476,45 @@
           <w:sz w:val="22"/>
           <w:szCs w:val="22"/>
         </w:rPr>
-        <w:t xml:space="preserve">The reference string can only contain integers and white space. A reference string value can only be from zero to nine. Therefore, the reference string “12 3” is effectively the same as “1 2 3” as “12” in the first reference string will be evaluated as two separate numbers, not as twelve (since this is out of range of the virtual memory frames.) If a reference string input given by the user contains any characters other than white space, which </w:t>
-      </w:r>
-      <w:proofErr w:type="gramStart"/>
-      <w:r>
-        <w:rPr>
-          <w:rFonts w:asciiTheme="minorHAnsi" w:hAnsiTheme="minorHAnsi" w:cstheme="minorHAnsi"/>
-          <w:sz w:val="22"/>
-          <w:szCs w:val="22"/>
-        </w:rPr>
-        <w:t>is ignored</w:t>
-      </w:r>
-      <w:proofErr w:type="gramEnd"/>
-      <w:r>
-        <w:rPr>
-          <w:rFonts w:asciiTheme="minorHAnsi" w:hAnsiTheme="minorHAnsi" w:cstheme="minorHAnsi"/>
-          <w:sz w:val="22"/>
-          <w:szCs w:val="22"/>
-        </w:rPr>
-        <w:t>, or integers then the user is notified and prompted to provi</w:t>
-      </w:r>
-      <w:r>
-        <w:rPr>
-          <w:rFonts w:asciiTheme="minorHAnsi" w:hAnsiTheme="minorHAnsi" w:cstheme="minorHAnsi"/>
-          <w:sz w:val="22"/>
-          <w:szCs w:val="22"/>
-        </w:rPr>
-        <w:t xml:space="preserve">de a new reference string. This </w:t>
-      </w:r>
-      <w:proofErr w:type="gramStart"/>
-      <w:r>
-        <w:rPr>
-          <w:rFonts w:asciiTheme="minorHAnsi" w:hAnsiTheme="minorHAnsi" w:cstheme="minorHAnsi"/>
-          <w:sz w:val="22"/>
-          <w:szCs w:val="22"/>
-        </w:rPr>
-        <w:t>is done</w:t>
-      </w:r>
-      <w:proofErr w:type="gramEnd"/>
-      <w:r>
-        <w:rPr>
-          <w:rFonts w:asciiTheme="minorHAnsi" w:hAnsiTheme="minorHAnsi" w:cstheme="minorHAnsi"/>
-          <w:sz w:val="22"/>
-          <w:szCs w:val="22"/>
-        </w:rPr>
-        <w:t xml:space="preserve"> as opposed to ignoring invalid characters in case the user made a mistake by entering a non-valid character.</w:t>
-      </w:r>
-    </w:p>
-    <w:p>
-      <w:pPr>
-        <w:pStyle w:val="Default"/>
-        <w:jc w:val="both"/>
-        <w:rPr>
-          <w:rFonts w:asciiTheme="minorHAnsi" w:hAnsiTheme="minorHAnsi" w:cstheme="minorHAnsi"/>
-          <w:sz w:val="22"/>
-          <w:szCs w:val="22"/>
-        </w:rPr>
-      </w:pPr>
-    </w:p>
-    <w:p>
-      <w:pPr>
-        <w:pStyle w:val="Default"/>
-        <w:jc w:val="both"/>
-        <w:rPr>
-          <w:rFonts w:asciiTheme="minorHAnsi" w:hAnsiTheme="minorHAnsi" w:cstheme="minorHAnsi"/>
-          <w:sz w:val="22"/>
-          <w:szCs w:val="22"/>
-        </w:rPr>
-      </w:pPr>
-      <w:r>
-        <w:rPr>
-          <w:rFonts w:asciiTheme="minorHAnsi" w:hAnsiTheme="minorHAnsi" w:cstheme="minorHAnsi"/>
-          <w:sz w:val="22"/>
-          <w:szCs w:val="22"/>
-        </w:rPr>
-        <w:t xml:space="preserve">There is no GUI for this program. All output and input </w:t>
-      </w:r>
-      <w:proofErr w:type="gramStart"/>
-      <w:r>
-        <w:rPr>
-          <w:rFonts w:asciiTheme="minorHAnsi" w:hAnsiTheme="minorHAnsi" w:cstheme="minorHAnsi"/>
-          <w:sz w:val="22"/>
-          <w:szCs w:val="22"/>
-        </w:rPr>
-        <w:t>are done</w:t>
-      </w:r>
-      <w:proofErr w:type="gramEnd"/>
-      <w:r>
-        <w:rPr>
-          <w:rFonts w:asciiTheme="minorHAnsi" w:hAnsiTheme="minorHAnsi" w:cstheme="minorHAnsi"/>
-          <w:sz w:val="22"/>
-          <w:szCs w:val="22"/>
-        </w:rPr>
-        <w:t xml:space="preserve"> via the console or command line. </w:t>
+        <w:t>The reference string can only contain integers and white space. A reference string value can only be from zero to nine. Therefore, the reference string “12 3” is effectively the same as “1 2 3” as “12” in the first reference string will be evaluated as two separate numbers, not as twelve (since this is out of range of the virtual memory frames.) If a reference string input given by the user contains any characters other than white space, which is ignored, or integers then the user is notified and prompted to provi</w:t>
+      </w:r>
+      <w:r>
+        <w:rPr>
+          <w:rFonts w:asciiTheme="minorHAnsi" w:hAnsiTheme="minorHAnsi" w:cstheme="minorHAnsi"/>
+          <w:sz w:val="22"/>
+          <w:szCs w:val="22"/>
+        </w:rPr>
+        <w:t>de a new reference string. This is done as opposed to ignoring invalid characters in case the user made a mistake by entering a non-valid character.</w:t>
+      </w:r>
+    </w:p>
+    <w:p>
+      <w:pPr>
+        <w:pStyle w:val="Default"/>
+        <w:jc w:val="both"/>
+        <w:rPr>
+          <w:rFonts w:asciiTheme="minorHAnsi" w:hAnsiTheme="minorHAnsi" w:cstheme="minorHAnsi"/>
+          <w:sz w:val="22"/>
+          <w:szCs w:val="22"/>
+        </w:rPr>
+      </w:pPr>
+    </w:p>
+    <w:p>
+      <w:pPr>
+        <w:pStyle w:val="Default"/>
+        <w:jc w:val="both"/>
+        <w:rPr>
+          <w:rFonts w:asciiTheme="minorHAnsi" w:hAnsiTheme="minorHAnsi" w:cstheme="minorHAnsi"/>
+          <w:sz w:val="22"/>
+          <w:szCs w:val="22"/>
+        </w:rPr>
+      </w:pPr>
+      <w:r>
+        <w:rPr>
+          <w:rFonts w:asciiTheme="minorHAnsi" w:hAnsiTheme="minorHAnsi" w:cstheme="minorHAnsi"/>
+          <w:sz w:val="22"/>
+          <w:szCs w:val="22"/>
+        </w:rPr>
+        <w:t xml:space="preserve">There is no GUI for this program. All output and input are done via the console or command line. </w:t>
       </w:r>
     </w:p>
     <w:p>
@@ -602,26 +554,35 @@
     </w:p>
     <w:p>
       <w:pPr>
-        <w:pStyle w:val="Default"/>
-        <w:jc w:val="both"/>
-        <w:rPr>
-          <w:rFonts w:asciiTheme="minorHAnsi" w:hAnsiTheme="minorHAnsi" w:cstheme="minorHAnsi"/>
+        <w:rPr>
+          <w:rFonts w:cstheme="minorHAnsi"/>
+          <w:b/>
+          <w:color w:val="000000"/>
+          <w:sz w:val="28"/>
+          <w:szCs w:val="28"/>
+        </w:rPr>
+      </w:pPr>
+      <w:r>
+        <w:rPr>
+          <w:rFonts w:cstheme="minorHAnsi"/>
           <w:b/>
           <w:sz w:val="28"/>
           <w:szCs w:val="28"/>
         </w:rPr>
-      </w:pPr>
-      <w:proofErr w:type="gramStart"/>
-      <w:r>
+        <w:br w:type="page"/>
+      </w:r>
+    </w:p>
+    <w:p>
+      <w:pPr>
+        <w:pStyle w:val="Default"/>
+        <w:jc w:val="both"/>
         <w:rPr>
           <w:rFonts w:asciiTheme="minorHAnsi" w:hAnsiTheme="minorHAnsi" w:cstheme="minorHAnsi"/>
           <w:b/>
           <w:sz w:val="28"/>
           <w:szCs w:val="28"/>
         </w:rPr>
-        <w:t>main</w:t>
-      </w:r>
-      <w:proofErr w:type="gramEnd"/>
+      </w:pPr>
       <w:r>
         <w:rPr>
           <w:rFonts w:asciiTheme="minorHAnsi" w:hAnsiTheme="minorHAnsi" w:cstheme="minorHAnsi"/>
@@ -629,7 +590,8 @@
           <w:sz w:val="28"/>
           <w:szCs w:val="28"/>
         </w:rPr>
-        <w:t xml:space="preserve"> – </w:t>
+        <w:lastRenderedPageBreak/>
+        <w:t xml:space="preserve">main – </w:t>
       </w:r>
       <w:r>
         <w:rPr>
@@ -699,25 +661,7 @@
           <w:sz w:val="22"/>
           <w:szCs w:val="22"/>
         </w:rPr>
-        <w:t xml:space="preserve">one to seven, </w:t>
-      </w:r>
-      <w:proofErr w:type="gramStart"/>
-      <w:r>
-        <w:rPr>
-          <w:rFonts w:asciiTheme="minorHAnsi" w:hAnsiTheme="minorHAnsi" w:cstheme="minorHAnsi"/>
-          <w:sz w:val="22"/>
-          <w:szCs w:val="22"/>
-        </w:rPr>
-        <w:t>is expected</w:t>
-      </w:r>
-      <w:proofErr w:type="gramEnd"/>
-      <w:r>
-        <w:rPr>
-          <w:rFonts w:asciiTheme="minorHAnsi" w:hAnsiTheme="minorHAnsi" w:cstheme="minorHAnsi"/>
-          <w:sz w:val="22"/>
-          <w:szCs w:val="22"/>
-        </w:rPr>
-        <w:t xml:space="preserve"> as a</w:t>
+        <w:t>one to seven, is expected as a</w:t>
       </w:r>
       <w:r>
         <w:rPr>
@@ -757,8 +701,6 @@
           <w:u w:val="single"/>
         </w:rPr>
       </w:pPr>
-      <w:proofErr w:type="spellStart"/>
-      <w:proofErr w:type="gramStart"/>
       <w:r>
         <w:rPr>
           <w:rFonts w:ascii="Courier New" w:hAnsi="Courier New" w:cs="Courier New"/>
@@ -766,9 +708,73 @@
           <w:szCs w:val="22"/>
           <w:u w:val="single"/>
         </w:rPr>
-        <w:t>setFrameCount</w:t>
-      </w:r>
-      <w:proofErr w:type="spellEnd"/>
+        <w:t>setFrameCount(int count)</w:t>
+      </w:r>
+    </w:p>
+    <w:p>
+      <w:pPr>
+        <w:pStyle w:val="Default"/>
+        <w:jc w:val="both"/>
+        <w:rPr>
+          <w:rFonts w:asciiTheme="minorHAnsi" w:hAnsiTheme="minorHAnsi" w:cstheme="minorHAnsi"/>
+          <w:sz w:val="22"/>
+          <w:szCs w:val="22"/>
+        </w:rPr>
+      </w:pPr>
+      <w:r>
+        <w:rPr>
+          <w:rFonts w:asciiTheme="minorHAnsi" w:hAnsiTheme="minorHAnsi" w:cstheme="minorHAnsi"/>
+          <w:sz w:val="22"/>
+          <w:szCs w:val="22"/>
+        </w:rPr>
+        <w:t xml:space="preserve">This method sets the physical frame count. After the command line argument(s) are evaluated, if an argument has been provided, the argument is passed to this method as an integer. If no argument provided in command line, then this method is called with the maximum amount of physical frames allowed by default for convenience (especially if testing/using with an IDE.) </w:t>
+      </w:r>
+      <w:r>
+        <w:rPr>
+          <w:rFonts w:asciiTheme="minorHAnsi" w:hAnsiTheme="minorHAnsi" w:cstheme="minorHAnsi"/>
+          <w:sz w:val="22"/>
+          <w:szCs w:val="22"/>
+        </w:rPr>
+        <w:t xml:space="preserve">This method calls </w:t>
+      </w:r>
+      <w:r>
+        <w:rPr>
+          <w:rFonts w:ascii="Courier New" w:hAnsi="Courier New" w:cs="Courier New"/>
+          <w:sz w:val="22"/>
+          <w:szCs w:val="22"/>
+        </w:rPr>
+        <w:t>validFrameCount(int count)</w:t>
+      </w:r>
+      <w:r>
+        <w:rPr>
+          <w:rFonts w:asciiTheme="minorHAnsi" w:hAnsiTheme="minorHAnsi" w:cstheme="minorHAnsi"/>
+          <w:sz w:val="22"/>
+          <w:szCs w:val="22"/>
+        </w:rPr>
+        <w:t xml:space="preserve"> to see if the count given is in the valid range. If not, then the default amount is used. </w:t>
+      </w:r>
+    </w:p>
+    <w:p>
+      <w:pPr>
+        <w:pStyle w:val="Default"/>
+        <w:jc w:val="both"/>
+        <w:rPr>
+          <w:rFonts w:asciiTheme="minorHAnsi" w:hAnsiTheme="minorHAnsi" w:cstheme="minorHAnsi"/>
+          <w:sz w:val="22"/>
+          <w:szCs w:val="22"/>
+        </w:rPr>
+      </w:pPr>
+    </w:p>
+    <w:p>
+      <w:pPr>
+        <w:pStyle w:val="Default"/>
+        <w:jc w:val="both"/>
+        <w:rPr>
+          <w:rFonts w:ascii="Courier New" w:hAnsi="Courier New" w:cs="Courier New"/>
+          <w:sz w:val="22"/>
+          <w:szCs w:val="22"/>
+        </w:rPr>
+      </w:pPr>
       <w:r>
         <w:rPr>
           <w:rFonts w:ascii="Courier New" w:hAnsi="Courier New" w:cs="Courier New"/>
@@ -776,327 +782,56 @@
           <w:szCs w:val="22"/>
           <w:u w:val="single"/>
         </w:rPr>
-        <w:t>(</w:t>
-      </w:r>
-      <w:proofErr w:type="gramEnd"/>
-      <w:r>
-        <w:rPr>
-          <w:rFonts w:ascii="Courier New" w:hAnsi="Courier New" w:cs="Courier New"/>
-          <w:sz w:val="22"/>
-          <w:szCs w:val="22"/>
-          <w:u w:val="single"/>
-        </w:rPr>
-        <w:t>int count)</w:t>
-      </w:r>
-    </w:p>
-    <w:p>
-      <w:pPr>
-        <w:pStyle w:val="Default"/>
-        <w:jc w:val="both"/>
-        <w:rPr>
-          <w:rFonts w:asciiTheme="minorHAnsi" w:hAnsiTheme="minorHAnsi" w:cstheme="minorHAnsi"/>
-          <w:sz w:val="22"/>
-          <w:szCs w:val="22"/>
-        </w:rPr>
-      </w:pPr>
-      <w:r>
-        <w:rPr>
-          <w:rFonts w:asciiTheme="minorHAnsi" w:hAnsiTheme="minorHAnsi" w:cstheme="minorHAnsi"/>
-          <w:sz w:val="22"/>
-          <w:szCs w:val="22"/>
-        </w:rPr>
-        <w:t xml:space="preserve">This method sets the physical frame count. After the command line argument(s) </w:t>
-      </w:r>
-      <w:proofErr w:type="gramStart"/>
-      <w:r>
-        <w:rPr>
-          <w:rFonts w:asciiTheme="minorHAnsi" w:hAnsiTheme="minorHAnsi" w:cstheme="minorHAnsi"/>
-          <w:sz w:val="22"/>
-          <w:szCs w:val="22"/>
-        </w:rPr>
-        <w:t>are evaluated</w:t>
-      </w:r>
-      <w:proofErr w:type="gramEnd"/>
-      <w:r>
-        <w:rPr>
-          <w:rFonts w:asciiTheme="minorHAnsi" w:hAnsiTheme="minorHAnsi" w:cstheme="minorHAnsi"/>
-          <w:sz w:val="22"/>
-          <w:szCs w:val="22"/>
-        </w:rPr>
-        <w:t xml:space="preserve">, if an argument has been provided, the argument is passed to this method as an integer. If no argument provided in command line, then this method </w:t>
-      </w:r>
-      <w:proofErr w:type="gramStart"/>
-      <w:r>
-        <w:rPr>
-          <w:rFonts w:asciiTheme="minorHAnsi" w:hAnsiTheme="minorHAnsi" w:cstheme="minorHAnsi"/>
-          <w:sz w:val="22"/>
-          <w:szCs w:val="22"/>
-        </w:rPr>
-        <w:t>is called</w:t>
-      </w:r>
-      <w:proofErr w:type="gramEnd"/>
-      <w:r>
-        <w:rPr>
-          <w:rFonts w:asciiTheme="minorHAnsi" w:hAnsiTheme="minorHAnsi" w:cstheme="minorHAnsi"/>
-          <w:sz w:val="22"/>
-          <w:szCs w:val="22"/>
-        </w:rPr>
-        <w:t xml:space="preserve"> with the maximum amount of physical frames allowed by default for convenience (especially if testing/using with an IDE.) </w:t>
-      </w:r>
-      <w:r>
-        <w:rPr>
-          <w:rFonts w:asciiTheme="minorHAnsi" w:hAnsiTheme="minorHAnsi" w:cstheme="minorHAnsi"/>
-          <w:sz w:val="22"/>
-          <w:szCs w:val="22"/>
-        </w:rPr>
-        <w:t xml:space="preserve">This method calls </w:t>
-      </w:r>
-      <w:proofErr w:type="spellStart"/>
-      <w:proofErr w:type="gramStart"/>
-      <w:r>
-        <w:rPr>
-          <w:rFonts w:ascii="Courier New" w:hAnsi="Courier New" w:cs="Courier New"/>
-          <w:sz w:val="22"/>
-          <w:szCs w:val="22"/>
-        </w:rPr>
-        <w:t>validFrameCount</w:t>
-      </w:r>
-      <w:proofErr w:type="spellEnd"/>
-      <w:r>
-        <w:rPr>
-          <w:rFonts w:ascii="Courier New" w:hAnsi="Courier New" w:cs="Courier New"/>
-          <w:sz w:val="22"/>
-          <w:szCs w:val="22"/>
-        </w:rPr>
-        <w:t>(</w:t>
-      </w:r>
-      <w:proofErr w:type="gramEnd"/>
-      <w:r>
-        <w:rPr>
-          <w:rFonts w:ascii="Courier New" w:hAnsi="Courier New" w:cs="Courier New"/>
-          <w:sz w:val="22"/>
-          <w:szCs w:val="22"/>
-        </w:rPr>
-        <w:t>int count)</w:t>
-      </w:r>
-      <w:r>
-        <w:rPr>
-          <w:rFonts w:asciiTheme="minorHAnsi" w:hAnsiTheme="minorHAnsi" w:cstheme="minorHAnsi"/>
-          <w:sz w:val="22"/>
-          <w:szCs w:val="22"/>
-        </w:rPr>
-        <w:t xml:space="preserve"> to see if the count given is in the valid range. If not, then the default amount is used. </w:t>
-      </w:r>
-    </w:p>
-    <w:p>
-      <w:pPr>
-        <w:pStyle w:val="Default"/>
-        <w:jc w:val="both"/>
-        <w:rPr>
-          <w:rFonts w:asciiTheme="minorHAnsi" w:hAnsiTheme="minorHAnsi" w:cstheme="minorHAnsi"/>
-          <w:sz w:val="22"/>
-          <w:szCs w:val="22"/>
-        </w:rPr>
-      </w:pPr>
-    </w:p>
-    <w:p>
-      <w:pPr>
-        <w:pStyle w:val="Default"/>
-        <w:jc w:val="both"/>
-        <w:rPr>
-          <w:rFonts w:ascii="Courier New" w:hAnsi="Courier New" w:cs="Courier New"/>
-          <w:sz w:val="22"/>
-          <w:szCs w:val="22"/>
-        </w:rPr>
-      </w:pPr>
-      <w:proofErr w:type="spellStart"/>
-      <w:proofErr w:type="gramStart"/>
-      <w:r>
-        <w:rPr>
-          <w:rFonts w:ascii="Courier New" w:hAnsi="Courier New" w:cs="Courier New"/>
-          <w:sz w:val="22"/>
-          <w:szCs w:val="22"/>
-          <w:u w:val="single"/>
-        </w:rPr>
-        <w:lastRenderedPageBreak/>
-        <w:t>validFrameCount</w:t>
-      </w:r>
-      <w:proofErr w:type="spellEnd"/>
-      <w:r>
-        <w:rPr>
-          <w:rFonts w:ascii="Courier New" w:hAnsi="Courier New" w:cs="Courier New"/>
-          <w:sz w:val="22"/>
-          <w:szCs w:val="22"/>
-          <w:u w:val="single"/>
-        </w:rPr>
-        <w:t>(</w:t>
-      </w:r>
-      <w:proofErr w:type="gramEnd"/>
-      <w:r>
-        <w:rPr>
-          <w:rFonts w:ascii="Courier New" w:hAnsi="Courier New" w:cs="Courier New"/>
-          <w:sz w:val="22"/>
-          <w:szCs w:val="22"/>
-          <w:u w:val="single"/>
-        </w:rPr>
-        <w:t>int count)</w:t>
-      </w:r>
-    </w:p>
-    <w:p>
-      <w:pPr>
-        <w:pStyle w:val="Default"/>
-        <w:jc w:val="both"/>
-        <w:rPr>
-          <w:rFonts w:asciiTheme="minorHAnsi" w:hAnsiTheme="minorHAnsi" w:cstheme="minorHAnsi"/>
-          <w:sz w:val="22"/>
-          <w:szCs w:val="22"/>
-        </w:rPr>
-      </w:pPr>
-      <w:r>
-        <w:rPr>
-          <w:rFonts w:asciiTheme="minorHAnsi" w:hAnsiTheme="minorHAnsi" w:cstheme="minorHAnsi"/>
-          <w:sz w:val="22"/>
-          <w:szCs w:val="22"/>
-        </w:rPr>
-        <w:t>This simply returns a Boolean on whether count is within the valid physical frame count range (</w:t>
-      </w:r>
-      <w:proofErr w:type="gramStart"/>
-      <w:r>
-        <w:rPr>
-          <w:rFonts w:asciiTheme="minorHAnsi" w:hAnsiTheme="minorHAnsi" w:cstheme="minorHAnsi"/>
-          <w:sz w:val="22"/>
-          <w:szCs w:val="22"/>
-        </w:rPr>
-        <w:t>0</w:t>
-      </w:r>
-      <w:proofErr w:type="gramEnd"/>
-      <w:r>
-        <w:rPr>
-          <w:rFonts w:asciiTheme="minorHAnsi" w:hAnsiTheme="minorHAnsi" w:cstheme="minorHAnsi"/>
-          <w:sz w:val="22"/>
-          <w:szCs w:val="22"/>
-        </w:rPr>
-        <w:t xml:space="preserve"> – 7). </w:t>
-      </w:r>
-    </w:p>
-    <w:p>
-      <w:pPr>
-        <w:pStyle w:val="Default"/>
-        <w:jc w:val="both"/>
-        <w:rPr>
-          <w:rFonts w:asciiTheme="minorHAnsi" w:hAnsiTheme="minorHAnsi" w:cstheme="minorHAnsi"/>
-          <w:sz w:val="22"/>
-          <w:szCs w:val="22"/>
-        </w:rPr>
-      </w:pPr>
-    </w:p>
-    <w:p>
-      <w:pPr>
-        <w:pStyle w:val="Default"/>
-        <w:jc w:val="both"/>
-        <w:rPr>
-          <w:rFonts w:asciiTheme="minorHAnsi" w:hAnsiTheme="minorHAnsi" w:cstheme="minorHAnsi"/>
-          <w:sz w:val="22"/>
-          <w:szCs w:val="22"/>
-        </w:rPr>
-      </w:pPr>
-      <w:r>
-        <w:rPr>
-          <w:rFonts w:asciiTheme="minorHAnsi" w:hAnsiTheme="minorHAnsi" w:cstheme="minorHAnsi"/>
-          <w:sz w:val="22"/>
-          <w:szCs w:val="22"/>
-        </w:rPr>
-        <w:t xml:space="preserve">At this point, the frame count has been set and </w:t>
-      </w:r>
-      <w:proofErr w:type="gramStart"/>
-      <w:r>
-        <w:rPr>
-          <w:rFonts w:asciiTheme="minorHAnsi" w:hAnsiTheme="minorHAnsi" w:cstheme="minorHAnsi"/>
-          <w:sz w:val="22"/>
-          <w:szCs w:val="22"/>
-        </w:rPr>
-        <w:t>is displayed</w:t>
-      </w:r>
-      <w:proofErr w:type="gramEnd"/>
-      <w:r>
-        <w:rPr>
-          <w:rFonts w:asciiTheme="minorHAnsi" w:hAnsiTheme="minorHAnsi" w:cstheme="minorHAnsi"/>
-          <w:sz w:val="22"/>
-          <w:szCs w:val="22"/>
-        </w:rPr>
-        <w:t xml:space="preserve"> as confirmation to the user. Next, the </w:t>
-      </w:r>
-      <w:proofErr w:type="spellStart"/>
-      <w:r>
-        <w:rPr>
-          <w:rFonts w:asciiTheme="minorHAnsi" w:hAnsiTheme="minorHAnsi" w:cstheme="minorHAnsi"/>
-          <w:sz w:val="22"/>
-          <w:szCs w:val="22"/>
-        </w:rPr>
-        <w:t>referenceString</w:t>
-      </w:r>
-      <w:proofErr w:type="spellEnd"/>
-      <w:r>
-        <w:rPr>
-          <w:rFonts w:asciiTheme="minorHAnsi" w:hAnsiTheme="minorHAnsi" w:cstheme="minorHAnsi"/>
-          <w:sz w:val="22"/>
-          <w:szCs w:val="22"/>
-        </w:rPr>
-        <w:t xml:space="preserve"> and frames class variables </w:t>
-      </w:r>
-      <w:proofErr w:type="gramStart"/>
-      <w:r>
-        <w:rPr>
-          <w:rFonts w:asciiTheme="minorHAnsi" w:hAnsiTheme="minorHAnsi" w:cstheme="minorHAnsi"/>
-          <w:sz w:val="22"/>
-          <w:szCs w:val="22"/>
-        </w:rPr>
-        <w:t>are initialized</w:t>
-      </w:r>
-      <w:proofErr w:type="gramEnd"/>
-      <w:r>
-        <w:rPr>
-          <w:rFonts w:asciiTheme="minorHAnsi" w:hAnsiTheme="minorHAnsi" w:cstheme="minorHAnsi"/>
-          <w:sz w:val="22"/>
-          <w:szCs w:val="22"/>
-        </w:rPr>
-        <w:t xml:space="preserve"> as empty </w:t>
-      </w:r>
-      <w:proofErr w:type="spellStart"/>
-      <w:r>
-        <w:rPr>
-          <w:rFonts w:asciiTheme="minorHAnsi" w:hAnsiTheme="minorHAnsi" w:cstheme="minorHAnsi"/>
-          <w:sz w:val="22"/>
-          <w:szCs w:val="22"/>
-        </w:rPr>
-        <w:t>ArrayList</w:t>
-      </w:r>
-      <w:proofErr w:type="spellEnd"/>
-      <w:r>
-        <w:rPr>
-          <w:rFonts w:asciiTheme="minorHAnsi" w:hAnsiTheme="minorHAnsi" w:cstheme="minorHAnsi"/>
-          <w:sz w:val="22"/>
-          <w:szCs w:val="22"/>
-        </w:rPr>
-        <w:t xml:space="preserve"> and </w:t>
-      </w:r>
-      <w:proofErr w:type="spellStart"/>
-      <w:r>
-        <w:rPr>
-          <w:rFonts w:asciiTheme="minorHAnsi" w:hAnsiTheme="minorHAnsi" w:cstheme="minorHAnsi"/>
-          <w:sz w:val="22"/>
-          <w:szCs w:val="22"/>
-        </w:rPr>
-        <w:t>LinkedList</w:t>
-      </w:r>
-      <w:proofErr w:type="spellEnd"/>
-      <w:r>
-        <w:rPr>
-          <w:rFonts w:asciiTheme="minorHAnsi" w:hAnsiTheme="minorHAnsi" w:cstheme="minorHAnsi"/>
-          <w:sz w:val="22"/>
-          <w:szCs w:val="22"/>
-        </w:rPr>
-        <w:t xml:space="preserve">, respectively. </w:t>
+        <w:t>validFrameCount(int count)</w:t>
+      </w:r>
+    </w:p>
+    <w:p>
+      <w:pPr>
+        <w:pStyle w:val="Default"/>
+        <w:jc w:val="both"/>
+        <w:rPr>
+          <w:rFonts w:asciiTheme="minorHAnsi" w:hAnsiTheme="minorHAnsi" w:cstheme="minorHAnsi"/>
+          <w:sz w:val="22"/>
+          <w:szCs w:val="22"/>
+        </w:rPr>
+      </w:pPr>
+      <w:r>
+        <w:rPr>
+          <w:rFonts w:asciiTheme="minorHAnsi" w:hAnsiTheme="minorHAnsi" w:cstheme="minorHAnsi"/>
+          <w:sz w:val="22"/>
+          <w:szCs w:val="22"/>
+        </w:rPr>
+        <w:t xml:space="preserve">This simply returns a Boolean on whether count is within the valid physical frame count range (0 – 7). </w:t>
+      </w:r>
+    </w:p>
+    <w:p>
+      <w:pPr>
+        <w:pStyle w:val="Default"/>
+        <w:jc w:val="both"/>
+        <w:rPr>
+          <w:rFonts w:asciiTheme="minorHAnsi" w:hAnsiTheme="minorHAnsi" w:cstheme="minorHAnsi"/>
+          <w:sz w:val="22"/>
+          <w:szCs w:val="22"/>
+        </w:rPr>
+      </w:pPr>
+    </w:p>
+    <w:p>
+      <w:pPr>
+        <w:pStyle w:val="Default"/>
+        <w:jc w:val="both"/>
+        <w:rPr>
+          <w:rFonts w:asciiTheme="minorHAnsi" w:hAnsiTheme="minorHAnsi" w:cstheme="minorHAnsi"/>
+          <w:sz w:val="22"/>
+          <w:szCs w:val="22"/>
+        </w:rPr>
+      </w:pPr>
+      <w:r>
+        <w:rPr>
+          <w:rFonts w:asciiTheme="minorHAnsi" w:hAnsiTheme="minorHAnsi" w:cstheme="minorHAnsi"/>
+          <w:sz w:val="22"/>
+          <w:szCs w:val="22"/>
+        </w:rPr>
+        <w:t xml:space="preserve">At this point, the frame count has been set and is displayed as confirmation to the user. Next, the referenceString and frames class variables are initialized as empty ArrayList and LinkedList, respectively. </w:t>
       </w:r>
       <w:r>
         <w:rPr>
@@ -1106,23 +841,13 @@
         </w:rPr>
         <w:t xml:space="preserve">Finally, </w:t>
       </w:r>
-      <w:proofErr w:type="gramStart"/>
-      <w:r>
-        <w:rPr>
-          <w:rFonts w:ascii="Courier New" w:hAnsi="Courier New" w:cs="Courier New"/>
-          <w:sz w:val="22"/>
-          <w:szCs w:val="22"/>
-        </w:rPr>
-        <w:t>promptUser(</w:t>
-      </w:r>
-      <w:proofErr w:type="gramEnd"/>
-      <w:r>
-        <w:rPr>
-          <w:rFonts w:ascii="Courier New" w:hAnsi="Courier New" w:cs="Courier New"/>
-          <w:sz w:val="22"/>
-          <w:szCs w:val="22"/>
-        </w:rPr>
-        <w:t>)</w:t>
+      <w:r>
+        <w:rPr>
+          <w:rFonts w:ascii="Courier New" w:hAnsi="Courier New" w:cs="Courier New"/>
+          <w:sz w:val="22"/>
+          <w:szCs w:val="22"/>
+        </w:rPr>
+        <w:t>promptUser()</w:t>
       </w:r>
       <w:r>
         <w:rPr>
@@ -1285,7 +1010,6 @@
           <w:u w:val="single"/>
         </w:rPr>
       </w:pPr>
-      <w:proofErr w:type="gramStart"/>
       <w:r>
         <w:rPr>
           <w:rFonts w:ascii="Courier New" w:hAnsi="Courier New" w:cs="Courier New"/>
@@ -1293,31 +1017,3882 @@
           <w:szCs w:val="22"/>
           <w:u w:val="single"/>
         </w:rPr>
-        <w:t>processSelection(</w:t>
-      </w:r>
-      <w:proofErr w:type="gramEnd"/>
-      <w:r>
+        <w:t>processSelection(int selection)</w:t>
+      </w:r>
+    </w:p>
+    <w:p>
+      <w:pPr>
+        <w:pStyle w:val="Default"/>
+        <w:jc w:val="both"/>
+        <w:rPr>
+          <w:rFonts w:asciiTheme="minorHAnsi" w:hAnsiTheme="minorHAnsi" w:cstheme="minorHAnsi"/>
+          <w:sz w:val="22"/>
+          <w:szCs w:val="22"/>
+        </w:rPr>
+      </w:pPr>
+      <w:r>
+        <w:rPr>
+          <w:rFonts w:asciiTheme="minorHAnsi" w:hAnsiTheme="minorHAnsi" w:cstheme="minorHAnsi"/>
+          <w:sz w:val="22"/>
+          <w:szCs w:val="22"/>
+        </w:rPr>
+        <w:t xml:space="preserve">This method interprets the selection made by the </w:t>
+      </w:r>
+      <w:r>
+        <w:rPr>
+          <w:rFonts w:asciiTheme="minorHAnsi" w:hAnsiTheme="minorHAnsi" w:cstheme="minorHAnsi"/>
+          <w:sz w:val="22"/>
+          <w:szCs w:val="22"/>
+        </w:rPr>
+        <w:t>user, which</w:t>
+      </w:r>
+      <w:r>
+        <w:rPr>
+          <w:rFonts w:asciiTheme="minorHAnsi" w:hAnsiTheme="minorHAnsi" w:cstheme="minorHAnsi"/>
+          <w:sz w:val="22"/>
+          <w:szCs w:val="22"/>
+        </w:rPr>
+        <w:t xml:space="preserve"> is passed as the selection parameter and calls the corresponding method. Before any method is called, this method checks if the method to be called will require the </w:t>
+      </w:r>
+      <w:r>
+        <w:rPr>
+          <w:rFonts w:ascii="Courier New" w:hAnsi="Courier New" w:cs="Courier New"/>
+          <w:sz w:val="22"/>
+          <w:szCs w:val="22"/>
+        </w:rPr>
+        <w:t xml:space="preserve">referenceString </w:t>
+      </w:r>
+      <w:r>
+        <w:rPr>
+          <w:rFonts w:asciiTheme="minorHAnsi" w:hAnsiTheme="minorHAnsi" w:cstheme="minorHAnsi"/>
+          <w:sz w:val="22"/>
+          <w:szCs w:val="22"/>
+        </w:rPr>
+        <w:t xml:space="preserve">class variable to be set. Any option chosen after option 2 will require the </w:t>
+      </w:r>
+      <w:r>
+        <w:rPr>
+          <w:rFonts w:ascii="Courier New" w:hAnsi="Courier New" w:cs="Courier New"/>
+          <w:sz w:val="22"/>
+          <w:szCs w:val="22"/>
+        </w:rPr>
+        <w:t>referenceString</w:t>
+      </w:r>
+      <w:r>
+        <w:rPr>
+          <w:rFonts w:asciiTheme="minorHAnsi" w:hAnsiTheme="minorHAnsi" w:cstheme="minorHAnsi"/>
+          <w:sz w:val="22"/>
+          <w:szCs w:val="22"/>
+        </w:rPr>
+        <w:t xml:space="preserve">. In the event that the </w:t>
+      </w:r>
+      <w:r>
+        <w:rPr>
+          <w:rFonts w:ascii="Courier New" w:hAnsi="Courier New" w:cs="Courier New"/>
+          <w:sz w:val="22"/>
+          <w:szCs w:val="22"/>
+        </w:rPr>
+        <w:t xml:space="preserve">referenceString </w:t>
+      </w:r>
+      <w:r>
+        <w:rPr>
+          <w:rFonts w:asciiTheme="minorHAnsi" w:hAnsiTheme="minorHAnsi" w:cstheme="minorHAnsi"/>
+          <w:sz w:val="22"/>
+          <w:szCs w:val="22"/>
+        </w:rPr>
+        <w:t xml:space="preserve">is not set and an option requiring it is selected, an </w:t>
+      </w:r>
+      <w:r>
+        <w:rPr>
+          <w:rFonts w:ascii="Courier New" w:hAnsi="Courier New" w:cs="Courier New"/>
+          <w:sz w:val="22"/>
+          <w:szCs w:val="22"/>
+        </w:rPr>
+        <w:t xml:space="preserve">IOException </w:t>
+      </w:r>
+      <w:r>
+        <w:rPr>
+          <w:rFonts w:asciiTheme="minorHAnsi" w:hAnsiTheme="minorHAnsi" w:cstheme="minorHAnsi"/>
+          <w:sz w:val="22"/>
+          <w:szCs w:val="22"/>
+        </w:rPr>
+        <w:t xml:space="preserve">is thrown. An </w:t>
+      </w:r>
+      <w:r>
+        <w:rPr>
+          <w:rFonts w:ascii="Courier New" w:hAnsi="Courier New" w:cs="Courier New"/>
+          <w:sz w:val="22"/>
+          <w:szCs w:val="22"/>
+        </w:rPr>
+        <w:t xml:space="preserve">IOException </w:t>
+      </w:r>
+      <w:r>
+        <w:rPr>
+          <w:rFonts w:asciiTheme="minorHAnsi" w:hAnsiTheme="minorHAnsi" w:cstheme="minorHAnsi"/>
+          <w:sz w:val="22"/>
+          <w:szCs w:val="22"/>
+        </w:rPr>
+        <w:t xml:space="preserve">is also thrown if the user chooses an invalid option. </w:t>
+      </w:r>
+    </w:p>
+    <w:p>
+      <w:pPr>
+        <w:pStyle w:val="Default"/>
+        <w:jc w:val="both"/>
+        <w:rPr>
+          <w:rFonts w:asciiTheme="minorHAnsi" w:hAnsiTheme="minorHAnsi" w:cstheme="minorHAnsi"/>
+          <w:sz w:val="22"/>
+          <w:szCs w:val="22"/>
+        </w:rPr>
+      </w:pPr>
+    </w:p>
+    <w:p>
+      <w:pPr>
+        <w:pStyle w:val="Default"/>
+        <w:jc w:val="both"/>
+        <w:rPr>
+          <w:rFonts w:asciiTheme="minorHAnsi" w:hAnsiTheme="minorHAnsi" w:cstheme="minorHAnsi"/>
+          <w:sz w:val="22"/>
+          <w:szCs w:val="22"/>
+        </w:rPr>
+      </w:pPr>
+    </w:p>
+    <w:p>
+      <w:pPr>
+        <w:pStyle w:val="Default"/>
+        <w:jc w:val="both"/>
+        <w:rPr>
+          <w:rFonts w:asciiTheme="minorHAnsi" w:hAnsiTheme="minorHAnsi" w:cstheme="minorHAnsi"/>
+          <w:sz w:val="22"/>
+          <w:szCs w:val="22"/>
+        </w:rPr>
+      </w:pPr>
+    </w:p>
+    <w:p>
+      <w:pPr>
+        <w:pStyle w:val="Default"/>
+        <w:jc w:val="both"/>
+        <w:rPr>
+          <w:rFonts w:asciiTheme="minorHAnsi" w:hAnsiTheme="minorHAnsi" w:cstheme="minorHAnsi"/>
+          <w:b/>
+          <w:sz w:val="28"/>
+          <w:szCs w:val="28"/>
+        </w:rPr>
+      </w:pPr>
+      <w:r>
+        <w:rPr>
+          <w:rFonts w:asciiTheme="minorHAnsi" w:hAnsiTheme="minorHAnsi" w:cstheme="minorHAnsi"/>
+          <w:b/>
+          <w:sz w:val="28"/>
+          <w:szCs w:val="28"/>
+        </w:rPr>
+        <w:t>Option</w:t>
+      </w:r>
+      <w:r>
+        <w:rPr>
+          <w:rFonts w:asciiTheme="minorHAnsi" w:hAnsiTheme="minorHAnsi" w:cstheme="minorHAnsi"/>
+          <w:b/>
+          <w:sz w:val="28"/>
+          <w:szCs w:val="28"/>
+        </w:rPr>
+        <w:t xml:space="preserve"> 0 </w:t>
+      </w:r>
+      <w:r>
+        <w:rPr>
+          <w:rFonts w:asciiTheme="minorHAnsi" w:hAnsiTheme="minorHAnsi" w:cstheme="minorHAnsi"/>
+          <w:b/>
+          <w:sz w:val="28"/>
+          <w:szCs w:val="28"/>
+        </w:rPr>
+        <w:t>- Exit</w:t>
+      </w:r>
+    </w:p>
+    <w:p>
+      <w:pPr>
+        <w:pStyle w:val="Default"/>
+        <w:jc w:val="both"/>
+        <w:rPr>
+          <w:rFonts w:asciiTheme="minorHAnsi" w:hAnsiTheme="minorHAnsi" w:cstheme="minorHAnsi"/>
+          <w:sz w:val="22"/>
+          <w:szCs w:val="22"/>
+        </w:rPr>
+      </w:pPr>
+    </w:p>
+    <w:p>
+      <w:pPr>
+        <w:pStyle w:val="Default"/>
+        <w:jc w:val="both"/>
+        <w:rPr>
+          <w:rFonts w:asciiTheme="minorHAnsi" w:hAnsiTheme="minorHAnsi" w:cstheme="minorHAnsi"/>
+          <w:sz w:val="22"/>
+          <w:szCs w:val="22"/>
+        </w:rPr>
+      </w:pPr>
+      <w:r>
+        <w:rPr>
+          <w:rFonts w:asciiTheme="minorHAnsi" w:hAnsiTheme="minorHAnsi" w:cstheme="minorHAnsi"/>
+          <w:sz w:val="22"/>
+          <w:szCs w:val="22"/>
+        </w:rPr>
+        <w:t xml:space="preserve">If 0 is selected then the program exits. </w:t>
+      </w:r>
+    </w:p>
+    <w:p>
+      <w:pPr>
+        <w:pStyle w:val="Default"/>
+        <w:jc w:val="both"/>
+        <w:rPr>
+          <w:rFonts w:asciiTheme="minorHAnsi" w:hAnsiTheme="minorHAnsi" w:cstheme="minorHAnsi"/>
+          <w:i/>
+          <w:sz w:val="22"/>
+          <w:szCs w:val="22"/>
+        </w:rPr>
+      </w:pPr>
+    </w:p>
+    <w:p>
+      <w:pPr>
+        <w:pStyle w:val="Default"/>
+        <w:jc w:val="both"/>
+        <w:rPr>
+          <w:rFonts w:asciiTheme="minorHAnsi" w:hAnsiTheme="minorHAnsi" w:cstheme="minorHAnsi"/>
+          <w:sz w:val="22"/>
+          <w:szCs w:val="22"/>
+        </w:rPr>
+      </w:pPr>
+    </w:p>
+    <w:p>
+      <w:pPr>
+        <w:pStyle w:val="Default"/>
+        <w:jc w:val="both"/>
+        <w:rPr>
+          <w:rFonts w:asciiTheme="minorHAnsi" w:hAnsiTheme="minorHAnsi" w:cstheme="minorHAnsi"/>
+          <w:sz w:val="22"/>
+          <w:szCs w:val="22"/>
+        </w:rPr>
+      </w:pPr>
+    </w:p>
+    <w:p>
+      <w:pPr>
+        <w:rPr>
+          <w:rFonts w:cstheme="minorHAnsi"/>
+          <w:b/>
+          <w:color w:val="000000"/>
+          <w:sz w:val="28"/>
+          <w:szCs w:val="28"/>
+        </w:rPr>
+      </w:pPr>
+      <w:r>
+        <w:rPr>
+          <w:rFonts w:cstheme="minorHAnsi"/>
+          <w:b/>
+          <w:sz w:val="28"/>
+          <w:szCs w:val="28"/>
+        </w:rPr>
+        <w:br w:type="page"/>
+      </w:r>
+    </w:p>
+    <w:p>
+      <w:pPr>
+        <w:pStyle w:val="Default"/>
+        <w:jc w:val="both"/>
+        <w:rPr>
+          <w:rFonts w:asciiTheme="minorHAnsi" w:hAnsiTheme="minorHAnsi" w:cstheme="minorHAnsi"/>
+          <w:b/>
+          <w:sz w:val="28"/>
+          <w:szCs w:val="28"/>
+        </w:rPr>
+      </w:pPr>
+      <w:r>
+        <w:rPr>
+          <w:rFonts w:asciiTheme="minorHAnsi" w:hAnsiTheme="minorHAnsi" w:cstheme="minorHAnsi"/>
+          <w:b/>
+          <w:sz w:val="28"/>
+          <w:szCs w:val="28"/>
+        </w:rPr>
+        <w:lastRenderedPageBreak/>
+        <w:t>Option 1 – Read Reference String</w:t>
+      </w:r>
+    </w:p>
+    <w:p>
+      <w:pPr>
+        <w:pStyle w:val="Default"/>
+        <w:jc w:val="both"/>
+        <w:rPr>
+          <w:rFonts w:asciiTheme="minorHAnsi" w:hAnsiTheme="minorHAnsi" w:cstheme="minorHAnsi"/>
+          <w:b/>
+          <w:sz w:val="28"/>
+          <w:szCs w:val="28"/>
+        </w:rPr>
+      </w:pPr>
+    </w:p>
+    <w:p>
+      <w:pPr>
+        <w:pStyle w:val="Default"/>
+        <w:jc w:val="both"/>
+        <w:rPr>
+          <w:rFonts w:asciiTheme="minorHAnsi" w:hAnsiTheme="minorHAnsi" w:cstheme="minorHAnsi"/>
+          <w:sz w:val="22"/>
+          <w:szCs w:val="22"/>
+        </w:rPr>
+      </w:pPr>
+      <w:r>
+        <w:rPr>
+          <w:rFonts w:asciiTheme="minorHAnsi" w:hAnsiTheme="minorHAnsi" w:cstheme="minorHAnsi"/>
+          <w:sz w:val="22"/>
+          <w:szCs w:val="22"/>
+        </w:rPr>
+        <w:t xml:space="preserve">If 1 is selected then </w:t>
+      </w:r>
+      <w:r>
+        <w:rPr>
+          <w:rFonts w:ascii="Courier New" w:hAnsi="Courier New" w:cs="Courier New"/>
+          <w:sz w:val="22"/>
+          <w:szCs w:val="22"/>
+        </w:rPr>
+        <w:t xml:space="preserve">getUserRefString() </w:t>
+      </w:r>
+      <w:r>
+        <w:rPr>
+          <w:rFonts w:asciiTheme="minorHAnsi" w:hAnsiTheme="minorHAnsi" w:cstheme="minorHAnsi"/>
+          <w:sz w:val="22"/>
+          <w:szCs w:val="22"/>
+        </w:rPr>
+        <w:t xml:space="preserve">is called followed by the </w:t>
+      </w:r>
+      <w:r>
+        <w:rPr>
+          <w:rFonts w:ascii="Courier New" w:hAnsi="Courier New" w:cs="Courier New"/>
+          <w:sz w:val="22"/>
+          <w:szCs w:val="22"/>
+        </w:rPr>
+        <w:t xml:space="preserve">initVars() </w:t>
+      </w:r>
+      <w:r>
+        <w:rPr>
+          <w:rFonts w:asciiTheme="minorHAnsi" w:hAnsiTheme="minorHAnsi" w:cstheme="minorHAnsi"/>
+          <w:sz w:val="22"/>
+          <w:szCs w:val="22"/>
+        </w:rPr>
+        <w:t xml:space="preserve">method. </w:t>
+      </w:r>
+    </w:p>
+    <w:p>
+      <w:pPr>
+        <w:pStyle w:val="Default"/>
+        <w:jc w:val="both"/>
+        <w:rPr>
+          <w:rFonts w:asciiTheme="minorHAnsi" w:hAnsiTheme="minorHAnsi" w:cstheme="minorHAnsi"/>
+          <w:sz w:val="22"/>
+          <w:szCs w:val="22"/>
+        </w:rPr>
+      </w:pPr>
+    </w:p>
+    <w:p>
+      <w:pPr>
+        <w:pStyle w:val="Default"/>
+        <w:jc w:val="both"/>
         <w:rPr>
           <w:rFonts w:ascii="Courier New" w:hAnsi="Courier New" w:cs="Courier New"/>
           <w:sz w:val="22"/>
           <w:szCs w:val="22"/>
           <w:u w:val="single"/>
         </w:rPr>
-        <w:t>int selection)</w:t>
-      </w:r>
-    </w:p>
-    <w:p>
-      <w:pPr>
-        <w:pStyle w:val="Default"/>
-        <w:jc w:val="both"/>
-        <w:rPr>
-          <w:rFonts w:asciiTheme="minorHAnsi" w:hAnsiTheme="minorHAnsi" w:cstheme="minorHAnsi"/>
-          <w:sz w:val="22"/>
-          <w:szCs w:val="22"/>
+      </w:pPr>
+      <w:r>
+        <w:rPr>
+          <w:rFonts w:ascii="Courier New" w:hAnsi="Courier New" w:cs="Courier New"/>
+          <w:sz w:val="22"/>
+          <w:szCs w:val="22"/>
+          <w:u w:val="single"/>
+        </w:rPr>
+        <w:t>initVars()</w:t>
+      </w:r>
+    </w:p>
+    <w:p>
+      <w:pPr>
+        <w:pStyle w:val="Default"/>
+        <w:jc w:val="both"/>
+        <w:rPr>
+          <w:rFonts w:asciiTheme="minorHAnsi" w:hAnsiTheme="minorHAnsi" w:cstheme="minorHAnsi"/>
+          <w:sz w:val="22"/>
+          <w:szCs w:val="22"/>
+        </w:rPr>
+      </w:pPr>
+      <w:r>
+        <w:rPr>
+          <w:rFonts w:asciiTheme="minorHAnsi" w:hAnsiTheme="minorHAnsi" w:cstheme="minorHAnsi"/>
+          <w:sz w:val="22"/>
+          <w:szCs w:val="22"/>
+        </w:rPr>
+        <w:t xml:space="preserve">Called by option 1 and option 2, which is after a </w:t>
+      </w:r>
+      <w:r>
+        <w:rPr>
+          <w:rFonts w:ascii="Courier New" w:hAnsi="Courier New" w:cs="Courier New"/>
+          <w:sz w:val="22"/>
+          <w:szCs w:val="22"/>
+        </w:rPr>
+        <w:t xml:space="preserve">referenceString </w:t>
+      </w:r>
+      <w:r>
+        <w:rPr>
+          <w:rFonts w:asciiTheme="minorHAnsi" w:hAnsiTheme="minorHAnsi" w:cstheme="minorHAnsi"/>
+          <w:sz w:val="22"/>
+          <w:szCs w:val="22"/>
+        </w:rPr>
+        <w:t xml:space="preserve">has been created. This method initializes three class variables with the size of the </w:t>
+      </w:r>
+      <w:r>
+        <w:rPr>
+          <w:rFonts w:ascii="Courier New" w:hAnsi="Courier New" w:cs="Courier New"/>
+          <w:sz w:val="22"/>
+          <w:szCs w:val="22"/>
+        </w:rPr>
+        <w:t>referenceString</w:t>
+      </w:r>
+      <w:r>
+        <w:rPr>
+          <w:rFonts w:asciiTheme="minorHAnsi" w:hAnsiTheme="minorHAnsi" w:cstheme="minorHAnsi"/>
+          <w:sz w:val="22"/>
+          <w:szCs w:val="22"/>
+        </w:rPr>
+        <w:t xml:space="preserve">. This is done so that there can be </w:t>
+      </w:r>
+      <w:r>
+        <w:rPr>
+          <w:rFonts w:ascii="Courier New" w:hAnsi="Courier New" w:cs="Courier New"/>
+          <w:sz w:val="22"/>
+          <w:szCs w:val="22"/>
+        </w:rPr>
+        <w:t>null</w:t>
+      </w:r>
+      <w:r>
+        <w:rPr>
+          <w:rFonts w:asciiTheme="minorHAnsi" w:hAnsiTheme="minorHAnsi" w:cstheme="minorHAnsi"/>
+          <w:sz w:val="22"/>
+          <w:szCs w:val="22"/>
+        </w:rPr>
+        <w:t xml:space="preserve"> or empty values in each for the output table. The variables are:</w:t>
+      </w:r>
+    </w:p>
+    <w:p>
+      <w:pPr>
+        <w:pStyle w:val="Default"/>
+        <w:jc w:val="both"/>
+        <w:rPr>
+          <w:rFonts w:asciiTheme="minorHAnsi" w:hAnsiTheme="minorHAnsi" w:cstheme="minorHAnsi"/>
+          <w:sz w:val="22"/>
+          <w:szCs w:val="22"/>
+        </w:rPr>
+      </w:pPr>
+      <w:r>
+        <w:rPr>
+          <w:rFonts w:asciiTheme="minorHAnsi" w:hAnsiTheme="minorHAnsi" w:cstheme="minorHAnsi"/>
+          <w:sz w:val="22"/>
+          <w:szCs w:val="22"/>
+        </w:rPr>
+        <w:t xml:space="preserve">    1. </w:t>
+      </w:r>
+      <w:r>
+        <w:rPr>
+          <w:rFonts w:ascii="Courier New" w:hAnsi="Courier New" w:cs="Courier New"/>
+          <w:sz w:val="22"/>
+          <w:szCs w:val="22"/>
+        </w:rPr>
+        <w:t>faults</w:t>
+      </w:r>
+      <w:r>
+        <w:rPr>
+          <w:rFonts w:asciiTheme="minorHAnsi" w:hAnsiTheme="minorHAnsi" w:cstheme="minorHAnsi"/>
+          <w:sz w:val="22"/>
+          <w:szCs w:val="22"/>
+        </w:rPr>
+        <w:t>:  an array list that keeps track of the faults during a paging algorithm</w:t>
+      </w:r>
+    </w:p>
+    <w:p>
+      <w:pPr>
+        <w:pStyle w:val="Default"/>
+        <w:jc w:val="both"/>
+        <w:rPr>
+          <w:rFonts w:asciiTheme="minorHAnsi" w:hAnsiTheme="minorHAnsi" w:cstheme="minorHAnsi"/>
+          <w:sz w:val="22"/>
+          <w:szCs w:val="22"/>
+        </w:rPr>
+      </w:pPr>
+      <w:r>
+        <w:rPr>
+          <w:rFonts w:asciiTheme="minorHAnsi" w:hAnsiTheme="minorHAnsi" w:cstheme="minorHAnsi"/>
+          <w:sz w:val="22"/>
+          <w:szCs w:val="22"/>
+        </w:rPr>
+        <w:t xml:space="preserve">    2. </w:t>
+      </w:r>
+      <w:r>
+        <w:rPr>
+          <w:rFonts w:ascii="Courier New" w:hAnsi="Courier New" w:cs="Courier New"/>
+          <w:sz w:val="22"/>
+          <w:szCs w:val="22"/>
+        </w:rPr>
+        <w:t>victims</w:t>
+      </w:r>
+      <w:r>
+        <w:rPr>
+          <w:rFonts w:asciiTheme="minorHAnsi" w:hAnsiTheme="minorHAnsi" w:cstheme="minorHAnsi"/>
+          <w:sz w:val="22"/>
+          <w:szCs w:val="22"/>
+        </w:rPr>
+        <w:t>:  an array list that keeps track of victims during a paging algorithm</w:t>
+      </w:r>
+    </w:p>
+    <w:p>
+      <w:pPr>
+        <w:pStyle w:val="Default"/>
+        <w:jc w:val="both"/>
+        <w:rPr>
+          <w:rFonts w:asciiTheme="minorHAnsi" w:hAnsiTheme="minorHAnsi" w:cstheme="minorHAnsi"/>
+          <w:sz w:val="22"/>
+          <w:szCs w:val="22"/>
+        </w:rPr>
+      </w:pPr>
+      <w:r>
+        <w:rPr>
+          <w:rFonts w:asciiTheme="minorHAnsi" w:hAnsiTheme="minorHAnsi" w:cstheme="minorHAnsi"/>
+          <w:sz w:val="22"/>
+          <w:szCs w:val="22"/>
+        </w:rPr>
+        <w:t xml:space="preserve">    3. </w:t>
+      </w:r>
+      <w:r>
+        <w:rPr>
+          <w:rFonts w:ascii="Courier New" w:hAnsi="Courier New" w:cs="Courier New"/>
+          <w:sz w:val="22"/>
+          <w:szCs w:val="22"/>
+        </w:rPr>
+        <w:t>snapShots</w:t>
+      </w:r>
+      <w:r>
+        <w:rPr>
+          <w:rFonts w:asciiTheme="minorHAnsi" w:hAnsiTheme="minorHAnsi" w:cstheme="minorHAnsi"/>
+          <w:sz w:val="22"/>
+          <w:szCs w:val="22"/>
+        </w:rPr>
+        <w:t xml:space="preserve">:  an array list which saves the state of the physical frames, the class variable </w:t>
+      </w:r>
+      <w:r>
+        <w:rPr>
+          <w:rFonts w:ascii="Courier New" w:hAnsi="Courier New" w:cs="Courier New"/>
+          <w:sz w:val="22"/>
+          <w:szCs w:val="22"/>
+        </w:rPr>
+        <w:t>frames</w:t>
+      </w:r>
+      <w:r>
+        <w:rPr>
+          <w:rFonts w:asciiTheme="minorHAnsi" w:hAnsiTheme="minorHAnsi" w:cstheme="minorHAnsi"/>
+          <w:sz w:val="22"/>
+          <w:szCs w:val="22"/>
+        </w:rPr>
+        <w:t xml:space="preserve">, at each step of a paging algorithm. </w:t>
+      </w:r>
+    </w:p>
+    <w:p>
+      <w:pPr>
+        <w:pStyle w:val="Default"/>
+        <w:jc w:val="both"/>
+        <w:rPr>
+          <w:rFonts w:asciiTheme="minorHAnsi" w:hAnsiTheme="minorHAnsi" w:cstheme="minorHAnsi"/>
+          <w:sz w:val="22"/>
+          <w:szCs w:val="22"/>
+        </w:rPr>
+      </w:pPr>
+    </w:p>
+    <w:p>
+      <w:pPr>
+        <w:rPr>
+          <w:rFonts w:ascii="Courier New" w:hAnsi="Courier New" w:cs="Courier New"/>
+          <w:color w:val="000000"/>
+          <w:u w:val="single"/>
+        </w:rPr>
+      </w:pPr>
+      <w:r>
+        <w:rPr>
+          <w:rFonts w:ascii="Courier New" w:hAnsi="Courier New" w:cs="Courier New"/>
+          <w:u w:val="single"/>
+        </w:rPr>
+        <w:t>getUserRefString()</w:t>
+      </w:r>
+    </w:p>
+    <w:p>
+      <w:pPr>
+        <w:pStyle w:val="Default"/>
+        <w:jc w:val="both"/>
+        <w:rPr>
+          <w:rFonts w:asciiTheme="minorHAnsi" w:hAnsiTheme="minorHAnsi" w:cstheme="minorHAnsi"/>
+          <w:sz w:val="22"/>
+          <w:szCs w:val="22"/>
+        </w:rPr>
+      </w:pPr>
+      <w:r>
+        <w:rPr>
+          <w:rFonts w:asciiTheme="minorHAnsi" w:hAnsiTheme="minorHAnsi" w:cstheme="minorHAnsi"/>
+          <w:sz w:val="22"/>
+          <w:szCs w:val="22"/>
+        </w:rPr>
+        <w:t xml:space="preserve">This method clears the current </w:t>
+      </w:r>
+      <w:r>
+        <w:rPr>
+          <w:rFonts w:ascii="Courier New" w:hAnsi="Courier New" w:cs="Courier New"/>
+          <w:sz w:val="22"/>
+          <w:szCs w:val="22"/>
+        </w:rPr>
+        <w:t xml:space="preserve">referenceString </w:t>
+      </w:r>
+      <w:r>
+        <w:rPr>
+          <w:rFonts w:asciiTheme="minorHAnsi" w:hAnsiTheme="minorHAnsi" w:cstheme="minorHAnsi"/>
+          <w:sz w:val="22"/>
+          <w:szCs w:val="22"/>
+        </w:rPr>
+        <w:t xml:space="preserve">if it exists and saves a new one based on user input. Each character is evaluated to ensure that the </w:t>
+      </w:r>
+      <w:r>
+        <w:rPr>
+          <w:rFonts w:ascii="Courier New" w:hAnsi="Courier New" w:cs="Courier New"/>
+          <w:sz w:val="22"/>
+          <w:szCs w:val="22"/>
+        </w:rPr>
+        <w:t xml:space="preserve">referenceString </w:t>
+      </w:r>
+      <w:r>
+        <w:rPr>
+          <w:rFonts w:asciiTheme="minorHAnsi" w:hAnsiTheme="minorHAnsi" w:cstheme="minorHAnsi"/>
+          <w:sz w:val="22"/>
+          <w:szCs w:val="22"/>
+        </w:rPr>
+        <w:t xml:space="preserve">provided by the user is valid (contains only whitespace and/or integers.) It calls itself recursively after it outputs an error message if an invalid character is detected. Therefore, this method will continually prompt the user for a </w:t>
+      </w:r>
+      <w:r>
+        <w:rPr>
+          <w:rFonts w:ascii="Courier New" w:hAnsi="Courier New" w:cs="Courier New"/>
+          <w:sz w:val="22"/>
+          <w:szCs w:val="22"/>
+        </w:rPr>
+        <w:t xml:space="preserve">referenceString </w:t>
+      </w:r>
+      <w:r>
+        <w:rPr>
+          <w:rFonts w:asciiTheme="minorHAnsi" w:hAnsiTheme="minorHAnsi" w:cstheme="minorHAnsi"/>
+          <w:sz w:val="22"/>
+          <w:szCs w:val="22"/>
+        </w:rPr>
+        <w:t>until a valid one is provided.</w:t>
+      </w:r>
+    </w:p>
+    <w:p>
+      <w:pPr>
+        <w:rPr>
+          <w:rFonts w:cstheme="minorHAnsi"/>
+        </w:rPr>
+      </w:pPr>
+    </w:p>
+    <w:p>
+      <w:pPr>
+        <w:rPr>
+          <w:rFonts w:cstheme="minorHAnsi"/>
+        </w:rPr>
+      </w:pPr>
+    </w:p>
+    <w:p>
+      <w:pPr>
+        <w:rPr>
+          <w:rFonts w:cstheme="minorHAnsi"/>
+          <w:b/>
+          <w:sz w:val="28"/>
+          <w:szCs w:val="28"/>
+        </w:rPr>
+      </w:pPr>
+      <w:r>
+        <w:rPr>
+          <w:rFonts w:cstheme="minorHAnsi"/>
+          <w:b/>
+          <w:sz w:val="28"/>
+          <w:szCs w:val="28"/>
+        </w:rPr>
+        <w:t>Option 2 – Generate Reference String</w:t>
+      </w:r>
+    </w:p>
+    <w:p>
+      <w:pPr>
+        <w:rPr>
+          <w:rFonts w:cstheme="minorHAnsi"/>
+          <w:color w:val="000000"/>
+        </w:rPr>
+      </w:pPr>
+      <w:r>
+        <w:rPr>
+          <w:rFonts w:cstheme="minorHAnsi"/>
+        </w:rPr>
+        <w:t xml:space="preserve">If option 2 is selected then the </w:t>
+      </w:r>
+      <w:r>
+        <w:rPr>
+          <w:rFonts w:ascii="Courier New" w:hAnsi="Courier New" w:cs="Courier New"/>
+        </w:rPr>
+        <w:t xml:space="preserve">getRandomRefString() </w:t>
+      </w:r>
+      <w:r>
+        <w:rPr>
+          <w:rFonts w:cstheme="minorHAnsi"/>
+        </w:rPr>
+        <w:t>method is called.</w:t>
+      </w:r>
+    </w:p>
+    <w:p>
+      <w:pPr>
+        <w:pStyle w:val="Default"/>
+        <w:jc w:val="both"/>
+        <w:rPr>
+          <w:rFonts w:ascii="Courier New" w:hAnsi="Courier New" w:cs="Courier New"/>
+          <w:sz w:val="22"/>
+          <w:szCs w:val="22"/>
+          <w:u w:val="single"/>
+        </w:rPr>
+      </w:pPr>
+      <w:r>
+        <w:rPr>
+          <w:rFonts w:ascii="Courier New" w:hAnsi="Courier New" w:cs="Courier New"/>
+          <w:sz w:val="22"/>
+          <w:szCs w:val="22"/>
+          <w:u w:val="single"/>
+        </w:rPr>
+        <w:t>getRandomRefString()</w:t>
+      </w:r>
+    </w:p>
+    <w:p>
+      <w:pPr>
+        <w:pStyle w:val="Default"/>
+        <w:jc w:val="both"/>
+        <w:rPr>
+          <w:rFonts w:asciiTheme="minorHAnsi" w:hAnsiTheme="minorHAnsi" w:cstheme="minorHAnsi"/>
+          <w:sz w:val="22"/>
+          <w:szCs w:val="22"/>
+        </w:rPr>
+      </w:pPr>
+      <w:r>
+        <w:rPr>
+          <w:rFonts w:asciiTheme="minorHAnsi" w:hAnsiTheme="minorHAnsi" w:cstheme="minorHAnsi"/>
+          <w:sz w:val="22"/>
+          <w:szCs w:val="22"/>
+        </w:rPr>
+        <w:t xml:space="preserve">This method clears the current </w:t>
+      </w:r>
+      <w:r>
+        <w:rPr>
+          <w:rFonts w:ascii="Courier New" w:hAnsi="Courier New" w:cs="Courier New"/>
+          <w:sz w:val="22"/>
+          <w:szCs w:val="22"/>
+        </w:rPr>
+        <w:t>referenceString</w:t>
+      </w:r>
+      <w:r>
+        <w:rPr>
+          <w:rFonts w:asciiTheme="minorHAnsi" w:hAnsiTheme="minorHAnsi" w:cstheme="minorHAnsi"/>
+          <w:sz w:val="22"/>
+          <w:szCs w:val="22"/>
+        </w:rPr>
+        <w:t xml:space="preserve"> if it exists. Then the user is prompted for a preferred length for the reference </w:t>
+      </w:r>
+      <w:r>
+        <w:rPr>
+          <w:rFonts w:asciiTheme="minorHAnsi" w:hAnsiTheme="minorHAnsi" w:cstheme="minorHAnsi"/>
+          <w:sz w:val="22"/>
+          <w:szCs w:val="22"/>
+        </w:rPr>
+        <w:t>string, which</w:t>
+      </w:r>
+      <w:r>
+        <w:rPr>
+          <w:rFonts w:asciiTheme="minorHAnsi" w:hAnsiTheme="minorHAnsi" w:cstheme="minorHAnsi"/>
+          <w:sz w:val="22"/>
+          <w:szCs w:val="22"/>
+        </w:rPr>
+        <w:t xml:space="preserve"> will be randomly generated. </w:t>
+      </w:r>
+      <w:r>
+        <w:rPr>
+          <w:rFonts w:ascii="Courier New" w:hAnsi="Courier New" w:cs="Courier New"/>
+          <w:sz w:val="22"/>
+          <w:szCs w:val="22"/>
+        </w:rPr>
+        <w:t>Math.floor</w:t>
+      </w:r>
+      <w:r>
+        <w:rPr>
+          <w:rFonts w:asciiTheme="minorHAnsi" w:hAnsiTheme="minorHAnsi" w:cstheme="minorHAnsi"/>
+          <w:sz w:val="22"/>
+          <w:szCs w:val="22"/>
+        </w:rPr>
+        <w:t xml:space="preserve"> and </w:t>
+      </w:r>
+      <w:r>
+        <w:rPr>
+          <w:rFonts w:ascii="Courier New" w:hAnsi="Courier New" w:cs="Courier New"/>
+          <w:sz w:val="22"/>
+          <w:szCs w:val="22"/>
+        </w:rPr>
+        <w:t>Math.random</w:t>
+      </w:r>
+      <w:r>
+        <w:rPr>
+          <w:rFonts w:asciiTheme="minorHAnsi" w:hAnsiTheme="minorHAnsi" w:cstheme="minorHAnsi"/>
+          <w:sz w:val="22"/>
+          <w:szCs w:val="22"/>
+        </w:rPr>
+        <w:t xml:space="preserve"> are used to generate the random reference string.</w:t>
+      </w:r>
+    </w:p>
+    <w:p>
+      <w:pPr>
+        <w:pStyle w:val="Default"/>
+        <w:jc w:val="both"/>
+        <w:rPr>
+          <w:rFonts w:asciiTheme="minorHAnsi" w:hAnsiTheme="minorHAnsi" w:cstheme="minorHAnsi"/>
+          <w:sz w:val="22"/>
+          <w:szCs w:val="22"/>
+        </w:rPr>
+      </w:pPr>
+    </w:p>
+    <w:p>
+      <w:pPr>
+        <w:pStyle w:val="Default"/>
+        <w:jc w:val="both"/>
+        <w:rPr>
+          <w:rFonts w:asciiTheme="minorHAnsi" w:hAnsiTheme="minorHAnsi" w:cstheme="minorHAnsi"/>
+          <w:sz w:val="22"/>
+          <w:szCs w:val="22"/>
+        </w:rPr>
+      </w:pPr>
+    </w:p>
+    <w:p>
+      <w:pPr>
+        <w:pStyle w:val="Default"/>
+        <w:jc w:val="both"/>
+        <w:rPr>
+          <w:rFonts w:asciiTheme="minorHAnsi" w:hAnsiTheme="minorHAnsi" w:cstheme="minorHAnsi"/>
+          <w:sz w:val="22"/>
+          <w:szCs w:val="22"/>
+        </w:rPr>
+      </w:pPr>
+    </w:p>
+    <w:p>
+      <w:pPr>
+        <w:pStyle w:val="Default"/>
+        <w:jc w:val="both"/>
+        <w:rPr>
+          <w:rFonts w:asciiTheme="minorHAnsi" w:hAnsiTheme="minorHAnsi" w:cstheme="minorHAnsi"/>
+          <w:b/>
+          <w:sz w:val="22"/>
+          <w:szCs w:val="22"/>
+        </w:rPr>
+      </w:pPr>
+      <w:r>
+        <w:rPr>
+          <w:rFonts w:asciiTheme="minorHAnsi" w:hAnsiTheme="minorHAnsi" w:cstheme="minorHAnsi"/>
+          <w:b/>
+          <w:sz w:val="28"/>
+          <w:szCs w:val="28"/>
+        </w:rPr>
+        <w:t>Option 3 – Display Current Reference String</w:t>
+      </w:r>
+    </w:p>
+    <w:p>
+      <w:pPr>
+        <w:pStyle w:val="Default"/>
+        <w:jc w:val="both"/>
+        <w:rPr>
+          <w:rFonts w:asciiTheme="minorHAnsi" w:hAnsiTheme="minorHAnsi" w:cstheme="minorHAnsi"/>
+          <w:b/>
+          <w:sz w:val="22"/>
+          <w:szCs w:val="22"/>
+        </w:rPr>
+      </w:pPr>
+    </w:p>
+    <w:p>
+      <w:pPr>
+        <w:pStyle w:val="Default"/>
+        <w:jc w:val="both"/>
+        <w:rPr>
+          <w:rFonts w:asciiTheme="minorHAnsi" w:hAnsiTheme="minorHAnsi" w:cstheme="minorHAnsi"/>
+          <w:sz w:val="22"/>
+          <w:szCs w:val="22"/>
+        </w:rPr>
+      </w:pPr>
+      <w:r>
+        <w:rPr>
+          <w:rFonts w:asciiTheme="minorHAnsi" w:hAnsiTheme="minorHAnsi" w:cstheme="minorHAnsi"/>
+          <w:sz w:val="22"/>
+          <w:szCs w:val="22"/>
+        </w:rPr>
+        <w:t xml:space="preserve">Option 3 calls </w:t>
+      </w:r>
+      <w:r>
+        <w:rPr>
+          <w:rFonts w:ascii="Courier New" w:hAnsi="Courier New" w:cs="Courier New"/>
+          <w:sz w:val="22"/>
+          <w:szCs w:val="22"/>
+        </w:rPr>
+        <w:t>displayReferenceString()</w:t>
+      </w:r>
+      <w:r>
+        <w:rPr>
+          <w:rFonts w:asciiTheme="minorHAnsi" w:hAnsiTheme="minorHAnsi" w:cstheme="minorHAnsi"/>
+          <w:sz w:val="22"/>
+          <w:szCs w:val="22"/>
+        </w:rPr>
+        <w:t xml:space="preserve"> which simply prints the </w:t>
+      </w:r>
+      <w:r>
+        <w:rPr>
+          <w:rFonts w:ascii="Courier New" w:hAnsi="Courier New" w:cs="Courier New"/>
+          <w:sz w:val="22"/>
+          <w:szCs w:val="22"/>
+        </w:rPr>
+        <w:t>referenceString</w:t>
+      </w:r>
+      <w:r>
+        <w:rPr>
+          <w:rFonts w:asciiTheme="minorHAnsi" w:hAnsiTheme="minorHAnsi" w:cstheme="minorHAnsi"/>
+          <w:sz w:val="22"/>
+          <w:szCs w:val="22"/>
+        </w:rPr>
+        <w:t xml:space="preserve"> to output.</w:t>
+      </w:r>
+    </w:p>
+    <w:p>
+      <w:pPr>
+        <w:pStyle w:val="Default"/>
+        <w:jc w:val="both"/>
+        <w:rPr>
+          <w:rFonts w:asciiTheme="minorHAnsi" w:hAnsiTheme="minorHAnsi" w:cstheme="minorHAnsi"/>
+          <w:sz w:val="22"/>
+          <w:szCs w:val="22"/>
+        </w:rPr>
+      </w:pPr>
+    </w:p>
+    <w:p>
+      <w:pPr>
+        <w:pStyle w:val="Default"/>
+        <w:pBdr>
+          <w:bottom w:val="single" w:sz="6" w:space="1" w:color="auto"/>
+        </w:pBdr>
+        <w:jc w:val="both"/>
+        <w:rPr>
+          <w:rFonts w:asciiTheme="minorHAnsi" w:hAnsiTheme="minorHAnsi" w:cstheme="minorHAnsi"/>
+          <w:sz w:val="22"/>
+          <w:szCs w:val="22"/>
+        </w:rPr>
+      </w:pPr>
+    </w:p>
+    <w:p>
+      <w:pPr>
+        <w:pStyle w:val="Default"/>
+        <w:pBdr>
+          <w:bottom w:val="single" w:sz="6" w:space="1" w:color="auto"/>
+        </w:pBdr>
+        <w:jc w:val="both"/>
+        <w:rPr>
+          <w:rFonts w:asciiTheme="minorHAnsi" w:hAnsiTheme="minorHAnsi" w:cstheme="minorHAnsi"/>
+          <w:sz w:val="22"/>
+          <w:szCs w:val="22"/>
+        </w:rPr>
+      </w:pPr>
+    </w:p>
+    <w:p>
+      <w:pPr>
+        <w:pStyle w:val="Default"/>
+        <w:jc w:val="both"/>
+        <w:rPr>
+          <w:rFonts w:asciiTheme="minorHAnsi" w:hAnsiTheme="minorHAnsi" w:cstheme="minorHAnsi"/>
+          <w:sz w:val="22"/>
+          <w:szCs w:val="22"/>
+        </w:rPr>
+      </w:pPr>
+    </w:p>
+    <w:p>
+      <w:pPr>
+        <w:pStyle w:val="Default"/>
+        <w:jc w:val="both"/>
+        <w:rPr>
+          <w:rFonts w:asciiTheme="minorHAnsi" w:hAnsiTheme="minorHAnsi" w:cstheme="minorHAnsi"/>
+          <w:i/>
+          <w:sz w:val="20"/>
+          <w:szCs w:val="20"/>
+        </w:rPr>
+      </w:pPr>
+      <w:r>
+        <w:rPr>
+          <w:rFonts w:asciiTheme="minorHAnsi" w:hAnsiTheme="minorHAnsi" w:cstheme="minorHAnsi"/>
+          <w:i/>
+          <w:sz w:val="20"/>
+          <w:szCs w:val="20"/>
+        </w:rPr>
+        <w:t>Options 4 - 7 are the four paging algorithms.</w:t>
+      </w:r>
+      <w:r>
+        <w:rPr>
+          <w:rFonts w:asciiTheme="minorHAnsi" w:hAnsiTheme="minorHAnsi" w:cstheme="minorHAnsi"/>
+          <w:i/>
+          <w:sz w:val="20"/>
+          <w:szCs w:val="20"/>
+        </w:rPr>
+        <w:t xml:space="preserve"> </w:t>
+      </w:r>
+      <w:r>
+        <w:rPr>
+          <w:rFonts w:asciiTheme="minorHAnsi" w:hAnsiTheme="minorHAnsi" w:cstheme="minorHAnsi"/>
+          <w:i/>
+          <w:sz w:val="20"/>
+          <w:szCs w:val="20"/>
+        </w:rPr>
+        <w:t xml:space="preserve">All four of the methods start by calling </w:t>
+      </w:r>
+      <w:r>
+        <w:rPr>
+          <w:rFonts w:ascii="Courier New" w:hAnsi="Courier New" w:cs="Courier New"/>
+          <w:i/>
+          <w:sz w:val="20"/>
+          <w:szCs w:val="20"/>
+        </w:rPr>
+        <w:t>reset()</w:t>
+      </w:r>
+      <w:r>
+        <w:rPr>
+          <w:rFonts w:asciiTheme="minorHAnsi" w:hAnsiTheme="minorHAnsi" w:cstheme="minorHAnsi"/>
+          <w:i/>
+          <w:sz w:val="20"/>
+          <w:szCs w:val="20"/>
+        </w:rPr>
+        <w:t xml:space="preserve"> which clears the class variables </w:t>
+      </w:r>
+      <w:r>
+        <w:rPr>
+          <w:rFonts w:ascii="Courier New" w:hAnsi="Courier New" w:cs="Courier New"/>
+          <w:i/>
+          <w:sz w:val="20"/>
+          <w:szCs w:val="20"/>
+        </w:rPr>
+        <w:t>faults</w:t>
+      </w:r>
+      <w:r>
+        <w:rPr>
+          <w:rFonts w:asciiTheme="minorHAnsi" w:hAnsiTheme="minorHAnsi" w:cstheme="minorHAnsi"/>
+          <w:i/>
+          <w:sz w:val="20"/>
+          <w:szCs w:val="20"/>
+        </w:rPr>
+        <w:t xml:space="preserve">, </w:t>
+      </w:r>
+      <w:r>
+        <w:rPr>
+          <w:rFonts w:ascii="Courier New" w:hAnsi="Courier New" w:cs="Courier New"/>
+          <w:i/>
+          <w:sz w:val="20"/>
+          <w:szCs w:val="20"/>
+        </w:rPr>
+        <w:t>snapShots</w:t>
+      </w:r>
+      <w:r>
+        <w:rPr>
+          <w:rFonts w:asciiTheme="minorHAnsi" w:hAnsiTheme="minorHAnsi" w:cstheme="minorHAnsi"/>
+          <w:i/>
+          <w:sz w:val="20"/>
+          <w:szCs w:val="20"/>
+        </w:rPr>
+        <w:t xml:space="preserve">, </w:t>
+      </w:r>
+      <w:r>
+        <w:rPr>
+          <w:rFonts w:ascii="Courier New" w:hAnsi="Courier New" w:cs="Courier New"/>
+          <w:i/>
+          <w:sz w:val="20"/>
+          <w:szCs w:val="20"/>
+        </w:rPr>
+        <w:t>frames</w:t>
+      </w:r>
+      <w:r>
+        <w:rPr>
+          <w:rFonts w:asciiTheme="minorHAnsi" w:hAnsiTheme="minorHAnsi" w:cstheme="minorHAnsi"/>
+          <w:i/>
+          <w:sz w:val="20"/>
+          <w:szCs w:val="20"/>
+        </w:rPr>
+        <w:t xml:space="preserve">, and </w:t>
+      </w:r>
+      <w:r>
+        <w:rPr>
+          <w:rFonts w:ascii="Courier New" w:hAnsi="Courier New" w:cs="Courier New"/>
+          <w:i/>
+          <w:sz w:val="20"/>
+          <w:szCs w:val="20"/>
+        </w:rPr>
+        <w:t>victims</w:t>
+      </w:r>
+      <w:r>
+        <w:rPr>
+          <w:rFonts w:asciiTheme="minorHAnsi" w:hAnsiTheme="minorHAnsi" w:cstheme="minorHAnsi"/>
+          <w:i/>
+          <w:sz w:val="20"/>
+          <w:szCs w:val="20"/>
+        </w:rPr>
+        <w:t xml:space="preserve">. It also calls the </w:t>
+      </w:r>
+      <w:r>
+        <w:rPr>
+          <w:rFonts w:ascii="Courier New" w:hAnsi="Courier New" w:cs="Courier New"/>
+          <w:i/>
+          <w:sz w:val="20"/>
+          <w:szCs w:val="20"/>
+        </w:rPr>
+        <w:t>initVars()</w:t>
+      </w:r>
+      <w:r>
+        <w:rPr>
+          <w:rFonts w:asciiTheme="minorHAnsi" w:hAnsiTheme="minorHAnsi" w:cstheme="minorHAnsi"/>
+          <w:i/>
+          <w:sz w:val="20"/>
+          <w:szCs w:val="20"/>
+        </w:rPr>
+        <w:t xml:space="preserve"> method reference above.</w:t>
+      </w:r>
+    </w:p>
+    <w:p>
+      <w:pPr>
+        <w:pStyle w:val="Default"/>
+        <w:pBdr>
+          <w:bottom w:val="single" w:sz="6" w:space="1" w:color="auto"/>
+        </w:pBdr>
+        <w:jc w:val="both"/>
+        <w:rPr>
+          <w:rFonts w:asciiTheme="minorHAnsi" w:hAnsiTheme="minorHAnsi" w:cstheme="minorHAnsi"/>
+          <w:sz w:val="22"/>
+          <w:szCs w:val="22"/>
+        </w:rPr>
+      </w:pPr>
+    </w:p>
+    <w:p>
+      <w:pPr>
+        <w:pStyle w:val="Default"/>
+        <w:jc w:val="both"/>
+        <w:rPr>
+          <w:rFonts w:asciiTheme="minorHAnsi" w:hAnsiTheme="minorHAnsi" w:cstheme="minorHAnsi"/>
+          <w:sz w:val="22"/>
+          <w:szCs w:val="22"/>
+        </w:rPr>
+      </w:pPr>
+    </w:p>
+    <w:p>
+      <w:pPr>
+        <w:pStyle w:val="Default"/>
+        <w:jc w:val="both"/>
+        <w:rPr>
+          <w:rFonts w:asciiTheme="minorHAnsi" w:hAnsiTheme="minorHAnsi" w:cstheme="minorHAnsi"/>
+          <w:sz w:val="22"/>
+          <w:szCs w:val="22"/>
+        </w:rPr>
+      </w:pPr>
+    </w:p>
+    <w:p>
+      <w:pPr>
+        <w:pStyle w:val="Default"/>
+        <w:jc w:val="both"/>
+        <w:rPr>
+          <w:rFonts w:asciiTheme="minorHAnsi" w:hAnsiTheme="minorHAnsi" w:cstheme="minorHAnsi"/>
+          <w:sz w:val="22"/>
+          <w:szCs w:val="22"/>
+        </w:rPr>
+      </w:pPr>
+    </w:p>
+    <w:p>
+      <w:pPr>
+        <w:pStyle w:val="Default"/>
+        <w:jc w:val="both"/>
+        <w:rPr>
+          <w:rFonts w:ascii="Courier New" w:hAnsi="Courier New" w:cs="Courier New"/>
+          <w:b/>
+          <w:sz w:val="28"/>
+          <w:szCs w:val="28"/>
+        </w:rPr>
+      </w:pPr>
+      <w:r>
+        <w:rPr>
+          <w:rFonts w:asciiTheme="minorHAnsi" w:hAnsiTheme="minorHAnsi" w:cstheme="minorHAnsi"/>
+          <w:b/>
+          <w:sz w:val="28"/>
+          <w:szCs w:val="28"/>
+        </w:rPr>
+        <w:lastRenderedPageBreak/>
+        <w:t xml:space="preserve">Option 4 - </w:t>
+      </w:r>
+      <w:r>
+        <w:rPr>
+          <w:rFonts w:ascii="Courier New" w:hAnsi="Courier New" w:cs="Courier New"/>
+          <w:b/>
+          <w:sz w:val="28"/>
+          <w:szCs w:val="28"/>
+        </w:rPr>
+        <w:t>simFIFO()</w:t>
+      </w:r>
+    </w:p>
+    <w:p>
+      <w:pPr>
+        <w:pStyle w:val="Default"/>
+        <w:jc w:val="both"/>
+        <w:rPr>
+          <w:rFonts w:asciiTheme="minorHAnsi" w:hAnsiTheme="minorHAnsi" w:cstheme="minorHAnsi"/>
+          <w:b/>
+          <w:sz w:val="28"/>
+          <w:szCs w:val="28"/>
+        </w:rPr>
+      </w:pPr>
+    </w:p>
+    <w:p>
+      <w:pPr>
+        <w:pStyle w:val="Default"/>
+        <w:jc w:val="both"/>
+        <w:rPr>
+          <w:rFonts w:asciiTheme="minorHAnsi" w:hAnsiTheme="minorHAnsi" w:cstheme="minorHAnsi"/>
+          <w:sz w:val="22"/>
+          <w:szCs w:val="22"/>
+        </w:rPr>
+      </w:pPr>
+      <w:r>
+        <w:rPr>
+          <w:rFonts w:asciiTheme="minorHAnsi" w:hAnsiTheme="minorHAnsi" w:cstheme="minorHAnsi"/>
+          <w:sz w:val="22"/>
+          <w:szCs w:val="22"/>
+        </w:rPr>
+        <w:t xml:space="preserve">This checks each value in the </w:t>
+      </w:r>
+      <w:r>
+        <w:rPr>
+          <w:rFonts w:ascii="Courier New" w:hAnsi="Courier New" w:cs="Courier New"/>
+          <w:sz w:val="22"/>
+          <w:szCs w:val="22"/>
+        </w:rPr>
+        <w:t>referenceString</w:t>
+      </w:r>
+      <w:r>
+        <w:rPr>
+          <w:rFonts w:asciiTheme="minorHAnsi" w:hAnsiTheme="minorHAnsi" w:cstheme="minorHAnsi"/>
+          <w:sz w:val="22"/>
+          <w:szCs w:val="22"/>
+        </w:rPr>
+        <w:t xml:space="preserve">, first to see if the value is present in </w:t>
+      </w:r>
+      <w:r>
+        <w:rPr>
+          <w:rFonts w:ascii="Courier New" w:hAnsi="Courier New" w:cs="Courier New"/>
+          <w:sz w:val="22"/>
+          <w:szCs w:val="22"/>
+        </w:rPr>
+        <w:t>frames</w:t>
+      </w:r>
+      <w:r>
+        <w:rPr>
+          <w:rFonts w:asciiTheme="minorHAnsi" w:hAnsiTheme="minorHAnsi" w:cstheme="minorHAnsi"/>
+          <w:sz w:val="22"/>
+          <w:szCs w:val="22"/>
+        </w:rPr>
+        <w:t xml:space="preserve">. If the value is not in </w:t>
+      </w:r>
+      <w:r>
+        <w:rPr>
+          <w:rFonts w:ascii="Courier New" w:hAnsi="Courier New" w:cs="Courier New"/>
+          <w:sz w:val="22"/>
+          <w:szCs w:val="22"/>
+        </w:rPr>
+        <w:t>frames</w:t>
+      </w:r>
+      <w:r>
+        <w:rPr>
+          <w:rFonts w:asciiTheme="minorHAnsi" w:hAnsiTheme="minorHAnsi" w:cstheme="minorHAnsi"/>
+          <w:sz w:val="22"/>
+          <w:szCs w:val="22"/>
+        </w:rPr>
+        <w:t xml:space="preserve">: there is a page fault and a </w:t>
+      </w:r>
+      <w:r>
+        <w:rPr>
+          <w:rFonts w:ascii="Courier New" w:hAnsi="Courier New" w:cs="Courier New"/>
+          <w:sz w:val="22"/>
+          <w:szCs w:val="22"/>
+        </w:rPr>
+        <w:t>TRUE</w:t>
+      </w:r>
+      <w:r>
+        <w:rPr>
+          <w:rFonts w:asciiTheme="minorHAnsi" w:hAnsiTheme="minorHAnsi" w:cstheme="minorHAnsi"/>
+          <w:sz w:val="22"/>
+          <w:szCs w:val="22"/>
+        </w:rPr>
+        <w:t xml:space="preserve"> value is added to </w:t>
+      </w:r>
+      <w:r>
+        <w:rPr>
+          <w:rFonts w:ascii="Courier New" w:hAnsi="Courier New" w:cs="Courier New"/>
+          <w:sz w:val="22"/>
+          <w:szCs w:val="22"/>
+        </w:rPr>
+        <w:t>faults</w:t>
+      </w:r>
+      <w:r>
+        <w:rPr>
+          <w:rFonts w:asciiTheme="minorHAnsi" w:hAnsiTheme="minorHAnsi" w:cstheme="minorHAnsi"/>
+          <w:sz w:val="22"/>
+          <w:szCs w:val="22"/>
+        </w:rPr>
+        <w:t xml:space="preserve">. Then the value is added to the beginning of </w:t>
+      </w:r>
+      <w:r>
+        <w:rPr>
+          <w:rFonts w:ascii="Courier New" w:hAnsi="Courier New" w:cs="Courier New"/>
+          <w:sz w:val="22"/>
+          <w:szCs w:val="22"/>
+        </w:rPr>
+        <w:t>frames</w:t>
+      </w:r>
+      <w:r>
+        <w:rPr>
+          <w:rFonts w:asciiTheme="minorHAnsi" w:hAnsiTheme="minorHAnsi" w:cstheme="minorHAnsi"/>
+          <w:sz w:val="22"/>
+          <w:szCs w:val="22"/>
+        </w:rPr>
+        <w:t xml:space="preserve">. Then the size of </w:t>
+      </w:r>
+      <w:r>
+        <w:rPr>
+          <w:rFonts w:ascii="Courier New" w:hAnsi="Courier New" w:cs="Courier New"/>
+          <w:sz w:val="22"/>
+          <w:szCs w:val="22"/>
+        </w:rPr>
+        <w:t>frames</w:t>
+      </w:r>
+      <w:r>
+        <w:rPr>
+          <w:rFonts w:asciiTheme="minorHAnsi" w:hAnsiTheme="minorHAnsi" w:cstheme="minorHAnsi"/>
+          <w:sz w:val="22"/>
+          <w:szCs w:val="22"/>
+        </w:rPr>
+        <w:t xml:space="preserve"> is evaluated after the value is added. If </w:t>
+      </w:r>
+      <w:r>
+        <w:rPr>
+          <w:rFonts w:ascii="Courier New" w:hAnsi="Courier New" w:cs="Courier New"/>
+          <w:sz w:val="22"/>
+          <w:szCs w:val="22"/>
+        </w:rPr>
+        <w:t>frames</w:t>
+      </w:r>
+      <w:r>
+        <w:rPr>
+          <w:rFonts w:asciiTheme="minorHAnsi" w:hAnsiTheme="minorHAnsi" w:cstheme="minorHAnsi"/>
+          <w:sz w:val="22"/>
+          <w:szCs w:val="22"/>
+        </w:rPr>
+        <w:t xml:space="preserve"> has too many </w:t>
+      </w:r>
+      <w:r>
+        <w:rPr>
+          <w:rFonts w:asciiTheme="minorHAnsi" w:hAnsiTheme="minorHAnsi" w:cstheme="minorHAnsi"/>
+          <w:sz w:val="22"/>
+          <w:szCs w:val="22"/>
+        </w:rPr>
+        <w:t>values</w:t>
+      </w:r>
+      <w:r>
+        <w:rPr>
+          <w:rFonts w:asciiTheme="minorHAnsi" w:hAnsiTheme="minorHAnsi" w:cstheme="minorHAnsi"/>
+          <w:sz w:val="22"/>
+          <w:szCs w:val="22"/>
+        </w:rPr>
+        <w:t xml:space="preserve">, the last one must be removed since this is a first-in-first-out algorithm. The removed value is saved to the </w:t>
+      </w:r>
+      <w:r>
+        <w:rPr>
+          <w:rFonts w:ascii="Courier New" w:hAnsi="Courier New" w:cs="Courier New"/>
+          <w:sz w:val="22"/>
+          <w:szCs w:val="22"/>
+        </w:rPr>
+        <w:t>victims</w:t>
+      </w:r>
+      <w:r>
+        <w:rPr>
+          <w:rFonts w:asciiTheme="minorHAnsi" w:hAnsiTheme="minorHAnsi" w:cstheme="minorHAnsi"/>
+          <w:sz w:val="22"/>
+          <w:szCs w:val="22"/>
+        </w:rPr>
+        <w:t xml:space="preserve"> array.</w:t>
+      </w:r>
+    </w:p>
+    <w:p>
+      <w:pPr>
+        <w:pStyle w:val="Default"/>
+        <w:jc w:val="both"/>
+        <w:rPr>
+          <w:rFonts w:asciiTheme="minorHAnsi" w:hAnsiTheme="minorHAnsi" w:cstheme="minorHAnsi"/>
+          <w:sz w:val="22"/>
+          <w:szCs w:val="22"/>
+        </w:rPr>
+      </w:pPr>
+    </w:p>
+    <w:p>
+      <w:pPr>
+        <w:pStyle w:val="Default"/>
+        <w:jc w:val="both"/>
+        <w:rPr>
+          <w:rFonts w:asciiTheme="minorHAnsi" w:hAnsiTheme="minorHAnsi" w:cstheme="minorHAnsi"/>
+          <w:sz w:val="22"/>
+          <w:szCs w:val="22"/>
+        </w:rPr>
+      </w:pPr>
+      <w:r>
+        <w:rPr>
+          <w:rFonts w:asciiTheme="minorHAnsi" w:hAnsiTheme="minorHAnsi" w:cstheme="minorHAnsi"/>
+          <w:sz w:val="22"/>
+          <w:szCs w:val="22"/>
+        </w:rPr>
+        <w:t xml:space="preserve">If the value already existed in </w:t>
+      </w:r>
+      <w:r>
+        <w:rPr>
+          <w:rFonts w:ascii="Courier New" w:hAnsi="Courier New" w:cs="Courier New"/>
+          <w:sz w:val="22"/>
+          <w:szCs w:val="22"/>
+        </w:rPr>
+        <w:t>frames</w:t>
+      </w:r>
+      <w:r>
+        <w:rPr>
+          <w:rFonts w:asciiTheme="minorHAnsi" w:hAnsiTheme="minorHAnsi" w:cstheme="minorHAnsi"/>
+          <w:sz w:val="22"/>
+          <w:szCs w:val="22"/>
+        </w:rPr>
+        <w:t xml:space="preserve">, then none of the above code will execute. Since the value is already in </w:t>
+      </w:r>
+      <w:r>
+        <w:rPr>
+          <w:rFonts w:ascii="Courier New" w:hAnsi="Courier New" w:cs="Courier New"/>
+          <w:sz w:val="22"/>
+          <w:szCs w:val="22"/>
+        </w:rPr>
+        <w:t>frames</w:t>
+      </w:r>
+      <w:r>
+        <w:rPr>
+          <w:rFonts w:asciiTheme="minorHAnsi" w:hAnsiTheme="minorHAnsi" w:cstheme="minorHAnsi"/>
+          <w:sz w:val="22"/>
+          <w:szCs w:val="22"/>
+        </w:rPr>
+        <w:t xml:space="preserve">, there is no victim - </w:t>
+      </w:r>
+      <w:r>
+        <w:rPr>
+          <w:rFonts w:ascii="Courier New" w:hAnsi="Courier New" w:cs="Courier New"/>
+          <w:sz w:val="22"/>
+          <w:szCs w:val="22"/>
+        </w:rPr>
+        <w:t>null</w:t>
+      </w:r>
+      <w:r>
+        <w:rPr>
+          <w:rFonts w:asciiTheme="minorHAnsi" w:hAnsiTheme="minorHAnsi" w:cstheme="minorHAnsi"/>
+          <w:sz w:val="22"/>
+          <w:szCs w:val="22"/>
+        </w:rPr>
+        <w:t xml:space="preserve"> added to </w:t>
+      </w:r>
+      <w:r>
+        <w:rPr>
+          <w:rFonts w:ascii="Courier New" w:hAnsi="Courier New" w:cs="Courier New"/>
+          <w:sz w:val="22"/>
+          <w:szCs w:val="22"/>
+        </w:rPr>
+        <w:t>victims</w:t>
+      </w:r>
+      <w:r>
+        <w:rPr>
+          <w:rFonts w:asciiTheme="minorHAnsi" w:hAnsiTheme="minorHAnsi" w:cstheme="minorHAnsi"/>
+          <w:sz w:val="22"/>
+          <w:szCs w:val="22"/>
+        </w:rPr>
+        <w:t xml:space="preserve"> - and there is no fault - </w:t>
+      </w:r>
+      <w:r>
+        <w:rPr>
+          <w:rFonts w:ascii="Courier New" w:hAnsi="Courier New" w:cs="Courier New"/>
+          <w:sz w:val="22"/>
+          <w:szCs w:val="22"/>
+        </w:rPr>
+        <w:t>FALSE</w:t>
+      </w:r>
+      <w:r>
+        <w:rPr>
+          <w:rFonts w:asciiTheme="minorHAnsi" w:hAnsiTheme="minorHAnsi" w:cstheme="minorHAnsi"/>
+          <w:sz w:val="22"/>
+          <w:szCs w:val="22"/>
+        </w:rPr>
+        <w:t xml:space="preserve"> added to </w:t>
+      </w:r>
+      <w:r>
+        <w:rPr>
+          <w:rFonts w:ascii="Courier New" w:hAnsi="Courier New" w:cs="Courier New"/>
+          <w:sz w:val="22"/>
+          <w:szCs w:val="22"/>
+        </w:rPr>
+        <w:t>faults</w:t>
+      </w:r>
+      <w:r>
+        <w:rPr>
+          <w:rFonts w:asciiTheme="minorHAnsi" w:hAnsiTheme="minorHAnsi" w:cstheme="minorHAnsi"/>
+          <w:sz w:val="22"/>
+          <w:szCs w:val="22"/>
+        </w:rPr>
+        <w:t xml:space="preserve">. </w:t>
+      </w:r>
+    </w:p>
+    <w:p>
+      <w:pPr>
+        <w:pStyle w:val="Default"/>
+        <w:jc w:val="both"/>
+        <w:rPr>
+          <w:rFonts w:asciiTheme="minorHAnsi" w:hAnsiTheme="minorHAnsi" w:cstheme="minorHAnsi"/>
+          <w:sz w:val="22"/>
+          <w:szCs w:val="22"/>
+        </w:rPr>
+      </w:pPr>
+    </w:p>
+    <w:p>
+      <w:pPr>
+        <w:pStyle w:val="Default"/>
+        <w:jc w:val="both"/>
+        <w:rPr>
+          <w:rFonts w:asciiTheme="minorHAnsi" w:hAnsiTheme="minorHAnsi" w:cstheme="minorHAnsi"/>
+          <w:sz w:val="22"/>
+          <w:szCs w:val="22"/>
+        </w:rPr>
+      </w:pPr>
+      <w:r>
+        <w:rPr>
+          <w:rFonts w:asciiTheme="minorHAnsi" w:hAnsiTheme="minorHAnsi" w:cstheme="minorHAnsi"/>
+          <w:sz w:val="22"/>
+          <w:szCs w:val="22"/>
+        </w:rPr>
+        <w:t xml:space="preserve">Next, a copy of </w:t>
+      </w:r>
+      <w:r>
+        <w:rPr>
+          <w:rFonts w:ascii="Courier New" w:hAnsi="Courier New" w:cs="Courier New"/>
+          <w:sz w:val="22"/>
+          <w:szCs w:val="22"/>
+        </w:rPr>
+        <w:t>frames</w:t>
+      </w:r>
+      <w:r>
+        <w:rPr>
+          <w:rFonts w:asciiTheme="minorHAnsi" w:hAnsiTheme="minorHAnsi" w:cstheme="minorHAnsi"/>
+          <w:sz w:val="22"/>
+          <w:szCs w:val="22"/>
+        </w:rPr>
+        <w:t xml:space="preserve"> is saved and added to </w:t>
+      </w:r>
+      <w:r>
+        <w:rPr>
+          <w:rFonts w:ascii="Courier New" w:hAnsi="Courier New" w:cs="Courier New"/>
+          <w:sz w:val="22"/>
+          <w:szCs w:val="22"/>
+        </w:rPr>
+        <w:t>snapShots</w:t>
+      </w:r>
+      <w:r>
+        <w:rPr>
+          <w:rFonts w:asciiTheme="minorHAnsi" w:hAnsiTheme="minorHAnsi" w:cstheme="minorHAnsi"/>
+          <w:sz w:val="22"/>
+          <w:szCs w:val="22"/>
+        </w:rPr>
+        <w:t xml:space="preserve">. Also, the output table is displayed and the user is prompted to continue. All of this occurs for each value in the </w:t>
+      </w:r>
+      <w:r>
+        <w:rPr>
+          <w:rFonts w:ascii="Courier New" w:hAnsi="Courier New" w:cs="Courier New"/>
+          <w:sz w:val="22"/>
+          <w:szCs w:val="22"/>
+        </w:rPr>
+        <w:t>referenceString</w:t>
+      </w:r>
+      <w:r>
+        <w:rPr>
+          <w:rFonts w:asciiTheme="minorHAnsi" w:hAnsiTheme="minorHAnsi" w:cstheme="minorHAnsi"/>
+          <w:sz w:val="22"/>
+          <w:szCs w:val="22"/>
+        </w:rPr>
+        <w:t xml:space="preserve">. </w:t>
+      </w:r>
+    </w:p>
+    <w:p>
+      <w:pPr>
+        <w:pStyle w:val="Default"/>
+        <w:jc w:val="both"/>
+        <w:rPr>
+          <w:rFonts w:asciiTheme="minorHAnsi" w:hAnsiTheme="minorHAnsi" w:cstheme="minorHAnsi"/>
+          <w:sz w:val="22"/>
+          <w:szCs w:val="22"/>
+        </w:rPr>
+      </w:pPr>
+      <w:r>
+        <w:rPr>
+          <w:rFonts w:asciiTheme="minorHAnsi" w:hAnsiTheme="minorHAnsi" w:cstheme="minorHAnsi"/>
+          <w:sz w:val="22"/>
+          <w:szCs w:val="22"/>
+        </w:rPr>
+        <w:t xml:space="preserve">After the </w:t>
+      </w:r>
+      <w:r>
+        <w:rPr>
+          <w:rFonts w:ascii="Courier New" w:hAnsi="Courier New" w:cs="Courier New"/>
+          <w:sz w:val="22"/>
+          <w:szCs w:val="22"/>
+        </w:rPr>
+        <w:t>referenceString</w:t>
+      </w:r>
+      <w:r>
+        <w:rPr>
+          <w:rFonts w:asciiTheme="minorHAnsi" w:hAnsiTheme="minorHAnsi" w:cstheme="minorHAnsi"/>
+          <w:sz w:val="22"/>
+          <w:szCs w:val="22"/>
+        </w:rPr>
+        <w:t xml:space="preserve"> is evaluated, the final output table is displayed during the last loop and after the loop, the total amount of faults are displayed.</w:t>
+      </w:r>
+    </w:p>
+    <w:p>
+      <w:pPr>
+        <w:pStyle w:val="Default"/>
+        <w:jc w:val="both"/>
+        <w:rPr>
+          <w:rFonts w:asciiTheme="minorHAnsi" w:hAnsiTheme="minorHAnsi" w:cstheme="minorHAnsi"/>
+          <w:sz w:val="22"/>
+          <w:szCs w:val="22"/>
+        </w:rPr>
+      </w:pPr>
+    </w:p>
+    <w:p>
+      <w:pPr>
+        <w:pStyle w:val="Default"/>
+        <w:jc w:val="both"/>
+        <w:rPr>
+          <w:rFonts w:asciiTheme="minorHAnsi" w:hAnsiTheme="minorHAnsi" w:cstheme="minorHAnsi"/>
+          <w:sz w:val="22"/>
+          <w:szCs w:val="22"/>
+        </w:rPr>
+      </w:pPr>
+    </w:p>
+    <w:p>
+      <w:pPr>
+        <w:pStyle w:val="Default"/>
+        <w:pBdr>
+          <w:bottom w:val="single" w:sz="6" w:space="1" w:color="auto"/>
+        </w:pBdr>
+        <w:jc w:val="both"/>
+        <w:rPr>
+          <w:rFonts w:asciiTheme="minorHAnsi" w:hAnsiTheme="minorHAnsi" w:cstheme="minorHAnsi"/>
+          <w:sz w:val="22"/>
+          <w:szCs w:val="22"/>
+        </w:rPr>
+      </w:pPr>
+    </w:p>
+    <w:p>
+      <w:pPr>
+        <w:pStyle w:val="Default"/>
+        <w:jc w:val="both"/>
+        <w:rPr>
+          <w:rFonts w:asciiTheme="minorHAnsi" w:hAnsiTheme="minorHAnsi" w:cstheme="minorHAnsi"/>
+          <w:sz w:val="22"/>
+          <w:szCs w:val="22"/>
+        </w:rPr>
+      </w:pPr>
+    </w:p>
+    <w:p>
+      <w:pPr>
+        <w:pStyle w:val="Default"/>
+        <w:jc w:val="both"/>
+        <w:rPr>
+          <w:rFonts w:asciiTheme="minorHAnsi" w:hAnsiTheme="minorHAnsi" w:cstheme="minorHAnsi"/>
+          <w:i/>
+          <w:sz w:val="22"/>
+          <w:szCs w:val="22"/>
+        </w:rPr>
+      </w:pPr>
+      <w:r>
+        <w:rPr>
+          <w:rFonts w:asciiTheme="minorHAnsi" w:hAnsiTheme="minorHAnsi" w:cstheme="minorHAnsi"/>
+          <w:i/>
+          <w:sz w:val="22"/>
+          <w:szCs w:val="22"/>
+        </w:rPr>
+        <w:t xml:space="preserve">Options 5 - 7 each call </w:t>
+      </w:r>
+      <w:r>
+        <w:rPr>
+          <w:rFonts w:ascii="Courier New" w:hAnsi="Courier New" w:cs="Courier New"/>
+          <w:i/>
+          <w:sz w:val="22"/>
+          <w:szCs w:val="22"/>
+        </w:rPr>
+        <w:t>simOPT</w:t>
+      </w:r>
+      <w:r>
+        <w:rPr>
+          <w:rFonts w:asciiTheme="minorHAnsi" w:hAnsiTheme="minorHAnsi" w:cstheme="minorHAnsi"/>
+          <w:i/>
+          <w:sz w:val="22"/>
+          <w:szCs w:val="22"/>
+        </w:rPr>
+        <w:t xml:space="preserve">, </w:t>
+      </w:r>
+      <w:r>
+        <w:rPr>
+          <w:rFonts w:ascii="Courier New" w:hAnsi="Courier New" w:cs="Courier New"/>
+          <w:i/>
+          <w:sz w:val="22"/>
+          <w:szCs w:val="22"/>
+        </w:rPr>
+        <w:t>simLRU</w:t>
+      </w:r>
+      <w:r>
+        <w:rPr>
+          <w:rFonts w:asciiTheme="minorHAnsi" w:hAnsiTheme="minorHAnsi" w:cstheme="minorHAnsi"/>
+          <w:i/>
+          <w:sz w:val="22"/>
+          <w:szCs w:val="22"/>
+        </w:rPr>
+        <w:t xml:space="preserve">, and </w:t>
+      </w:r>
+      <w:r>
+        <w:rPr>
+          <w:rFonts w:ascii="Courier New" w:hAnsi="Courier New" w:cs="Courier New"/>
+          <w:i/>
+          <w:sz w:val="22"/>
+          <w:szCs w:val="22"/>
+        </w:rPr>
+        <w:t>simLFU</w:t>
+      </w:r>
+      <w:r>
+        <w:rPr>
+          <w:rFonts w:asciiTheme="minorHAnsi" w:hAnsiTheme="minorHAnsi" w:cstheme="minorHAnsi"/>
+          <w:i/>
+          <w:sz w:val="22"/>
+          <w:szCs w:val="22"/>
+        </w:rPr>
+        <w:t xml:space="preserve">. Each of these methods behave similarly to the </w:t>
+      </w:r>
+      <w:r>
+        <w:rPr>
+          <w:rFonts w:ascii="Courier New" w:hAnsi="Courier New" w:cs="Courier New"/>
+          <w:i/>
+          <w:sz w:val="22"/>
+          <w:szCs w:val="22"/>
+        </w:rPr>
+        <w:t>simFIFO()</w:t>
+      </w:r>
+      <w:r>
+        <w:rPr>
+          <w:rFonts w:asciiTheme="minorHAnsi" w:hAnsiTheme="minorHAnsi" w:cstheme="minorHAnsi"/>
+          <w:i/>
+          <w:sz w:val="22"/>
+          <w:szCs w:val="22"/>
+        </w:rPr>
+        <w:t xml:space="preserve"> method in all but one way in which all of these algorithms differ. The difference is how each of these methods choose the victim frame. </w:t>
+      </w:r>
+    </w:p>
+    <w:p>
+      <w:pPr>
+        <w:pStyle w:val="Default"/>
+        <w:pBdr>
+          <w:bottom w:val="single" w:sz="6" w:space="1" w:color="auto"/>
+        </w:pBdr>
+        <w:jc w:val="both"/>
+        <w:rPr>
+          <w:rFonts w:asciiTheme="minorHAnsi" w:hAnsiTheme="minorHAnsi" w:cstheme="minorHAnsi"/>
+          <w:sz w:val="22"/>
+          <w:szCs w:val="22"/>
+        </w:rPr>
+      </w:pPr>
+    </w:p>
+    <w:p>
+      <w:pPr>
+        <w:pStyle w:val="Default"/>
+        <w:jc w:val="both"/>
+        <w:rPr>
+          <w:rFonts w:asciiTheme="minorHAnsi" w:hAnsiTheme="minorHAnsi" w:cstheme="minorHAnsi"/>
+          <w:sz w:val="22"/>
+          <w:szCs w:val="22"/>
+        </w:rPr>
+      </w:pPr>
+    </w:p>
+    <w:p>
+      <w:pPr>
+        <w:pStyle w:val="Default"/>
+        <w:jc w:val="both"/>
+        <w:rPr>
+          <w:rFonts w:asciiTheme="minorHAnsi" w:hAnsiTheme="minorHAnsi" w:cstheme="minorHAnsi"/>
+          <w:sz w:val="22"/>
+          <w:szCs w:val="22"/>
+        </w:rPr>
+      </w:pPr>
+    </w:p>
+    <w:p>
+      <w:pPr>
+        <w:pStyle w:val="Default"/>
+        <w:jc w:val="both"/>
+        <w:rPr>
+          <w:rFonts w:asciiTheme="minorHAnsi" w:hAnsiTheme="minorHAnsi" w:cstheme="minorHAnsi"/>
+          <w:sz w:val="22"/>
+          <w:szCs w:val="22"/>
+        </w:rPr>
+      </w:pPr>
+    </w:p>
+    <w:p>
+      <w:pPr>
+        <w:pStyle w:val="Default"/>
+        <w:jc w:val="both"/>
+        <w:rPr>
+          <w:rFonts w:asciiTheme="minorHAnsi" w:hAnsiTheme="minorHAnsi" w:cstheme="minorHAnsi"/>
+          <w:sz w:val="22"/>
+          <w:szCs w:val="22"/>
+        </w:rPr>
+      </w:pPr>
+    </w:p>
+    <w:p>
+      <w:pPr>
+        <w:pStyle w:val="Default"/>
+        <w:jc w:val="both"/>
+        <w:rPr>
+          <w:rFonts w:ascii="Courier New" w:hAnsi="Courier New" w:cs="Courier New"/>
+          <w:b/>
+          <w:sz w:val="28"/>
+          <w:szCs w:val="28"/>
+        </w:rPr>
+      </w:pPr>
+      <w:r>
+        <w:rPr>
+          <w:rFonts w:asciiTheme="minorHAnsi" w:hAnsiTheme="minorHAnsi" w:cstheme="minorHAnsi"/>
+          <w:b/>
+          <w:sz w:val="28"/>
+          <w:szCs w:val="28"/>
+        </w:rPr>
+        <w:t xml:space="preserve">Option 5 - </w:t>
+      </w:r>
+      <w:r>
+        <w:rPr>
+          <w:rFonts w:ascii="Courier New" w:hAnsi="Courier New" w:cs="Courier New"/>
+          <w:b/>
+          <w:sz w:val="28"/>
+          <w:szCs w:val="28"/>
+        </w:rPr>
+        <w:t>simOPT()</w:t>
+      </w:r>
+      <w:r>
+        <w:rPr>
+          <w:rFonts w:asciiTheme="minorHAnsi" w:hAnsiTheme="minorHAnsi" w:cstheme="minorHAnsi"/>
+          <w:b/>
+          <w:sz w:val="28"/>
+          <w:szCs w:val="28"/>
+        </w:rPr>
+        <w:t xml:space="preserve"> and </w:t>
+      </w:r>
+      <w:r>
+        <w:rPr>
+          <w:rFonts w:ascii="Courier New" w:hAnsi="Courier New" w:cs="Courier New"/>
+          <w:b/>
+          <w:sz w:val="28"/>
+          <w:szCs w:val="28"/>
+        </w:rPr>
+        <w:t>findVictimOPT(int index)</w:t>
+      </w:r>
+    </w:p>
+    <w:p>
+      <w:pPr>
+        <w:pStyle w:val="Default"/>
+        <w:jc w:val="both"/>
+        <w:rPr>
+          <w:rFonts w:asciiTheme="minorHAnsi" w:hAnsiTheme="minorHAnsi" w:cstheme="minorHAnsi"/>
+          <w:b/>
+          <w:sz w:val="28"/>
+          <w:szCs w:val="28"/>
+        </w:rPr>
+      </w:pPr>
+    </w:p>
+    <w:p>
+      <w:pPr>
+        <w:pStyle w:val="Default"/>
+        <w:jc w:val="both"/>
+        <w:rPr>
+          <w:rFonts w:asciiTheme="minorHAnsi" w:hAnsiTheme="minorHAnsi" w:cstheme="minorHAnsi"/>
+          <w:sz w:val="22"/>
+          <w:szCs w:val="22"/>
+        </w:rPr>
+      </w:pPr>
+      <w:r>
+        <w:rPr>
+          <w:rFonts w:asciiTheme="minorHAnsi" w:hAnsiTheme="minorHAnsi" w:cstheme="minorHAnsi"/>
+          <w:sz w:val="22"/>
+          <w:szCs w:val="22"/>
+        </w:rPr>
+        <w:t xml:space="preserve">The method, </w:t>
+      </w:r>
+      <w:r>
+        <w:rPr>
+          <w:rFonts w:ascii="Courier New" w:hAnsi="Courier New" w:cs="Courier New"/>
+          <w:sz w:val="22"/>
+          <w:szCs w:val="22"/>
+        </w:rPr>
+        <w:t>simOPT()</w:t>
+      </w:r>
+      <w:r>
+        <w:rPr>
+          <w:rFonts w:asciiTheme="minorHAnsi" w:hAnsiTheme="minorHAnsi" w:cstheme="minorHAnsi"/>
+          <w:sz w:val="22"/>
+          <w:szCs w:val="22"/>
+        </w:rPr>
+        <w:t xml:space="preserve"> is called by option 5. This method calls </w:t>
+      </w:r>
+      <w:r>
+        <w:rPr>
+          <w:rFonts w:ascii="Courier New" w:hAnsi="Courier New" w:cs="Courier New"/>
+          <w:sz w:val="22"/>
+          <w:szCs w:val="22"/>
+        </w:rPr>
+        <w:t>findVictimOPT()</w:t>
+      </w:r>
+      <w:r>
+        <w:rPr>
+          <w:rFonts w:asciiTheme="minorHAnsi" w:hAnsiTheme="minorHAnsi" w:cstheme="minorHAnsi"/>
+          <w:sz w:val="22"/>
+          <w:szCs w:val="22"/>
+        </w:rPr>
+        <w:t xml:space="preserve"> to choose the next victim frame. The index passed as the parameter is the current index in the </w:t>
+      </w:r>
+      <w:r>
+        <w:rPr>
+          <w:rFonts w:ascii="Courier New" w:hAnsi="Courier New" w:cs="Courier New"/>
+          <w:sz w:val="22"/>
+          <w:szCs w:val="22"/>
+        </w:rPr>
+        <w:t>referenceString</w:t>
+      </w:r>
+      <w:r>
+        <w:rPr>
+          <w:rFonts w:asciiTheme="minorHAnsi" w:hAnsiTheme="minorHAnsi" w:cstheme="minorHAnsi"/>
+          <w:sz w:val="22"/>
+          <w:szCs w:val="22"/>
+        </w:rPr>
+        <w:t xml:space="preserve"> - the value currently being evaluated. </w:t>
+      </w:r>
+    </w:p>
+    <w:p>
+      <w:pPr>
+        <w:pStyle w:val="Default"/>
+        <w:jc w:val="both"/>
+        <w:rPr>
+          <w:rFonts w:asciiTheme="minorHAnsi" w:hAnsiTheme="minorHAnsi" w:cstheme="minorHAnsi"/>
+          <w:sz w:val="22"/>
+          <w:szCs w:val="22"/>
+        </w:rPr>
+      </w:pPr>
+    </w:p>
+    <w:p>
+      <w:pPr>
+        <w:pStyle w:val="Default"/>
+        <w:jc w:val="both"/>
+        <w:rPr>
+          <w:rFonts w:ascii="Courier New" w:hAnsi="Courier New" w:cs="Courier New"/>
+          <w:sz w:val="22"/>
+          <w:szCs w:val="22"/>
+          <w:u w:val="single"/>
+        </w:rPr>
+      </w:pPr>
+      <w:r>
+        <w:rPr>
+          <w:rFonts w:ascii="Courier New" w:hAnsi="Courier New" w:cs="Courier New"/>
+          <w:sz w:val="22"/>
+          <w:szCs w:val="22"/>
+          <w:u w:val="single"/>
+        </w:rPr>
+        <w:t>findVictimOPT(int index)</w:t>
+      </w:r>
+    </w:p>
+    <w:p>
+      <w:pPr>
+        <w:pStyle w:val="Default"/>
+        <w:jc w:val="both"/>
+        <w:rPr>
+          <w:rFonts w:asciiTheme="minorHAnsi" w:hAnsiTheme="minorHAnsi" w:cstheme="minorHAnsi"/>
+          <w:sz w:val="22"/>
+          <w:szCs w:val="22"/>
+        </w:rPr>
+      </w:pPr>
+      <w:r>
+        <w:rPr>
+          <w:rFonts w:asciiTheme="minorHAnsi" w:hAnsiTheme="minorHAnsi" w:cstheme="minorHAnsi"/>
+          <w:sz w:val="22"/>
+          <w:szCs w:val="22"/>
+        </w:rPr>
+        <w:t xml:space="preserve">This method implements the optimal algorithm which looks at the values not evaluated and chooses next victim frame based on which of the values currently in </w:t>
+      </w:r>
+      <w:r>
+        <w:rPr>
+          <w:rFonts w:ascii="Courier New" w:hAnsi="Courier New" w:cs="Courier New"/>
+          <w:sz w:val="22"/>
+          <w:szCs w:val="22"/>
+        </w:rPr>
+        <w:t>frames</w:t>
+      </w:r>
+      <w:r>
+        <w:rPr>
+          <w:rFonts w:asciiTheme="minorHAnsi" w:hAnsiTheme="minorHAnsi" w:cstheme="minorHAnsi"/>
+          <w:sz w:val="22"/>
+          <w:szCs w:val="22"/>
+        </w:rPr>
+        <w:t xml:space="preserve"> will not be used or will be used last among the other values in </w:t>
+      </w:r>
+      <w:r>
+        <w:rPr>
+          <w:rFonts w:ascii="Courier New" w:hAnsi="Courier New" w:cs="Courier New"/>
+          <w:sz w:val="22"/>
+          <w:szCs w:val="22"/>
+        </w:rPr>
+        <w:t>frames</w:t>
+      </w:r>
+      <w:r>
+        <w:rPr>
+          <w:rFonts w:asciiTheme="minorHAnsi" w:hAnsiTheme="minorHAnsi" w:cstheme="minorHAnsi"/>
+          <w:sz w:val="22"/>
+          <w:szCs w:val="22"/>
+        </w:rPr>
+        <w:t xml:space="preserve">. It does this by first making a copy of </w:t>
+      </w:r>
+      <w:r>
+        <w:rPr>
+          <w:rFonts w:ascii="Courier New" w:hAnsi="Courier New" w:cs="Courier New"/>
+          <w:sz w:val="22"/>
+          <w:szCs w:val="22"/>
+        </w:rPr>
+        <w:t>frames</w:t>
+      </w:r>
+      <w:r>
+        <w:rPr>
+          <w:rFonts w:asciiTheme="minorHAnsi" w:hAnsiTheme="minorHAnsi" w:cstheme="minorHAnsi"/>
+          <w:sz w:val="22"/>
+          <w:szCs w:val="22"/>
+        </w:rPr>
+        <w:t xml:space="preserve"> so that each time a value in </w:t>
+      </w:r>
+      <w:r>
+        <w:rPr>
+          <w:rFonts w:ascii="Courier New" w:hAnsi="Courier New" w:cs="Courier New"/>
+          <w:sz w:val="22"/>
+          <w:szCs w:val="22"/>
+        </w:rPr>
+        <w:t>frames</w:t>
+      </w:r>
+      <w:r>
+        <w:rPr>
+          <w:rFonts w:asciiTheme="minorHAnsi" w:hAnsiTheme="minorHAnsi" w:cstheme="minorHAnsi"/>
+          <w:sz w:val="22"/>
+          <w:szCs w:val="22"/>
+        </w:rPr>
+        <w:t xml:space="preserve"> is found, it can be removed from the copy until only one is left - which will the</w:t>
+      </w:r>
+      <w:r>
+        <w:rPr>
+          <w:rFonts w:asciiTheme="minorHAnsi" w:hAnsiTheme="minorHAnsi" w:cstheme="minorHAnsi"/>
+          <w:sz w:val="22"/>
+          <w:szCs w:val="22"/>
+        </w:rPr>
+        <w:t>n</w:t>
+      </w:r>
+      <w:r>
+        <w:rPr>
+          <w:rFonts w:asciiTheme="minorHAnsi" w:hAnsiTheme="minorHAnsi" w:cstheme="minorHAnsi"/>
+          <w:sz w:val="22"/>
+          <w:szCs w:val="22"/>
+        </w:rPr>
+        <w:t xml:space="preserve"> be the victim frame. Only values after the current value in </w:t>
+      </w:r>
+      <w:r>
+        <w:rPr>
+          <w:rFonts w:ascii="Courier New" w:hAnsi="Courier New" w:cs="Courier New"/>
+          <w:sz w:val="22"/>
+          <w:szCs w:val="22"/>
+        </w:rPr>
+        <w:t>referenceString</w:t>
+      </w:r>
+      <w:r>
+        <w:rPr>
+          <w:rFonts w:asciiTheme="minorHAnsi" w:hAnsiTheme="minorHAnsi" w:cstheme="minorHAnsi"/>
+          <w:sz w:val="22"/>
+          <w:szCs w:val="22"/>
+        </w:rPr>
+        <w:t xml:space="preserve"> are evaluated.</w:t>
+      </w:r>
+    </w:p>
+    <w:p>
+      <w:pPr>
+        <w:pStyle w:val="Default"/>
+        <w:jc w:val="both"/>
+        <w:rPr>
+          <w:rFonts w:asciiTheme="minorHAnsi" w:hAnsiTheme="minorHAnsi" w:cstheme="minorHAnsi"/>
+          <w:sz w:val="22"/>
+          <w:szCs w:val="22"/>
+        </w:rPr>
+      </w:pPr>
+    </w:p>
+    <w:p>
+      <w:pPr>
+        <w:pStyle w:val="Default"/>
+        <w:jc w:val="both"/>
+        <w:rPr>
+          <w:rFonts w:asciiTheme="minorHAnsi" w:hAnsiTheme="minorHAnsi" w:cstheme="minorHAnsi"/>
+          <w:sz w:val="22"/>
+          <w:szCs w:val="22"/>
+        </w:rPr>
+      </w:pPr>
+      <w:r>
+        <w:rPr>
+          <w:rFonts w:asciiTheme="minorHAnsi" w:hAnsiTheme="minorHAnsi" w:cstheme="minorHAnsi"/>
+          <w:sz w:val="22"/>
+          <w:szCs w:val="22"/>
+        </w:rPr>
+        <w:t xml:space="preserve">In the event that there is no optimal choice, then the top or first value in </w:t>
+      </w:r>
+      <w:r>
+        <w:rPr>
+          <w:rFonts w:ascii="Courier New" w:hAnsi="Courier New" w:cs="Courier New"/>
+          <w:sz w:val="22"/>
+          <w:szCs w:val="22"/>
+        </w:rPr>
+        <w:t>frames</w:t>
+      </w:r>
+      <w:r>
+        <w:rPr>
+          <w:rFonts w:asciiTheme="minorHAnsi" w:hAnsiTheme="minorHAnsi" w:cstheme="minorHAnsi"/>
+          <w:sz w:val="22"/>
+          <w:szCs w:val="22"/>
+        </w:rPr>
+        <w:t xml:space="preserve"> is chosen. This may occur if none of the values in </w:t>
+      </w:r>
+      <w:r>
+        <w:rPr>
+          <w:rFonts w:ascii="Courier New" w:hAnsi="Courier New" w:cs="Courier New"/>
+          <w:sz w:val="22"/>
+          <w:szCs w:val="22"/>
+        </w:rPr>
+        <w:t>frames</w:t>
+      </w:r>
+      <w:r>
+        <w:rPr>
+          <w:rFonts w:asciiTheme="minorHAnsi" w:hAnsiTheme="minorHAnsi" w:cstheme="minorHAnsi"/>
+          <w:sz w:val="22"/>
+          <w:szCs w:val="22"/>
+        </w:rPr>
+        <w:t xml:space="preserve"> occur again in the reference string or if the last value in the reference string is being evaluated and a page fault occurs, for example.</w:t>
+      </w:r>
+    </w:p>
+    <w:p>
+      <w:pPr>
+        <w:pStyle w:val="Default"/>
+        <w:jc w:val="both"/>
+        <w:rPr>
+          <w:rFonts w:asciiTheme="minorHAnsi" w:hAnsiTheme="minorHAnsi" w:cstheme="minorHAnsi"/>
+          <w:sz w:val="22"/>
+          <w:szCs w:val="22"/>
+        </w:rPr>
+      </w:pPr>
+    </w:p>
+    <w:p>
+      <w:pPr>
+        <w:pStyle w:val="Default"/>
+        <w:jc w:val="both"/>
+        <w:rPr>
+          <w:rFonts w:asciiTheme="minorHAnsi" w:hAnsiTheme="minorHAnsi" w:cstheme="minorHAnsi"/>
+          <w:sz w:val="22"/>
+          <w:szCs w:val="22"/>
+        </w:rPr>
+      </w:pPr>
+    </w:p>
+    <w:p>
+      <w:pPr>
+        <w:pStyle w:val="Default"/>
+        <w:jc w:val="both"/>
+        <w:rPr>
+          <w:rFonts w:asciiTheme="minorHAnsi" w:hAnsiTheme="minorHAnsi" w:cstheme="minorHAnsi"/>
+          <w:sz w:val="22"/>
+          <w:szCs w:val="22"/>
+        </w:rPr>
+      </w:pPr>
+    </w:p>
+    <w:p>
+      <w:pPr>
+        <w:pStyle w:val="Default"/>
+        <w:tabs>
+          <w:tab w:val="left" w:pos="7820"/>
+        </w:tabs>
+        <w:rPr>
+          <w:rFonts w:ascii="Courier New" w:hAnsi="Courier New" w:cs="Courier New"/>
+          <w:b/>
+          <w:sz w:val="28"/>
+          <w:szCs w:val="28"/>
         </w:rPr>
       </w:pPr>
       <w:bookmarkStart w:id="0" w:name="_GoBack"/>
-      <w:bookmarkEnd w:id="0"/>
+      <w:r>
+        <w:rPr>
+          <w:rFonts w:asciiTheme="minorHAnsi" w:hAnsiTheme="minorHAnsi" w:cstheme="minorHAnsi"/>
+          <w:b/>
+          <w:sz w:val="28"/>
+          <w:szCs w:val="28"/>
+        </w:rPr>
+        <w:lastRenderedPageBreak/>
+        <w:t xml:space="preserve">Option 6 </w:t>
+      </w:r>
+      <w:r>
+        <w:rPr>
+          <w:rFonts w:ascii="Courier New" w:hAnsi="Courier New" w:cs="Courier New"/>
+          <w:b/>
+          <w:sz w:val="28"/>
+          <w:szCs w:val="28"/>
+        </w:rPr>
+        <w:t>- simLRU()</w:t>
+      </w:r>
+      <w:r>
+        <w:rPr>
+          <w:rFonts w:asciiTheme="minorHAnsi" w:hAnsiTheme="minorHAnsi" w:cstheme="minorHAnsi"/>
+          <w:b/>
+          <w:sz w:val="28"/>
+          <w:szCs w:val="28"/>
+        </w:rPr>
+        <w:t xml:space="preserve"> and </w:t>
+      </w:r>
+      <w:r>
+        <w:rPr>
+          <w:rFonts w:ascii="Courier New" w:hAnsi="Courier New" w:cs="Courier New"/>
+          <w:b/>
+          <w:sz w:val="28"/>
+          <w:szCs w:val="28"/>
+        </w:rPr>
+        <w:t>findVictimLRU(int index)</w:t>
+      </w:r>
+    </w:p>
+    <w:bookmarkEnd w:id="0"/>
+    <w:p>
+      <w:pPr>
+        <w:pStyle w:val="Default"/>
+        <w:jc w:val="both"/>
+        <w:rPr>
+          <w:rFonts w:asciiTheme="minorHAnsi" w:hAnsiTheme="minorHAnsi" w:cstheme="minorHAnsi"/>
+          <w:b/>
+          <w:sz w:val="28"/>
+          <w:szCs w:val="28"/>
+        </w:rPr>
+      </w:pPr>
+    </w:p>
+    <w:p>
+      <w:pPr>
+        <w:pStyle w:val="Default"/>
+        <w:jc w:val="both"/>
+        <w:rPr>
+          <w:rFonts w:asciiTheme="minorHAnsi" w:hAnsiTheme="minorHAnsi" w:cstheme="minorHAnsi"/>
+          <w:sz w:val="22"/>
+          <w:szCs w:val="22"/>
+        </w:rPr>
+      </w:pPr>
+      <w:r>
+        <w:rPr>
+          <w:rFonts w:asciiTheme="minorHAnsi" w:hAnsiTheme="minorHAnsi" w:cstheme="minorHAnsi"/>
+          <w:sz w:val="22"/>
+          <w:szCs w:val="22"/>
+        </w:rPr>
+        <w:t xml:space="preserve">The method, </w:t>
+      </w:r>
+      <w:r>
+        <w:rPr>
+          <w:rFonts w:ascii="Courier New" w:hAnsi="Courier New" w:cs="Courier New"/>
+          <w:sz w:val="22"/>
+          <w:szCs w:val="22"/>
+        </w:rPr>
+        <w:t>simLRU()</w:t>
+      </w:r>
+      <w:r>
+        <w:rPr>
+          <w:rFonts w:asciiTheme="minorHAnsi" w:hAnsiTheme="minorHAnsi" w:cstheme="minorHAnsi"/>
+          <w:sz w:val="22"/>
+          <w:szCs w:val="22"/>
+        </w:rPr>
+        <w:t xml:space="preserve"> is called by option 6. This method calls </w:t>
+      </w:r>
+      <w:r>
+        <w:rPr>
+          <w:rFonts w:ascii="Courier New" w:hAnsi="Courier New" w:cs="Courier New"/>
+          <w:sz w:val="22"/>
+          <w:szCs w:val="22"/>
+        </w:rPr>
+        <w:t>findVictimLRU()</w:t>
+      </w:r>
+      <w:r>
+        <w:rPr>
+          <w:rFonts w:asciiTheme="minorHAnsi" w:hAnsiTheme="minorHAnsi" w:cstheme="minorHAnsi"/>
+          <w:sz w:val="22"/>
+          <w:szCs w:val="22"/>
+        </w:rPr>
+        <w:t xml:space="preserve"> to choose the next victim frame. The index passed as the parameter is the current index in the </w:t>
+      </w:r>
+      <w:r>
+        <w:rPr>
+          <w:rFonts w:ascii="Courier New" w:hAnsi="Courier New" w:cs="Courier New"/>
+          <w:sz w:val="22"/>
+          <w:szCs w:val="22"/>
+        </w:rPr>
+        <w:t>referenceString</w:t>
+      </w:r>
+      <w:r>
+        <w:rPr>
+          <w:rFonts w:asciiTheme="minorHAnsi" w:hAnsiTheme="minorHAnsi" w:cstheme="minorHAnsi"/>
+          <w:sz w:val="22"/>
+          <w:szCs w:val="22"/>
+        </w:rPr>
+        <w:t>.</w:t>
+      </w:r>
+    </w:p>
+    <w:p>
+      <w:pPr>
+        <w:pStyle w:val="Default"/>
+        <w:jc w:val="both"/>
+        <w:rPr>
+          <w:rFonts w:asciiTheme="minorHAnsi" w:hAnsiTheme="minorHAnsi" w:cstheme="minorHAnsi"/>
+          <w:sz w:val="22"/>
+          <w:szCs w:val="22"/>
+        </w:rPr>
+      </w:pPr>
+    </w:p>
+    <w:p>
+      <w:pPr>
+        <w:pStyle w:val="Default"/>
+        <w:jc w:val="both"/>
+        <w:rPr>
+          <w:rFonts w:ascii="Courier New" w:hAnsi="Courier New" w:cs="Courier New"/>
+          <w:sz w:val="22"/>
+          <w:szCs w:val="22"/>
+          <w:u w:val="single"/>
+        </w:rPr>
+      </w:pPr>
+      <w:r>
+        <w:rPr>
+          <w:rFonts w:ascii="Courier New" w:hAnsi="Courier New" w:cs="Courier New"/>
+          <w:sz w:val="22"/>
+          <w:szCs w:val="22"/>
+          <w:u w:val="single"/>
+        </w:rPr>
+        <w:t>findVictimLRU(int index)</w:t>
+      </w:r>
+    </w:p>
+    <w:p>
+      <w:pPr>
+        <w:pStyle w:val="Default"/>
+        <w:jc w:val="both"/>
+        <w:rPr>
+          <w:rFonts w:asciiTheme="minorHAnsi" w:hAnsiTheme="minorHAnsi" w:cstheme="minorHAnsi"/>
+          <w:sz w:val="22"/>
+          <w:szCs w:val="22"/>
+        </w:rPr>
+      </w:pPr>
+      <w:r>
+        <w:rPr>
+          <w:rFonts w:asciiTheme="minorHAnsi" w:hAnsiTheme="minorHAnsi" w:cstheme="minorHAnsi"/>
+          <w:sz w:val="22"/>
+          <w:szCs w:val="22"/>
+        </w:rPr>
+        <w:t xml:space="preserve">This method implements the least recently used algorithm which chooses its next victim based on which of the values in </w:t>
+      </w:r>
+      <w:r>
+        <w:rPr>
+          <w:rFonts w:ascii="Courier New" w:hAnsi="Courier New" w:cs="Courier New"/>
+          <w:sz w:val="22"/>
+          <w:szCs w:val="22"/>
+        </w:rPr>
+        <w:t>frames</w:t>
+      </w:r>
+      <w:r>
+        <w:rPr>
+          <w:rFonts w:asciiTheme="minorHAnsi" w:hAnsiTheme="minorHAnsi" w:cstheme="minorHAnsi"/>
+          <w:sz w:val="22"/>
+          <w:szCs w:val="22"/>
+        </w:rPr>
+        <w:t xml:space="preserve"> was last used less recently than the other values currently in </w:t>
+      </w:r>
+      <w:r>
+        <w:rPr>
+          <w:rFonts w:ascii="Courier New" w:hAnsi="Courier New" w:cs="Courier New"/>
+          <w:sz w:val="22"/>
+          <w:szCs w:val="22"/>
+        </w:rPr>
+        <w:t>frames</w:t>
+      </w:r>
+      <w:r>
+        <w:rPr>
+          <w:rFonts w:asciiTheme="minorHAnsi" w:hAnsiTheme="minorHAnsi" w:cstheme="minorHAnsi"/>
+          <w:sz w:val="22"/>
+          <w:szCs w:val="22"/>
+        </w:rPr>
+        <w:t xml:space="preserve">. This is done by making a copy of </w:t>
+      </w:r>
+      <w:r>
+        <w:rPr>
+          <w:rFonts w:ascii="Courier New" w:hAnsi="Courier New" w:cs="Courier New"/>
+          <w:sz w:val="22"/>
+          <w:szCs w:val="22"/>
+        </w:rPr>
+        <w:t>frames</w:t>
+      </w:r>
+      <w:r>
+        <w:rPr>
+          <w:rFonts w:asciiTheme="minorHAnsi" w:hAnsiTheme="minorHAnsi" w:cstheme="minorHAnsi"/>
+          <w:sz w:val="22"/>
+          <w:szCs w:val="22"/>
+        </w:rPr>
+        <w:t xml:space="preserve"> which we can remove potential victims from until the victim is left as </w:t>
+      </w:r>
+      <w:r>
+        <w:rPr>
+          <w:rFonts w:ascii="Courier New" w:hAnsi="Courier New" w:cs="Courier New"/>
+          <w:sz w:val="22"/>
+          <w:szCs w:val="22"/>
+        </w:rPr>
+        <w:t>referenceString</w:t>
+      </w:r>
+      <w:r>
+        <w:rPr>
+          <w:rFonts w:asciiTheme="minorHAnsi" w:hAnsiTheme="minorHAnsi" w:cstheme="minorHAnsi"/>
+          <w:sz w:val="22"/>
+          <w:szCs w:val="22"/>
+        </w:rPr>
+        <w:t xml:space="preserve"> is traversed from the index before the current value all the way to the first value in the </w:t>
+      </w:r>
+      <w:r>
+        <w:rPr>
+          <w:rFonts w:ascii="Courier New" w:hAnsi="Courier New" w:cs="Courier New"/>
+          <w:sz w:val="22"/>
+          <w:szCs w:val="22"/>
+        </w:rPr>
+        <w:t>referenceString</w:t>
+      </w:r>
+      <w:r>
+        <w:rPr>
+          <w:rFonts w:asciiTheme="minorHAnsi" w:hAnsiTheme="minorHAnsi" w:cstheme="minorHAnsi"/>
+          <w:sz w:val="22"/>
+          <w:szCs w:val="22"/>
+        </w:rPr>
+        <w:t xml:space="preserve">. As each value within the </w:t>
+      </w:r>
+      <w:r>
+        <w:rPr>
+          <w:rFonts w:ascii="Courier New" w:hAnsi="Courier New" w:cs="Courier New"/>
+          <w:sz w:val="22"/>
+          <w:szCs w:val="22"/>
+        </w:rPr>
+        <w:t>framesCopy</w:t>
+      </w:r>
+      <w:r>
+        <w:rPr>
+          <w:rFonts w:asciiTheme="minorHAnsi" w:hAnsiTheme="minorHAnsi" w:cstheme="minorHAnsi"/>
+          <w:sz w:val="22"/>
+          <w:szCs w:val="22"/>
+        </w:rPr>
+        <w:t xml:space="preserve"> is found, the value is removed. Once only one value remains or the rest of the </w:t>
+      </w:r>
+      <w:r>
+        <w:rPr>
+          <w:rFonts w:ascii="Courier New" w:hAnsi="Courier New" w:cs="Courier New"/>
+          <w:sz w:val="22"/>
+          <w:szCs w:val="22"/>
+        </w:rPr>
+        <w:t>referenceString</w:t>
+      </w:r>
+      <w:r>
+        <w:rPr>
+          <w:rFonts w:asciiTheme="minorHAnsi" w:hAnsiTheme="minorHAnsi" w:cstheme="minorHAnsi"/>
+          <w:sz w:val="22"/>
+          <w:szCs w:val="22"/>
+        </w:rPr>
+        <w:t xml:space="preserve"> is traversed, the remaining value is returned as the victim or one of the remaining values is returned as the next victim, respectively. </w:t>
+      </w:r>
+    </w:p>
+    <w:p>
+      <w:pPr>
+        <w:pStyle w:val="Default"/>
+        <w:jc w:val="both"/>
+        <w:rPr>
+          <w:rFonts w:asciiTheme="minorHAnsi" w:hAnsiTheme="minorHAnsi" w:cstheme="minorHAnsi"/>
+          <w:b/>
+          <w:sz w:val="22"/>
+          <w:szCs w:val="22"/>
+        </w:rPr>
+      </w:pPr>
+    </w:p>
+    <w:p>
+      <w:pPr>
+        <w:pStyle w:val="Default"/>
+        <w:jc w:val="both"/>
+        <w:rPr>
+          <w:rFonts w:asciiTheme="minorHAnsi" w:hAnsiTheme="minorHAnsi" w:cstheme="minorHAnsi"/>
+          <w:b/>
+          <w:sz w:val="22"/>
+          <w:szCs w:val="22"/>
+        </w:rPr>
+      </w:pPr>
+    </w:p>
+    <w:p>
+      <w:pPr>
+        <w:pStyle w:val="Default"/>
+        <w:jc w:val="both"/>
+        <w:rPr>
+          <w:rFonts w:asciiTheme="minorHAnsi" w:hAnsiTheme="minorHAnsi" w:cstheme="minorHAnsi"/>
+          <w:b/>
+          <w:sz w:val="22"/>
+          <w:szCs w:val="22"/>
+        </w:rPr>
+      </w:pPr>
+    </w:p>
+    <w:p>
+      <w:pPr>
+        <w:pStyle w:val="Default"/>
+        <w:rPr>
+          <w:rFonts w:asciiTheme="minorHAnsi" w:hAnsiTheme="minorHAnsi" w:cstheme="minorHAnsi"/>
+          <w:b/>
+          <w:sz w:val="28"/>
+          <w:szCs w:val="28"/>
+        </w:rPr>
+      </w:pPr>
+      <w:r>
+        <w:rPr>
+          <w:rFonts w:asciiTheme="minorHAnsi" w:hAnsiTheme="minorHAnsi" w:cstheme="minorHAnsi"/>
+          <w:b/>
+          <w:sz w:val="28"/>
+          <w:szCs w:val="28"/>
+        </w:rPr>
+        <w:t xml:space="preserve">Option 7 - </w:t>
+      </w:r>
+      <w:r>
+        <w:rPr>
+          <w:rFonts w:ascii="Courier New" w:hAnsi="Courier New" w:cs="Courier New"/>
+          <w:b/>
+          <w:sz w:val="28"/>
+          <w:szCs w:val="28"/>
+        </w:rPr>
+        <w:t>simLFU()</w:t>
+      </w:r>
+      <w:r>
+        <w:rPr>
+          <w:rFonts w:asciiTheme="minorHAnsi" w:hAnsiTheme="minorHAnsi" w:cstheme="minorHAnsi"/>
+          <w:b/>
+          <w:sz w:val="28"/>
+          <w:szCs w:val="28"/>
+        </w:rPr>
+        <w:t xml:space="preserve"> and </w:t>
+      </w:r>
+      <w:r>
+        <w:rPr>
+          <w:rFonts w:ascii="Courier New" w:hAnsi="Courier New" w:cs="Courier New"/>
+          <w:b/>
+          <w:sz w:val="28"/>
+          <w:szCs w:val="28"/>
+        </w:rPr>
+        <w:t>findVictimLFU(int index)</w:t>
+      </w:r>
+    </w:p>
+    <w:p>
+      <w:pPr>
+        <w:pStyle w:val="Default"/>
+        <w:jc w:val="both"/>
+        <w:rPr>
+          <w:rFonts w:asciiTheme="minorHAnsi" w:hAnsiTheme="minorHAnsi" w:cstheme="minorHAnsi"/>
+          <w:sz w:val="22"/>
+          <w:szCs w:val="22"/>
+        </w:rPr>
+      </w:pPr>
+    </w:p>
+    <w:p>
+      <w:pPr>
+        <w:pStyle w:val="Default"/>
+        <w:jc w:val="both"/>
+        <w:rPr>
+          <w:rFonts w:asciiTheme="minorHAnsi" w:hAnsiTheme="minorHAnsi" w:cstheme="minorHAnsi"/>
+          <w:sz w:val="22"/>
+          <w:szCs w:val="22"/>
+        </w:rPr>
+      </w:pPr>
+      <w:r>
+        <w:rPr>
+          <w:rFonts w:asciiTheme="minorHAnsi" w:hAnsiTheme="minorHAnsi" w:cstheme="minorHAnsi"/>
+          <w:sz w:val="22"/>
+          <w:szCs w:val="22"/>
+        </w:rPr>
+        <w:t xml:space="preserve">The method, </w:t>
+      </w:r>
+      <w:r>
+        <w:rPr>
+          <w:rFonts w:ascii="Courier New" w:hAnsi="Courier New" w:cs="Courier New"/>
+          <w:sz w:val="22"/>
+          <w:szCs w:val="22"/>
+        </w:rPr>
+        <w:t>simLFU()</w:t>
+      </w:r>
+      <w:r>
+        <w:rPr>
+          <w:rFonts w:asciiTheme="minorHAnsi" w:hAnsiTheme="minorHAnsi" w:cstheme="minorHAnsi"/>
+          <w:sz w:val="22"/>
+          <w:szCs w:val="22"/>
+        </w:rPr>
+        <w:t xml:space="preserve"> is called by option 7. This method calls </w:t>
+      </w:r>
+      <w:r>
+        <w:rPr>
+          <w:rFonts w:ascii="Courier New" w:hAnsi="Courier New" w:cs="Courier New"/>
+          <w:sz w:val="22"/>
+          <w:szCs w:val="22"/>
+        </w:rPr>
+        <w:t>findVictimLFU()</w:t>
+      </w:r>
+      <w:r>
+        <w:rPr>
+          <w:rFonts w:asciiTheme="minorHAnsi" w:hAnsiTheme="minorHAnsi" w:cstheme="minorHAnsi"/>
+          <w:sz w:val="22"/>
+          <w:szCs w:val="22"/>
+        </w:rPr>
+        <w:t xml:space="preserve"> to choose the next victim frame. The index passed as the parameter is the current index in the </w:t>
+      </w:r>
+      <w:r>
+        <w:rPr>
+          <w:rFonts w:ascii="Courier New" w:hAnsi="Courier New" w:cs="Courier New"/>
+          <w:sz w:val="22"/>
+          <w:szCs w:val="22"/>
+        </w:rPr>
+        <w:t>referenceString</w:t>
+      </w:r>
+      <w:r>
+        <w:rPr>
+          <w:rFonts w:asciiTheme="minorHAnsi" w:hAnsiTheme="minorHAnsi" w:cstheme="minorHAnsi"/>
+          <w:sz w:val="22"/>
+          <w:szCs w:val="22"/>
+        </w:rPr>
+        <w:t>.</w:t>
+      </w:r>
+    </w:p>
+    <w:p>
+      <w:pPr>
+        <w:pStyle w:val="Default"/>
+        <w:jc w:val="both"/>
+        <w:rPr>
+          <w:rFonts w:asciiTheme="minorHAnsi" w:hAnsiTheme="minorHAnsi" w:cstheme="minorHAnsi"/>
+          <w:sz w:val="22"/>
+          <w:szCs w:val="22"/>
+        </w:rPr>
+      </w:pPr>
+    </w:p>
+    <w:p>
+      <w:pPr>
+        <w:pStyle w:val="Default"/>
+        <w:jc w:val="both"/>
+        <w:rPr>
+          <w:rFonts w:ascii="Courier New" w:hAnsi="Courier New" w:cs="Courier New"/>
+          <w:sz w:val="22"/>
+          <w:szCs w:val="22"/>
+          <w:u w:val="single"/>
+        </w:rPr>
+      </w:pPr>
+      <w:r>
+        <w:rPr>
+          <w:rFonts w:ascii="Courier New" w:hAnsi="Courier New" w:cs="Courier New"/>
+          <w:sz w:val="22"/>
+          <w:szCs w:val="22"/>
+          <w:u w:val="single"/>
+        </w:rPr>
+        <w:t>findVictimLFU(int index)</w:t>
+      </w:r>
+    </w:p>
+    <w:p>
+      <w:pPr>
+        <w:pStyle w:val="Default"/>
+        <w:jc w:val="both"/>
+        <w:rPr>
+          <w:rFonts w:asciiTheme="minorHAnsi" w:hAnsiTheme="minorHAnsi" w:cstheme="minorHAnsi"/>
+          <w:sz w:val="22"/>
+          <w:szCs w:val="22"/>
+        </w:rPr>
+      </w:pPr>
+      <w:r>
+        <w:rPr>
+          <w:rFonts w:asciiTheme="minorHAnsi" w:hAnsiTheme="minorHAnsi" w:cstheme="minorHAnsi"/>
+          <w:sz w:val="22"/>
+          <w:szCs w:val="22"/>
+        </w:rPr>
+        <w:t xml:space="preserve">This method implements the least frequently used algorithm which chooses the next victim among the values in frames based on which value has occurred the least in the </w:t>
+      </w:r>
+      <w:r>
+        <w:rPr>
+          <w:rFonts w:ascii="Courier New" w:hAnsi="Courier New" w:cs="Courier New"/>
+          <w:sz w:val="22"/>
+          <w:szCs w:val="22"/>
+        </w:rPr>
+        <w:t>referenceString</w:t>
+      </w:r>
+      <w:r>
+        <w:rPr>
+          <w:rFonts w:asciiTheme="minorHAnsi" w:hAnsiTheme="minorHAnsi" w:cstheme="minorHAnsi"/>
+          <w:sz w:val="22"/>
+          <w:szCs w:val="22"/>
+        </w:rPr>
+        <w:t xml:space="preserve"> so far. This is done by using an int array names </w:t>
+      </w:r>
+      <w:r>
+        <w:rPr>
+          <w:rFonts w:ascii="Courier New" w:hAnsi="Courier New" w:cs="Courier New"/>
+          <w:sz w:val="22"/>
+          <w:szCs w:val="22"/>
+        </w:rPr>
+        <w:t>frameFrequencies</w:t>
+      </w:r>
+      <w:r>
+        <w:rPr>
+          <w:rFonts w:asciiTheme="minorHAnsi" w:hAnsiTheme="minorHAnsi" w:cstheme="minorHAnsi"/>
+          <w:sz w:val="22"/>
+          <w:szCs w:val="22"/>
+        </w:rPr>
+        <w:t xml:space="preserve"> to keep track of how many times each value occurs in the </w:t>
+      </w:r>
+      <w:r>
+        <w:rPr>
+          <w:rFonts w:ascii="Courier New" w:hAnsi="Courier New" w:cs="Courier New"/>
+          <w:sz w:val="22"/>
+          <w:szCs w:val="22"/>
+        </w:rPr>
+        <w:t>referenceString</w:t>
+      </w:r>
+      <w:r>
+        <w:rPr>
+          <w:rFonts w:asciiTheme="minorHAnsi" w:hAnsiTheme="minorHAnsi" w:cstheme="minorHAnsi"/>
+          <w:sz w:val="22"/>
+          <w:szCs w:val="22"/>
+        </w:rPr>
+        <w:t xml:space="preserve">. Each index in the array corresponds with a value in the reference string. The value held at the index of </w:t>
+      </w:r>
+      <w:r>
+        <w:rPr>
+          <w:rFonts w:ascii="Courier New" w:hAnsi="Courier New" w:cs="Courier New"/>
+          <w:sz w:val="22"/>
+          <w:szCs w:val="22"/>
+        </w:rPr>
+        <w:t>frameFrequencies[i]</w:t>
+      </w:r>
+      <w:r>
+        <w:rPr>
+          <w:rFonts w:asciiTheme="minorHAnsi" w:hAnsiTheme="minorHAnsi" w:cstheme="minorHAnsi"/>
+          <w:sz w:val="22"/>
+          <w:szCs w:val="22"/>
+        </w:rPr>
+        <w:t xml:space="preserve"> is the number of occurrences of the value </w:t>
+      </w:r>
+      <w:r>
+        <w:rPr>
+          <w:rFonts w:ascii="Courier New" w:hAnsi="Courier New" w:cs="Courier New"/>
+          <w:sz w:val="22"/>
+          <w:szCs w:val="22"/>
+        </w:rPr>
+        <w:t>i</w:t>
+      </w:r>
+      <w:r>
+        <w:rPr>
+          <w:rFonts w:asciiTheme="minorHAnsi" w:hAnsiTheme="minorHAnsi" w:cstheme="minorHAnsi"/>
+          <w:sz w:val="22"/>
+          <w:szCs w:val="22"/>
+        </w:rPr>
+        <w:t xml:space="preserve"> in </w:t>
+      </w:r>
+      <w:r>
+        <w:rPr>
+          <w:rFonts w:ascii="Courier New" w:hAnsi="Courier New" w:cs="Courier New"/>
+          <w:sz w:val="22"/>
+          <w:szCs w:val="22"/>
+        </w:rPr>
+        <w:t>referenceString</w:t>
+      </w:r>
+      <w:r>
+        <w:rPr>
+          <w:rFonts w:asciiTheme="minorHAnsi" w:hAnsiTheme="minorHAnsi" w:cstheme="minorHAnsi"/>
+          <w:sz w:val="22"/>
+          <w:szCs w:val="22"/>
+        </w:rPr>
+        <w:t xml:space="preserve">. The </w:t>
+      </w:r>
+      <w:r>
+        <w:rPr>
+          <w:rFonts w:ascii="Courier New" w:hAnsi="Courier New" w:cs="Courier New"/>
+          <w:sz w:val="22"/>
+          <w:szCs w:val="22"/>
+        </w:rPr>
+        <w:t>referenceString</w:t>
+      </w:r>
+      <w:r>
+        <w:rPr>
+          <w:rFonts w:asciiTheme="minorHAnsi" w:hAnsiTheme="minorHAnsi" w:cstheme="minorHAnsi"/>
+          <w:sz w:val="22"/>
+          <w:szCs w:val="22"/>
+        </w:rPr>
+        <w:t xml:space="preserve"> is iterated from the beginning up to the current index of the </w:t>
+      </w:r>
+      <w:r>
+        <w:rPr>
+          <w:rFonts w:ascii="Courier New" w:hAnsi="Courier New" w:cs="Courier New"/>
+          <w:sz w:val="22"/>
+          <w:szCs w:val="22"/>
+        </w:rPr>
+        <w:t>referenceString</w:t>
+      </w:r>
+      <w:r>
+        <w:rPr>
+          <w:rFonts w:asciiTheme="minorHAnsi" w:hAnsiTheme="minorHAnsi" w:cstheme="minorHAnsi"/>
+          <w:sz w:val="22"/>
+          <w:szCs w:val="22"/>
+        </w:rPr>
+        <w:t xml:space="preserve"> (not beyond -- only the OPT algorithm gets to see the future.)</w:t>
+      </w:r>
+    </w:p>
+    <w:p>
+      <w:pPr>
+        <w:pStyle w:val="Default"/>
+        <w:jc w:val="both"/>
+        <w:rPr>
+          <w:rFonts w:asciiTheme="minorHAnsi" w:hAnsiTheme="minorHAnsi" w:cstheme="minorHAnsi"/>
+          <w:sz w:val="22"/>
+          <w:szCs w:val="22"/>
+        </w:rPr>
+      </w:pPr>
+    </w:p>
+    <w:p>
+      <w:pPr>
+        <w:pStyle w:val="Default"/>
+        <w:jc w:val="both"/>
+        <w:rPr>
+          <w:rFonts w:asciiTheme="minorHAnsi" w:hAnsiTheme="minorHAnsi" w:cstheme="minorHAnsi"/>
+          <w:sz w:val="22"/>
+          <w:szCs w:val="22"/>
+        </w:rPr>
+      </w:pPr>
+      <w:r>
+        <w:rPr>
+          <w:rFonts w:asciiTheme="minorHAnsi" w:hAnsiTheme="minorHAnsi" w:cstheme="minorHAnsi"/>
+          <w:sz w:val="22"/>
+          <w:szCs w:val="22"/>
+        </w:rPr>
+        <w:t xml:space="preserve">The first frame in frames is the default victim if there is not a least frequently used value in </w:t>
+      </w:r>
+      <w:r>
+        <w:rPr>
+          <w:rFonts w:ascii="Courier New" w:hAnsi="Courier New" w:cs="Courier New"/>
+          <w:sz w:val="22"/>
+          <w:szCs w:val="22"/>
+        </w:rPr>
+        <w:t>frames</w:t>
+      </w:r>
+      <w:r>
+        <w:rPr>
+          <w:rFonts w:asciiTheme="minorHAnsi" w:hAnsiTheme="minorHAnsi" w:cstheme="minorHAnsi"/>
+          <w:sz w:val="22"/>
+          <w:szCs w:val="22"/>
+        </w:rPr>
+        <w:t xml:space="preserve">. For each value in </w:t>
+      </w:r>
+      <w:r>
+        <w:rPr>
+          <w:rFonts w:ascii="Courier New" w:hAnsi="Courier New" w:cs="Courier New"/>
+          <w:sz w:val="22"/>
+          <w:szCs w:val="22"/>
+        </w:rPr>
+        <w:t>frames</w:t>
+      </w:r>
+      <w:r>
+        <w:rPr>
+          <w:rFonts w:asciiTheme="minorHAnsi" w:hAnsiTheme="minorHAnsi" w:cstheme="minorHAnsi"/>
+          <w:sz w:val="22"/>
+          <w:szCs w:val="22"/>
+        </w:rPr>
+        <w:t xml:space="preserve">, the corresponding value in </w:t>
+      </w:r>
+      <w:r>
+        <w:rPr>
+          <w:rFonts w:ascii="Courier New" w:hAnsi="Courier New" w:cs="Courier New"/>
+          <w:sz w:val="22"/>
+          <w:szCs w:val="22"/>
+        </w:rPr>
+        <w:t>frameFrequencies</w:t>
+      </w:r>
+      <w:r>
+        <w:rPr>
+          <w:rFonts w:asciiTheme="minorHAnsi" w:hAnsiTheme="minorHAnsi" w:cstheme="minorHAnsi"/>
+          <w:sz w:val="22"/>
+          <w:szCs w:val="22"/>
+        </w:rPr>
+        <w:t xml:space="preserve"> is checked against the current least frequently used value, the local variable </w:t>
+      </w:r>
+      <w:r>
+        <w:rPr>
+          <w:rFonts w:ascii="Courier New" w:hAnsi="Courier New" w:cs="Courier New"/>
+          <w:sz w:val="22"/>
+          <w:szCs w:val="22"/>
+        </w:rPr>
+        <w:t>lfu</w:t>
+      </w:r>
+      <w:r>
+        <w:rPr>
+          <w:rFonts w:asciiTheme="minorHAnsi" w:hAnsiTheme="minorHAnsi" w:cstheme="minorHAnsi"/>
+          <w:sz w:val="22"/>
+          <w:szCs w:val="22"/>
+        </w:rPr>
+        <w:t xml:space="preserve">, and also checked against the number of occurrences of each value in </w:t>
+      </w:r>
+      <w:r>
+        <w:rPr>
+          <w:rFonts w:ascii="Courier New" w:hAnsi="Courier New" w:cs="Courier New"/>
+          <w:sz w:val="22"/>
+          <w:szCs w:val="22"/>
+        </w:rPr>
+        <w:t>frames</w:t>
+      </w:r>
+      <w:r>
+        <w:rPr>
+          <w:rFonts w:asciiTheme="minorHAnsi" w:hAnsiTheme="minorHAnsi" w:cstheme="minorHAnsi"/>
+          <w:sz w:val="22"/>
+          <w:szCs w:val="22"/>
+        </w:rPr>
+        <w:t xml:space="preserve">. The </w:t>
+      </w:r>
+      <w:r>
+        <w:rPr>
+          <w:rFonts w:ascii="Courier New" w:hAnsi="Courier New" w:cs="Courier New"/>
+          <w:sz w:val="22"/>
+          <w:szCs w:val="22"/>
+        </w:rPr>
+        <w:t>lfu</w:t>
+      </w:r>
+      <w:r>
+        <w:rPr>
+          <w:rFonts w:asciiTheme="minorHAnsi" w:hAnsiTheme="minorHAnsi" w:cstheme="minorHAnsi"/>
+          <w:sz w:val="22"/>
+          <w:szCs w:val="22"/>
+        </w:rPr>
+        <w:t xml:space="preserve"> variable is updated each time a less frequently occurring value is found until all comparisons are made and finally </w:t>
+      </w:r>
+      <w:r>
+        <w:rPr>
+          <w:rFonts w:ascii="Courier New" w:hAnsi="Courier New" w:cs="Courier New"/>
+          <w:sz w:val="22"/>
+          <w:szCs w:val="22"/>
+        </w:rPr>
+        <w:t>lfu</w:t>
+      </w:r>
+      <w:r>
+        <w:rPr>
+          <w:rFonts w:asciiTheme="minorHAnsi" w:hAnsiTheme="minorHAnsi" w:cstheme="minorHAnsi"/>
+          <w:sz w:val="22"/>
+          <w:szCs w:val="22"/>
+        </w:rPr>
+        <w:t>, the victim frame, is returned.</w:t>
+      </w:r>
+    </w:p>
+    <w:p>
+      <w:pPr>
+        <w:pStyle w:val="Default"/>
+        <w:jc w:val="both"/>
+        <w:rPr>
+          <w:rFonts w:asciiTheme="minorHAnsi" w:hAnsiTheme="minorHAnsi" w:cstheme="minorHAnsi"/>
+          <w:sz w:val="22"/>
+          <w:szCs w:val="22"/>
+        </w:rPr>
+      </w:pPr>
+    </w:p>
+    <w:p>
+      <w:pPr>
+        <w:pStyle w:val="Default"/>
+        <w:jc w:val="both"/>
+        <w:rPr>
+          <w:rFonts w:asciiTheme="minorHAnsi" w:hAnsiTheme="minorHAnsi" w:cstheme="minorHAnsi"/>
+          <w:sz w:val="22"/>
+          <w:szCs w:val="22"/>
+        </w:rPr>
+      </w:pPr>
+    </w:p>
+    <w:p>
+      <w:pPr>
+        <w:pStyle w:val="Default"/>
+        <w:jc w:val="both"/>
+        <w:rPr>
+          <w:rFonts w:asciiTheme="minorHAnsi" w:hAnsiTheme="minorHAnsi" w:cstheme="minorHAnsi"/>
+          <w:sz w:val="22"/>
+          <w:szCs w:val="22"/>
+        </w:rPr>
+      </w:pPr>
+    </w:p>
+    <w:p>
+      <w:pPr>
+        <w:rPr>
+          <w:rFonts w:cstheme="minorHAnsi"/>
+          <w:b/>
+          <w:color w:val="000000"/>
+          <w:sz w:val="28"/>
+          <w:szCs w:val="28"/>
+        </w:rPr>
+      </w:pPr>
+      <w:r>
+        <w:rPr>
+          <w:rFonts w:cstheme="minorHAnsi"/>
+          <w:b/>
+          <w:sz w:val="28"/>
+          <w:szCs w:val="28"/>
+        </w:rPr>
+        <w:br w:type="page"/>
+      </w:r>
+    </w:p>
+    <w:p>
+      <w:pPr>
+        <w:pStyle w:val="Default"/>
+        <w:jc w:val="both"/>
+        <w:rPr>
+          <w:rFonts w:asciiTheme="minorHAnsi" w:hAnsiTheme="minorHAnsi" w:cstheme="minorHAnsi"/>
+          <w:b/>
+          <w:sz w:val="28"/>
+          <w:szCs w:val="28"/>
+        </w:rPr>
+      </w:pPr>
+      <w:r>
+        <w:rPr>
+          <w:rFonts w:asciiTheme="minorHAnsi" w:hAnsiTheme="minorHAnsi" w:cstheme="minorHAnsi"/>
+          <w:b/>
+          <w:sz w:val="28"/>
+          <w:szCs w:val="28"/>
+        </w:rPr>
+        <w:lastRenderedPageBreak/>
+        <w:t xml:space="preserve">Other methods </w:t>
+      </w:r>
+    </w:p>
+    <w:p>
+      <w:pPr>
+        <w:pStyle w:val="Default"/>
+        <w:jc w:val="both"/>
+        <w:rPr>
+          <w:rFonts w:asciiTheme="minorHAnsi" w:hAnsiTheme="minorHAnsi" w:cstheme="minorHAnsi"/>
+          <w:sz w:val="22"/>
+          <w:szCs w:val="22"/>
+        </w:rPr>
+      </w:pPr>
+    </w:p>
+    <w:p>
+      <w:pPr>
+        <w:pStyle w:val="Default"/>
+        <w:jc w:val="both"/>
+        <w:rPr>
+          <w:rFonts w:ascii="Courier New" w:hAnsi="Courier New" w:cs="Courier New"/>
+          <w:sz w:val="22"/>
+          <w:szCs w:val="22"/>
+          <w:u w:val="single"/>
+        </w:rPr>
+      </w:pPr>
+      <w:r>
+        <w:rPr>
+          <w:rFonts w:ascii="Courier New" w:hAnsi="Courier New" w:cs="Courier New"/>
+          <w:sz w:val="22"/>
+          <w:szCs w:val="22"/>
+          <w:u w:val="single"/>
+        </w:rPr>
+        <w:t>findIndex(int victim)</w:t>
+      </w:r>
+    </w:p>
+    <w:p>
+      <w:pPr>
+        <w:pStyle w:val="Default"/>
+        <w:jc w:val="both"/>
+        <w:rPr>
+          <w:rFonts w:asciiTheme="minorHAnsi" w:hAnsiTheme="minorHAnsi" w:cstheme="minorHAnsi"/>
+          <w:sz w:val="22"/>
+          <w:szCs w:val="22"/>
+        </w:rPr>
+      </w:pPr>
+      <w:r>
+        <w:rPr>
+          <w:rFonts w:asciiTheme="minorHAnsi" w:hAnsiTheme="minorHAnsi" w:cstheme="minorHAnsi"/>
+          <w:sz w:val="22"/>
+          <w:szCs w:val="22"/>
+        </w:rPr>
+        <w:t xml:space="preserve">This method is used to find the index of the chosen victim in </w:t>
+      </w:r>
+      <w:r>
+        <w:rPr>
+          <w:rFonts w:ascii="Courier New" w:hAnsi="Courier New" w:cs="Courier New"/>
+          <w:sz w:val="22"/>
+          <w:szCs w:val="22"/>
+        </w:rPr>
+        <w:t>frames</w:t>
+      </w:r>
+      <w:r>
+        <w:rPr>
+          <w:rFonts w:asciiTheme="minorHAnsi" w:hAnsiTheme="minorHAnsi" w:cstheme="minorHAnsi"/>
+          <w:sz w:val="22"/>
+          <w:szCs w:val="22"/>
+        </w:rPr>
+        <w:t xml:space="preserve">. Since </w:t>
+      </w:r>
+      <w:r>
+        <w:rPr>
+          <w:rFonts w:ascii="Courier New" w:hAnsi="Courier New" w:cs="Courier New"/>
+          <w:sz w:val="22"/>
+          <w:szCs w:val="22"/>
+        </w:rPr>
+        <w:t>frames</w:t>
+      </w:r>
+      <w:r>
+        <w:rPr>
+          <w:rFonts w:asciiTheme="minorHAnsi" w:hAnsiTheme="minorHAnsi" w:cstheme="minorHAnsi"/>
+          <w:sz w:val="22"/>
+          <w:szCs w:val="22"/>
+        </w:rPr>
+        <w:t xml:space="preserve"> is a linked list, a design choice based on the FIFO algorithm, there needed to be a way to find the index of a specified value in </w:t>
+      </w:r>
+      <w:r>
+        <w:rPr>
+          <w:rFonts w:ascii="Courier New" w:hAnsi="Courier New" w:cs="Courier New"/>
+          <w:sz w:val="22"/>
+          <w:szCs w:val="22"/>
+        </w:rPr>
+        <w:t>frames</w:t>
+      </w:r>
+      <w:r>
+        <w:rPr>
+          <w:rFonts w:asciiTheme="minorHAnsi" w:hAnsiTheme="minorHAnsi" w:cstheme="minorHAnsi"/>
+          <w:sz w:val="22"/>
+          <w:szCs w:val="22"/>
+        </w:rPr>
+        <w:t xml:space="preserve">. Since </w:t>
+      </w:r>
+      <w:r>
+        <w:rPr>
+          <w:rFonts w:ascii="Courier New" w:hAnsi="Courier New" w:cs="Courier New"/>
+          <w:sz w:val="22"/>
+          <w:szCs w:val="22"/>
+        </w:rPr>
+        <w:t>frames</w:t>
+      </w:r>
+      <w:r>
+        <w:rPr>
+          <w:rFonts w:asciiTheme="minorHAnsi" w:hAnsiTheme="minorHAnsi" w:cstheme="minorHAnsi"/>
+          <w:sz w:val="22"/>
+          <w:szCs w:val="22"/>
+        </w:rPr>
+        <w:t xml:space="preserve"> can never exceed a size of seven, this is an acceptable work around with this data structure as any hit to performance is negligible. </w:t>
+      </w:r>
+    </w:p>
+    <w:p>
+      <w:pPr>
+        <w:pStyle w:val="Default"/>
+        <w:jc w:val="both"/>
+        <w:rPr>
+          <w:rFonts w:asciiTheme="minorHAnsi" w:hAnsiTheme="minorHAnsi" w:cstheme="minorHAnsi"/>
+          <w:sz w:val="22"/>
+          <w:szCs w:val="22"/>
+        </w:rPr>
+      </w:pPr>
+    </w:p>
+    <w:p>
+      <w:pPr>
+        <w:pStyle w:val="Default"/>
+        <w:jc w:val="both"/>
+        <w:rPr>
+          <w:rFonts w:asciiTheme="minorHAnsi" w:hAnsiTheme="minorHAnsi" w:cstheme="minorHAnsi"/>
+          <w:sz w:val="22"/>
+          <w:szCs w:val="22"/>
+        </w:rPr>
+      </w:pPr>
+    </w:p>
+    <w:p>
+      <w:pPr>
+        <w:pStyle w:val="Default"/>
+        <w:jc w:val="both"/>
+        <w:rPr>
+          <w:rFonts w:ascii="Courier New" w:hAnsi="Courier New" w:cs="Courier New"/>
+          <w:sz w:val="22"/>
+          <w:szCs w:val="22"/>
+          <w:u w:val="single"/>
+        </w:rPr>
+      </w:pPr>
+      <w:r>
+        <w:rPr>
+          <w:rFonts w:ascii="Courier New" w:hAnsi="Courier New" w:cs="Courier New"/>
+          <w:sz w:val="22"/>
+          <w:szCs w:val="22"/>
+          <w:u w:val="single"/>
+        </w:rPr>
+        <w:t>displayTable()</w:t>
+      </w:r>
+    </w:p>
+    <w:p>
+      <w:pPr>
+        <w:pStyle w:val="Default"/>
+        <w:jc w:val="both"/>
+        <w:rPr>
+          <w:rFonts w:asciiTheme="minorHAnsi" w:hAnsiTheme="minorHAnsi" w:cstheme="minorHAnsi"/>
+          <w:sz w:val="22"/>
+          <w:szCs w:val="22"/>
+        </w:rPr>
+      </w:pPr>
+      <w:r>
+        <w:rPr>
+          <w:rFonts w:asciiTheme="minorHAnsi" w:hAnsiTheme="minorHAnsi" w:cstheme="minorHAnsi"/>
+          <w:sz w:val="22"/>
+          <w:szCs w:val="22"/>
+        </w:rPr>
+        <w:t xml:space="preserve">Displays the output table to the console/command line by calling methods to display the </w:t>
+      </w:r>
+      <w:r>
+        <w:rPr>
+          <w:rFonts w:ascii="Courier New" w:hAnsi="Courier New" w:cs="Courier New"/>
+          <w:sz w:val="22"/>
+          <w:szCs w:val="22"/>
+        </w:rPr>
+        <w:t>referenceString</w:t>
+      </w:r>
+      <w:r>
+        <w:rPr>
+          <w:rFonts w:asciiTheme="minorHAnsi" w:hAnsiTheme="minorHAnsi" w:cstheme="minorHAnsi"/>
+          <w:sz w:val="22"/>
+          <w:szCs w:val="22"/>
+        </w:rPr>
+        <w:t xml:space="preserve">, </w:t>
+      </w:r>
+      <w:r>
+        <w:rPr>
+          <w:rFonts w:ascii="Courier New" w:hAnsi="Courier New" w:cs="Courier New"/>
+          <w:sz w:val="22"/>
+          <w:szCs w:val="22"/>
+        </w:rPr>
+        <w:t>frames</w:t>
+      </w:r>
+      <w:r>
+        <w:rPr>
+          <w:rFonts w:asciiTheme="minorHAnsi" w:hAnsiTheme="minorHAnsi" w:cstheme="minorHAnsi"/>
+          <w:sz w:val="22"/>
+          <w:szCs w:val="22"/>
+        </w:rPr>
+        <w:t xml:space="preserve">, </w:t>
+      </w:r>
+      <w:r>
+        <w:rPr>
+          <w:rFonts w:ascii="Courier New" w:hAnsi="Courier New" w:cs="Courier New"/>
+          <w:sz w:val="22"/>
+          <w:szCs w:val="22"/>
+        </w:rPr>
+        <w:t>faults</w:t>
+      </w:r>
+      <w:r>
+        <w:rPr>
+          <w:rFonts w:asciiTheme="minorHAnsi" w:hAnsiTheme="minorHAnsi" w:cstheme="minorHAnsi"/>
+          <w:sz w:val="22"/>
+          <w:szCs w:val="22"/>
+        </w:rPr>
+        <w:t xml:space="preserve">, and </w:t>
+      </w:r>
+      <w:r>
+        <w:rPr>
+          <w:rFonts w:ascii="Courier New" w:hAnsi="Courier New" w:cs="Courier New"/>
+          <w:sz w:val="22"/>
+          <w:szCs w:val="22"/>
+        </w:rPr>
+        <w:t>victims</w:t>
+      </w:r>
+      <w:r>
+        <w:rPr>
+          <w:rFonts w:asciiTheme="minorHAnsi" w:hAnsiTheme="minorHAnsi" w:cstheme="minorHAnsi"/>
+          <w:sz w:val="22"/>
+          <w:szCs w:val="22"/>
+        </w:rPr>
+        <w:t>.</w:t>
+      </w:r>
+    </w:p>
+    <w:p>
+      <w:pPr>
+        <w:pStyle w:val="Default"/>
+        <w:jc w:val="both"/>
+        <w:rPr>
+          <w:rFonts w:asciiTheme="minorHAnsi" w:hAnsiTheme="minorHAnsi" w:cstheme="minorHAnsi"/>
+          <w:sz w:val="22"/>
+          <w:szCs w:val="22"/>
+        </w:rPr>
+      </w:pPr>
+    </w:p>
+    <w:p>
+      <w:pPr>
+        <w:pStyle w:val="Default"/>
+        <w:jc w:val="both"/>
+        <w:rPr>
+          <w:rFonts w:asciiTheme="minorHAnsi" w:hAnsiTheme="minorHAnsi" w:cstheme="minorHAnsi"/>
+          <w:sz w:val="22"/>
+          <w:szCs w:val="22"/>
+        </w:rPr>
+      </w:pPr>
+    </w:p>
+    <w:p>
+      <w:pPr>
+        <w:pStyle w:val="Default"/>
+        <w:jc w:val="both"/>
+        <w:rPr>
+          <w:rFonts w:ascii="Courier New" w:hAnsi="Courier New" w:cs="Courier New"/>
+          <w:sz w:val="22"/>
+          <w:szCs w:val="22"/>
+          <w:u w:val="single"/>
+        </w:rPr>
+      </w:pPr>
+      <w:r>
+        <w:rPr>
+          <w:rFonts w:ascii="Courier New" w:hAnsi="Courier New" w:cs="Courier New"/>
+          <w:sz w:val="22"/>
+          <w:szCs w:val="22"/>
+          <w:u w:val="single"/>
+        </w:rPr>
+        <w:t>displayFrames()</w:t>
+      </w:r>
+    </w:p>
+    <w:p>
+      <w:pPr>
+        <w:pStyle w:val="Default"/>
+        <w:jc w:val="both"/>
+        <w:rPr>
+          <w:rFonts w:asciiTheme="minorHAnsi" w:hAnsiTheme="minorHAnsi" w:cstheme="minorHAnsi"/>
+          <w:sz w:val="22"/>
+          <w:szCs w:val="22"/>
+        </w:rPr>
+      </w:pPr>
+      <w:r>
+        <w:rPr>
+          <w:rFonts w:asciiTheme="minorHAnsi" w:hAnsiTheme="minorHAnsi" w:cstheme="minorHAnsi"/>
+          <w:sz w:val="22"/>
+          <w:szCs w:val="22"/>
+        </w:rPr>
+        <w:t xml:space="preserve">This method displays each physical frame and the value that each physical frame has held at each iteration of the </w:t>
+      </w:r>
+      <w:r>
+        <w:rPr>
+          <w:rFonts w:ascii="Courier New" w:hAnsi="Courier New" w:cs="Courier New"/>
+          <w:sz w:val="22"/>
+          <w:szCs w:val="22"/>
+        </w:rPr>
+        <w:t>referenceString</w:t>
+      </w:r>
+      <w:r>
+        <w:rPr>
+          <w:rFonts w:asciiTheme="minorHAnsi" w:hAnsiTheme="minorHAnsi" w:cstheme="minorHAnsi"/>
+          <w:sz w:val="22"/>
+          <w:szCs w:val="22"/>
+        </w:rPr>
+        <w:t>. This requires two loops, the outer loop to set up the row for each physical frame. The inner loop is then used to generate the index,</w:t>
+      </w:r>
+      <w:r>
+        <w:rPr>
+          <w:rFonts w:ascii="Courier New" w:hAnsi="Courier New" w:cs="Courier New"/>
+          <w:sz w:val="22"/>
+          <w:szCs w:val="22"/>
+        </w:rPr>
+        <w:t xml:space="preserve"> j</w:t>
+      </w:r>
+      <w:r>
+        <w:rPr>
+          <w:rFonts w:asciiTheme="minorHAnsi" w:hAnsiTheme="minorHAnsi" w:cstheme="minorHAnsi"/>
+          <w:sz w:val="22"/>
+          <w:szCs w:val="22"/>
+        </w:rPr>
+        <w:t xml:space="preserve">, to loop through the </w:t>
+      </w:r>
+      <w:r>
+        <w:rPr>
+          <w:rFonts w:ascii="Courier New" w:hAnsi="Courier New" w:cs="Courier New"/>
+          <w:sz w:val="22"/>
+          <w:szCs w:val="22"/>
+        </w:rPr>
+        <w:t>snapShots</w:t>
+      </w:r>
+      <w:r>
+        <w:rPr>
+          <w:rFonts w:asciiTheme="minorHAnsi" w:hAnsiTheme="minorHAnsi" w:cstheme="minorHAnsi"/>
+          <w:sz w:val="22"/>
+          <w:szCs w:val="22"/>
+        </w:rPr>
+        <w:t xml:space="preserve">, each of which is a value for each physical frame value. The index, </w:t>
+      </w:r>
+      <w:r>
+        <w:rPr>
+          <w:rFonts w:ascii="Courier New" w:hAnsi="Courier New" w:cs="Courier New"/>
+          <w:sz w:val="22"/>
+          <w:szCs w:val="22"/>
+        </w:rPr>
+        <w:t>i</w:t>
+      </w:r>
+      <w:r>
+        <w:rPr>
+          <w:rFonts w:asciiTheme="minorHAnsi" w:hAnsiTheme="minorHAnsi" w:cstheme="minorHAnsi"/>
+          <w:sz w:val="22"/>
+          <w:szCs w:val="22"/>
+        </w:rPr>
+        <w:t xml:space="preserve">, is used to obtain the physical frame value in each of the </w:t>
+      </w:r>
+      <w:r>
+        <w:rPr>
+          <w:rFonts w:ascii="Courier New" w:hAnsi="Courier New" w:cs="Courier New"/>
+          <w:sz w:val="22"/>
+          <w:szCs w:val="22"/>
+        </w:rPr>
+        <w:t>snapShots</w:t>
+      </w:r>
+      <w:r>
+        <w:rPr>
+          <w:rFonts w:asciiTheme="minorHAnsi" w:hAnsiTheme="minorHAnsi" w:cstheme="minorHAnsi"/>
+          <w:sz w:val="22"/>
+          <w:szCs w:val="22"/>
+        </w:rPr>
+        <w:t xml:space="preserve">. </w:t>
+      </w:r>
+    </w:p>
+    <w:p>
+      <w:pPr>
+        <w:pStyle w:val="Default"/>
+        <w:jc w:val="both"/>
+        <w:rPr>
+          <w:rFonts w:asciiTheme="minorHAnsi" w:hAnsiTheme="minorHAnsi" w:cstheme="minorHAnsi"/>
+          <w:sz w:val="22"/>
+          <w:szCs w:val="22"/>
+        </w:rPr>
+      </w:pPr>
+    </w:p>
+    <w:p>
+      <w:pPr>
+        <w:pStyle w:val="Default"/>
+        <w:jc w:val="both"/>
+        <w:rPr>
+          <w:rFonts w:asciiTheme="minorHAnsi" w:hAnsiTheme="minorHAnsi" w:cstheme="minorHAnsi"/>
+          <w:sz w:val="22"/>
+          <w:szCs w:val="22"/>
+        </w:rPr>
+      </w:pPr>
+      <w:r>
+        <w:rPr>
+          <w:rFonts w:asciiTheme="minorHAnsi" w:hAnsiTheme="minorHAnsi" w:cstheme="minorHAnsi"/>
+          <w:sz w:val="22"/>
+          <w:szCs w:val="22"/>
+        </w:rPr>
+        <w:t xml:space="preserve">Since this is somewhat confusing, if one is viewing the output table, the </w:t>
+      </w:r>
+      <w:r>
+        <w:rPr>
+          <w:rFonts w:ascii="Courier New" w:hAnsi="Courier New" w:cs="Courier New"/>
+          <w:sz w:val="22"/>
+          <w:szCs w:val="22"/>
+        </w:rPr>
+        <w:t>i</w:t>
+      </w:r>
+      <w:r>
+        <w:rPr>
+          <w:rFonts w:asciiTheme="minorHAnsi" w:hAnsiTheme="minorHAnsi" w:cstheme="minorHAnsi"/>
+          <w:sz w:val="22"/>
+          <w:szCs w:val="22"/>
+        </w:rPr>
+        <w:t xml:space="preserve"> index corresponds to each physical frame row. The </w:t>
+      </w:r>
+      <w:r>
+        <w:rPr>
+          <w:rFonts w:ascii="Courier New" w:hAnsi="Courier New" w:cs="Courier New"/>
+          <w:sz w:val="22"/>
+          <w:szCs w:val="22"/>
+        </w:rPr>
+        <w:t>j</w:t>
+      </w:r>
+      <w:r>
+        <w:rPr>
+          <w:rFonts w:asciiTheme="minorHAnsi" w:hAnsiTheme="minorHAnsi" w:cstheme="minorHAnsi"/>
+          <w:sz w:val="22"/>
+          <w:szCs w:val="22"/>
+        </w:rPr>
+        <w:t xml:space="preserve"> index corresponds to each snap shot in </w:t>
+      </w:r>
+      <w:r>
+        <w:rPr>
+          <w:rFonts w:ascii="Courier New" w:hAnsi="Courier New" w:cs="Courier New"/>
+          <w:sz w:val="22"/>
+          <w:szCs w:val="22"/>
+        </w:rPr>
+        <w:t>snapShots</w:t>
+      </w:r>
+      <w:r>
+        <w:rPr>
+          <w:rFonts w:asciiTheme="minorHAnsi" w:hAnsiTheme="minorHAnsi" w:cstheme="minorHAnsi"/>
+          <w:sz w:val="22"/>
+          <w:szCs w:val="22"/>
+        </w:rPr>
+        <w:t xml:space="preserve"> or to each value in </w:t>
+      </w:r>
+      <w:r>
+        <w:rPr>
+          <w:rFonts w:ascii="Courier New" w:hAnsi="Courier New" w:cs="Courier New"/>
+          <w:sz w:val="22"/>
+          <w:szCs w:val="22"/>
+        </w:rPr>
+        <w:t>referenceString</w:t>
+      </w:r>
+      <w:r>
+        <w:rPr>
+          <w:rFonts w:asciiTheme="minorHAnsi" w:hAnsiTheme="minorHAnsi" w:cstheme="minorHAnsi"/>
+          <w:sz w:val="22"/>
+          <w:szCs w:val="22"/>
+        </w:rPr>
+        <w:t xml:space="preserve">. For example, if </w:t>
+      </w:r>
+      <w:r>
+        <w:rPr>
+          <w:rFonts w:ascii="Courier New" w:hAnsi="Courier New" w:cs="Courier New"/>
+          <w:sz w:val="22"/>
+          <w:szCs w:val="22"/>
+        </w:rPr>
+        <w:t>j</w:t>
+      </w:r>
+      <w:r>
+        <w:rPr>
+          <w:rFonts w:asciiTheme="minorHAnsi" w:hAnsiTheme="minorHAnsi" w:cstheme="minorHAnsi"/>
+          <w:sz w:val="22"/>
+          <w:szCs w:val="22"/>
+        </w:rPr>
+        <w:t xml:space="preserve"> = 2 and</w:t>
+      </w:r>
+      <w:r>
+        <w:rPr>
+          <w:rFonts w:ascii="Courier New" w:hAnsi="Courier New" w:cs="Courier New"/>
+          <w:sz w:val="22"/>
+          <w:szCs w:val="22"/>
+        </w:rPr>
+        <w:t xml:space="preserve"> i</w:t>
+      </w:r>
+      <w:r>
+        <w:rPr>
+          <w:rFonts w:asciiTheme="minorHAnsi" w:hAnsiTheme="minorHAnsi" w:cstheme="minorHAnsi"/>
+          <w:sz w:val="22"/>
+          <w:szCs w:val="22"/>
+        </w:rPr>
+        <w:t xml:space="preserve"> = 3 then:  </w:t>
+      </w:r>
+      <w:r>
+        <w:rPr>
+          <w:rFonts w:ascii="Courier New" w:hAnsi="Courier New" w:cs="Courier New"/>
+          <w:sz w:val="22"/>
+          <w:szCs w:val="22"/>
+        </w:rPr>
+        <w:t>snapShots[2][3]</w:t>
+      </w:r>
+      <w:r>
+        <w:rPr>
+          <w:rFonts w:asciiTheme="minorHAnsi" w:hAnsiTheme="minorHAnsi" w:cstheme="minorHAnsi"/>
+          <w:sz w:val="22"/>
+          <w:szCs w:val="22"/>
+        </w:rPr>
+        <w:t xml:space="preserve"> which would be the third value that the fourth physical frame held. </w:t>
+      </w:r>
+    </w:p>
+    <w:p>
+      <w:pPr>
+        <w:pStyle w:val="Default"/>
+        <w:jc w:val="both"/>
+        <w:rPr>
+          <w:rFonts w:asciiTheme="minorHAnsi" w:hAnsiTheme="minorHAnsi" w:cstheme="minorHAnsi"/>
+          <w:sz w:val="22"/>
+          <w:szCs w:val="22"/>
+        </w:rPr>
+      </w:pPr>
+    </w:p>
+    <w:p>
+      <w:pPr>
+        <w:pStyle w:val="Default"/>
+        <w:jc w:val="both"/>
+        <w:rPr>
+          <w:rFonts w:asciiTheme="minorHAnsi" w:hAnsiTheme="minorHAnsi" w:cstheme="minorHAnsi"/>
+          <w:sz w:val="22"/>
+          <w:szCs w:val="22"/>
+        </w:rPr>
+      </w:pPr>
+    </w:p>
+    <w:p>
+      <w:pPr>
+        <w:pStyle w:val="Default"/>
+        <w:jc w:val="both"/>
+        <w:rPr>
+          <w:rFonts w:ascii="Courier New" w:hAnsi="Courier New" w:cs="Courier New"/>
+          <w:sz w:val="22"/>
+          <w:szCs w:val="22"/>
+          <w:u w:val="single"/>
+        </w:rPr>
+      </w:pPr>
+      <w:r>
+        <w:rPr>
+          <w:rFonts w:ascii="Courier New" w:hAnsi="Courier New" w:cs="Courier New"/>
+          <w:sz w:val="22"/>
+          <w:szCs w:val="22"/>
+          <w:u w:val="single"/>
+        </w:rPr>
+        <w:t>displayFaults() &amp; displayVicitims()</w:t>
+      </w:r>
+    </w:p>
+    <w:p>
+      <w:pPr>
+        <w:pStyle w:val="Default"/>
+        <w:jc w:val="both"/>
+        <w:rPr>
+          <w:rFonts w:asciiTheme="minorHAnsi" w:hAnsiTheme="minorHAnsi" w:cstheme="minorHAnsi"/>
+          <w:sz w:val="22"/>
+          <w:szCs w:val="22"/>
+        </w:rPr>
+      </w:pPr>
+      <w:r>
+        <w:rPr>
+          <w:rFonts w:asciiTheme="minorHAnsi" w:hAnsiTheme="minorHAnsi" w:cstheme="minorHAnsi"/>
+          <w:sz w:val="22"/>
+          <w:szCs w:val="22"/>
+        </w:rPr>
+        <w:t xml:space="preserve">These methods display the </w:t>
+      </w:r>
+      <w:r>
+        <w:rPr>
+          <w:rFonts w:ascii="Courier New" w:hAnsi="Courier New" w:cs="Courier New"/>
+          <w:sz w:val="22"/>
+          <w:szCs w:val="22"/>
+        </w:rPr>
+        <w:t>faults</w:t>
+      </w:r>
+      <w:r>
+        <w:rPr>
+          <w:rFonts w:asciiTheme="minorHAnsi" w:hAnsiTheme="minorHAnsi" w:cstheme="minorHAnsi"/>
+          <w:sz w:val="22"/>
+          <w:szCs w:val="22"/>
+        </w:rPr>
+        <w:t xml:space="preserve"> and </w:t>
+      </w:r>
+      <w:r>
+        <w:rPr>
+          <w:rFonts w:ascii="Courier New" w:hAnsi="Courier New" w:cs="Courier New"/>
+          <w:sz w:val="22"/>
+          <w:szCs w:val="22"/>
+        </w:rPr>
+        <w:t>victims</w:t>
+      </w:r>
+      <w:r>
+        <w:rPr>
+          <w:rFonts w:asciiTheme="minorHAnsi" w:hAnsiTheme="minorHAnsi" w:cstheme="minorHAnsi"/>
+          <w:sz w:val="22"/>
+          <w:szCs w:val="22"/>
+        </w:rPr>
+        <w:t>, respectively, formatted for the output table.</w:t>
+      </w:r>
+    </w:p>
+    <w:p>
+      <w:pPr>
+        <w:pStyle w:val="Default"/>
+        <w:jc w:val="both"/>
+        <w:rPr>
+          <w:rFonts w:asciiTheme="minorHAnsi" w:hAnsiTheme="minorHAnsi" w:cstheme="minorHAnsi"/>
+          <w:sz w:val="22"/>
+          <w:szCs w:val="22"/>
+        </w:rPr>
+      </w:pPr>
+    </w:p>
+    <w:p>
+      <w:pPr>
+        <w:pStyle w:val="Default"/>
+        <w:jc w:val="both"/>
+        <w:rPr>
+          <w:rFonts w:asciiTheme="minorHAnsi" w:hAnsiTheme="minorHAnsi" w:cstheme="minorHAnsi"/>
+          <w:sz w:val="22"/>
+          <w:szCs w:val="22"/>
+        </w:rPr>
+      </w:pPr>
+      <w:r>
+        <w:rPr>
+          <w:rFonts w:asciiTheme="minorHAnsi" w:hAnsiTheme="minorHAnsi" w:cstheme="minorHAnsi"/>
+          <w:sz w:val="22"/>
+          <w:szCs w:val="22"/>
+        </w:rPr>
+        <w:t xml:space="preserve">It should be noted that the </w:t>
+      </w:r>
+      <w:r>
+        <w:rPr>
+          <w:rFonts w:ascii="Courier New" w:hAnsi="Courier New" w:cs="Courier New"/>
+          <w:sz w:val="22"/>
+          <w:szCs w:val="22"/>
+        </w:rPr>
+        <w:t>displayTable()</w:t>
+      </w:r>
+      <w:r>
+        <w:rPr>
+          <w:rFonts w:asciiTheme="minorHAnsi" w:hAnsiTheme="minorHAnsi" w:cstheme="minorHAnsi"/>
+          <w:sz w:val="22"/>
+          <w:szCs w:val="22"/>
+        </w:rPr>
+        <w:t xml:space="preserve"> method uses the same method as option 3 to print out the reference string.</w:t>
+      </w:r>
+    </w:p>
+    <w:p>
+      <w:pPr>
+        <w:pStyle w:val="Default"/>
+        <w:jc w:val="both"/>
+        <w:rPr>
+          <w:rFonts w:asciiTheme="minorHAnsi" w:hAnsiTheme="minorHAnsi" w:cstheme="minorHAnsi"/>
+          <w:sz w:val="22"/>
+          <w:szCs w:val="22"/>
+        </w:rPr>
+      </w:pPr>
+    </w:p>
+    <w:p>
+      <w:pPr>
+        <w:pStyle w:val="Default"/>
+        <w:jc w:val="both"/>
+        <w:rPr>
+          <w:rFonts w:asciiTheme="minorHAnsi" w:hAnsiTheme="minorHAnsi" w:cstheme="minorHAnsi"/>
+          <w:sz w:val="22"/>
+          <w:szCs w:val="22"/>
+        </w:rPr>
+      </w:pPr>
+    </w:p>
+    <w:p>
+      <w:pPr>
+        <w:pStyle w:val="Default"/>
+        <w:jc w:val="both"/>
+        <w:rPr>
+          <w:rFonts w:ascii="Courier New" w:hAnsi="Courier New" w:cs="Courier New"/>
+          <w:sz w:val="22"/>
+          <w:szCs w:val="22"/>
+          <w:u w:val="single"/>
+        </w:rPr>
+      </w:pPr>
+      <w:r>
+        <w:rPr>
+          <w:rFonts w:ascii="Courier New" w:hAnsi="Courier New" w:cs="Courier New"/>
+          <w:sz w:val="22"/>
+          <w:szCs w:val="22"/>
+          <w:u w:val="single"/>
+        </w:rPr>
+        <w:t>displayTotalFaults()</w:t>
+      </w:r>
+    </w:p>
+    <w:p>
+      <w:pPr>
+        <w:pStyle w:val="Default"/>
+        <w:jc w:val="both"/>
+        <w:rPr>
+          <w:rFonts w:asciiTheme="minorHAnsi" w:hAnsiTheme="minorHAnsi" w:cstheme="minorHAnsi"/>
+          <w:sz w:val="22"/>
+          <w:szCs w:val="22"/>
+        </w:rPr>
+      </w:pPr>
+      <w:r>
+        <w:rPr>
+          <w:rFonts w:asciiTheme="minorHAnsi" w:hAnsiTheme="minorHAnsi" w:cstheme="minorHAnsi"/>
+          <w:sz w:val="22"/>
+          <w:szCs w:val="22"/>
+        </w:rPr>
+        <w:t xml:space="preserve">This method adds up the total number of </w:t>
+      </w:r>
+      <w:r>
+        <w:rPr>
+          <w:rFonts w:ascii="Courier New" w:hAnsi="Courier New" w:cs="Courier New"/>
+          <w:sz w:val="22"/>
+          <w:szCs w:val="22"/>
+        </w:rPr>
+        <w:t>TRUE</w:t>
+      </w:r>
+      <w:r>
+        <w:rPr>
+          <w:rFonts w:asciiTheme="minorHAnsi" w:hAnsiTheme="minorHAnsi" w:cstheme="minorHAnsi"/>
+          <w:sz w:val="22"/>
+          <w:szCs w:val="22"/>
+        </w:rPr>
+        <w:t xml:space="preserve"> values in the </w:t>
+      </w:r>
+      <w:r>
+        <w:rPr>
+          <w:rFonts w:ascii="Courier New" w:hAnsi="Courier New" w:cs="Courier New"/>
+          <w:sz w:val="22"/>
+          <w:szCs w:val="22"/>
+        </w:rPr>
+        <w:t>faults</w:t>
+      </w:r>
+      <w:r>
+        <w:rPr>
+          <w:rFonts w:asciiTheme="minorHAnsi" w:hAnsiTheme="minorHAnsi" w:cstheme="minorHAnsi"/>
+          <w:sz w:val="22"/>
+          <w:szCs w:val="22"/>
+        </w:rPr>
+        <w:t xml:space="preserve"> class variable and displays this number as the total number of page faults. This is called after each of the algorithms is run.</w:t>
+      </w:r>
+    </w:p>
+    <w:p>
+      <w:pPr>
+        <w:pStyle w:val="Default"/>
+        <w:jc w:val="both"/>
+        <w:rPr>
+          <w:rFonts w:asciiTheme="minorHAnsi" w:hAnsiTheme="minorHAnsi" w:cstheme="minorHAnsi"/>
+          <w:sz w:val="22"/>
+          <w:szCs w:val="22"/>
+        </w:rPr>
+      </w:pPr>
+    </w:p>
+    <w:p>
+      <w:pPr>
+        <w:pStyle w:val="Default"/>
+        <w:jc w:val="both"/>
+        <w:rPr>
+          <w:rFonts w:asciiTheme="minorHAnsi" w:hAnsiTheme="minorHAnsi" w:cstheme="minorHAnsi"/>
+          <w:sz w:val="22"/>
+          <w:szCs w:val="22"/>
+        </w:rPr>
+      </w:pPr>
+    </w:p>
+    <w:p>
+      <w:pPr>
+        <w:pStyle w:val="Default"/>
+        <w:jc w:val="both"/>
+        <w:rPr>
+          <w:rFonts w:asciiTheme="minorHAnsi" w:hAnsiTheme="minorHAnsi" w:cstheme="minorHAnsi"/>
+          <w:sz w:val="22"/>
+          <w:szCs w:val="22"/>
+        </w:rPr>
+      </w:pPr>
+      <w:r>
+        <w:rPr>
+          <w:rFonts w:asciiTheme="minorHAnsi" w:hAnsiTheme="minorHAnsi" w:cstheme="minorHAnsi"/>
+          <w:sz w:val="22"/>
+          <w:szCs w:val="22"/>
+        </w:rPr>
+        <w:t>This concludes the report and documentation on the DemandPagingSimulator.</w:t>
+      </w:r>
     </w:p>
     <w:sectPr>
       <w:headerReference w:type="default" r:id="rId7"/>

</xml_diff>